<commit_message>
Agregué algunos comentarios y definiciones al informe
</commit_message>
<xml_diff>
--- a/iaii-informe.docx
+++ b/iaii-informe.docx
@@ -3033,21 +3033,7 @@
           <w:rFonts w:ascii="Arial" w:hAnsi="Arial" w:cs="Arial"/>
           <w:shd w:val="clear" w:color="auto" w:fill="FFFFFF"/>
         </w:rPr>
-        <w:t xml:space="preserve"> son un modelo inspirado en el funcionamiento del cerebro humano. </w:t>
-      </w:r>
-      <w:r>
-        <w:rPr>
-          <w:rFonts w:ascii="Arial" w:hAnsi="Arial" w:cs="Arial"/>
-          <w:shd w:val="clear" w:color="auto" w:fill="FFFFFF"/>
-        </w:rPr>
-        <w:t>Está</w:t>
-      </w:r>
-      <w:r>
-        <w:rPr>
-          <w:rFonts w:ascii="Arial" w:hAnsi="Arial" w:cs="Arial"/>
-          <w:shd w:val="clear" w:color="auto" w:fill="FFFFFF"/>
-        </w:rPr>
-        <w:t xml:space="preserve"> formado por un conjunto de nodos conocidos como neuronas artificiales que están conectadas y transmiten señales entre sí. Estas señales se transmiten desde la entrada hasta generar una salida.</w:t>
+        <w:t xml:space="preserve"> son un modelo inspirado en el funcionamiento del cerebro humano. Está formado por un conjunto de nodos conocidos como neuronas artificiales que están conectadas y transmiten señales entre sí. Estas señales se transmiten desde la entrada hasta generar una salida.</w:t>
       </w:r>
     </w:p>
     <w:p>
@@ -3100,6 +3086,9 @@
         </w:rPr>
       </w:pPr>
       <w:r>
+        <w:rPr>
+          <w:noProof/>
+        </w:rPr>
         <w:drawing>
           <wp:inline distT="0" distB="0" distL="0" distR="0" wp14:anchorId="0C2E7FC0" wp14:editId="13C6D8E3">
             <wp:extent cx="4333875" cy="2416464"/>
@@ -3150,21 +3139,7 @@
           <w:rFonts w:ascii="Arial" w:hAnsi="Arial" w:cs="Arial"/>
           <w:shd w:val="clear" w:color="auto" w:fill="FFFFFF"/>
         </w:rPr>
-        <w:t xml:space="preserve">Una vez que se ha alcanzado el final de la red se obtiene una salida que será la predicción calculada por la red. Cuantas más capas posea la red y más compleja sea, también serán </w:t>
-      </w:r>
-      <w:r>
-        <w:rPr>
-          <w:rFonts w:ascii="Arial" w:hAnsi="Arial" w:cs="Arial"/>
-          <w:shd w:val="clear" w:color="auto" w:fill="FFFFFF"/>
-        </w:rPr>
-        <w:t>más</w:t>
-      </w:r>
-      <w:r>
-        <w:rPr>
-          <w:rFonts w:ascii="Arial" w:hAnsi="Arial" w:cs="Arial"/>
-          <w:shd w:val="clear" w:color="auto" w:fill="FFFFFF"/>
-        </w:rPr>
-        <w:t xml:space="preserve"> complejas las funciones que pueda realizar.</w:t>
+        <w:t>Una vez que se ha alcanzado el final de la red se obtiene una salida que será la predicción calculada por la red. Cuantas más capas posea la red y más compleja sea, también serán más complejas las funciones que pueda realizar.</w:t>
       </w:r>
     </w:p>
     <w:p>
@@ -3238,7 +3213,177 @@
           <w:rFonts w:ascii="Arial" w:hAnsi="Arial" w:cs="Arial"/>
         </w:rPr>
       </w:pPr>
-    </w:p>
+      <w:hyperlink r:id="rId8" w:tgtFrame="_blank" w:history="1">
+        <w:r>
+          <w:rPr>
+            <w:rStyle w:val="Hipervnculo"/>
+            <w:rFonts w:ascii="Arial" w:hAnsi="Arial" w:cs="Arial"/>
+            <w:color w:val="auto"/>
+            <w:u w:val="none"/>
+          </w:rPr>
+          <w:t>Pandas</w:t>
+        </w:r>
+      </w:hyperlink>
+      <w:r>
+        <w:rPr>
+          <w:rFonts w:ascii="Arial" w:hAnsi="Arial" w:cs="Arial"/>
+        </w:rPr>
+        <w:t> es una librería de Python especializada en el manejo y análisis de estructuras de datos.</w:t>
+      </w:r>
+    </w:p>
+    <w:p>
+      <w:pPr>
+        <w:rPr>
+          <w:rFonts w:ascii="Arial" w:hAnsi="Arial" w:cs="Arial"/>
+        </w:rPr>
+      </w:pPr>
+      <w:r>
+        <w:rPr>
+          <w:rFonts w:ascii="Arial" w:hAnsi="Arial" w:cs="Arial"/>
+        </w:rPr>
+        <w:t>Las principales características de esta librería son:</w:t>
+      </w:r>
+    </w:p>
+    <w:p>
+      <w:pPr>
+        <w:pStyle w:val="Prrafodelista"/>
+        <w:numPr>
+          <w:ilvl w:val="0"/>
+          <w:numId w:val="10"/>
+        </w:numPr>
+        <w:rPr>
+          <w:rFonts w:ascii="Arial" w:hAnsi="Arial" w:cs="Arial"/>
+        </w:rPr>
+      </w:pPr>
+      <w:r>
+        <w:rPr>
+          <w:rFonts w:ascii="Arial" w:hAnsi="Arial" w:cs="Arial"/>
+        </w:rPr>
+        <w:t xml:space="preserve">Define nuevas estructuras de datos basadas en los </w:t>
+      </w:r>
+      <w:proofErr w:type="spellStart"/>
+      <w:r>
+        <w:rPr>
+          <w:rFonts w:ascii="Arial" w:hAnsi="Arial" w:cs="Arial"/>
+        </w:rPr>
+        <w:t>arrays</w:t>
+      </w:r>
+      <w:proofErr w:type="spellEnd"/>
+      <w:r>
+        <w:rPr>
+          <w:rFonts w:ascii="Arial" w:hAnsi="Arial" w:cs="Arial"/>
+        </w:rPr>
+        <w:t xml:space="preserve"> de la librería </w:t>
+      </w:r>
+      <w:proofErr w:type="spellStart"/>
+      <w:proofErr w:type="gramStart"/>
+      <w:r>
+        <w:rPr>
+          <w:rFonts w:ascii="Arial" w:hAnsi="Arial" w:cs="Arial"/>
+        </w:rPr>
+        <w:t>NumPy</w:t>
+      </w:r>
+      <w:proofErr w:type="spellEnd"/>
+      <w:proofErr w:type="gramEnd"/>
+      <w:r>
+        <w:rPr>
+          <w:rFonts w:ascii="Arial" w:hAnsi="Arial" w:cs="Arial"/>
+        </w:rPr>
+        <w:t xml:space="preserve"> pero con nuevas funcionalidades.</w:t>
+      </w:r>
+    </w:p>
+    <w:p>
+      <w:pPr>
+        <w:pStyle w:val="Prrafodelista"/>
+        <w:numPr>
+          <w:ilvl w:val="0"/>
+          <w:numId w:val="10"/>
+        </w:numPr>
+        <w:rPr>
+          <w:rFonts w:ascii="Arial" w:hAnsi="Arial" w:cs="Arial"/>
+        </w:rPr>
+      </w:pPr>
+      <w:r>
+        <w:rPr>
+          <w:rFonts w:ascii="Arial" w:hAnsi="Arial" w:cs="Arial"/>
+        </w:rPr>
+        <w:lastRenderedPageBreak/>
+        <w:t>Permite leer y escribir fácilmente ficheros en formato CSV, Excel y bases de datos SQL.</w:t>
+      </w:r>
+    </w:p>
+    <w:p>
+      <w:pPr>
+        <w:pStyle w:val="Prrafodelista"/>
+        <w:numPr>
+          <w:ilvl w:val="0"/>
+          <w:numId w:val="10"/>
+        </w:numPr>
+        <w:rPr>
+          <w:rFonts w:ascii="Arial" w:hAnsi="Arial" w:cs="Arial"/>
+        </w:rPr>
+      </w:pPr>
+      <w:r>
+        <w:rPr>
+          <w:rFonts w:ascii="Arial" w:hAnsi="Arial" w:cs="Arial"/>
+        </w:rPr>
+        <w:t>Permite acceder a los datos mediante índices o nombres para filas y columnas.</w:t>
+      </w:r>
+    </w:p>
+    <w:p>
+      <w:pPr>
+        <w:pStyle w:val="Prrafodelista"/>
+        <w:numPr>
+          <w:ilvl w:val="0"/>
+          <w:numId w:val="10"/>
+        </w:numPr>
+        <w:rPr>
+          <w:rFonts w:ascii="Arial" w:hAnsi="Arial" w:cs="Arial"/>
+        </w:rPr>
+      </w:pPr>
+      <w:r>
+        <w:rPr>
+          <w:rFonts w:ascii="Arial" w:hAnsi="Arial" w:cs="Arial"/>
+        </w:rPr>
+        <w:t>Ofrece métodos para reordenar, dividir y combinar conjuntos de datos.</w:t>
+      </w:r>
+    </w:p>
+    <w:p>
+      <w:pPr>
+        <w:pStyle w:val="Prrafodelista"/>
+        <w:numPr>
+          <w:ilvl w:val="0"/>
+          <w:numId w:val="10"/>
+        </w:numPr>
+        <w:rPr>
+          <w:rFonts w:ascii="Arial" w:hAnsi="Arial" w:cs="Arial"/>
+        </w:rPr>
+      </w:pPr>
+      <w:r>
+        <w:rPr>
+          <w:rFonts w:ascii="Arial" w:hAnsi="Arial" w:cs="Arial"/>
+        </w:rPr>
+        <w:t>Permite trabajar con series temporales.</w:t>
+      </w:r>
+    </w:p>
+    <w:p>
+      <w:pPr>
+        <w:pStyle w:val="Prrafodelista"/>
+        <w:numPr>
+          <w:ilvl w:val="0"/>
+          <w:numId w:val="10"/>
+        </w:numPr>
+        <w:rPr>
+          <w:rFonts w:ascii="Arial" w:hAnsi="Arial" w:cs="Arial"/>
+        </w:rPr>
+      </w:pPr>
+      <w:r>
+        <w:rPr>
+          <w:rFonts w:ascii="Arial" w:hAnsi="Arial" w:cs="Arial"/>
+        </w:rPr>
+        <w:t>Realiza todas estas operaciones de manera muy eficiente.</w:t>
+      </w:r>
+    </w:p>
+    <w:p/>
     <w:p>
       <w:pPr>
         <w:pStyle w:val="Ttulo2"/>
@@ -3263,6 +3408,57 @@
     </w:p>
     <w:p>
       <w:pPr>
+        <w:rPr>
+          <w:rFonts w:ascii="Arial" w:hAnsi="Arial" w:cs="Arial"/>
+        </w:rPr>
+      </w:pPr>
+      <w:proofErr w:type="spellStart"/>
+      <w:r>
+        <w:rPr>
+          <w:rFonts w:ascii="Arial" w:hAnsi="Arial" w:cs="Arial"/>
+        </w:rPr>
+        <w:t>Scikit-learn</w:t>
+      </w:r>
+      <w:proofErr w:type="spellEnd"/>
+      <w:r>
+        <w:rPr>
+          <w:rFonts w:ascii="Arial" w:hAnsi="Arial" w:cs="Arial"/>
+        </w:rPr>
+        <w:t xml:space="preserve"> es una librería de código abierto para Python, que implementa un rango de algoritmos de Machine </w:t>
+      </w:r>
+      <w:proofErr w:type="spellStart"/>
+      <w:r>
+        <w:rPr>
+          <w:rFonts w:ascii="Arial" w:hAnsi="Arial" w:cs="Arial"/>
+        </w:rPr>
+        <w:t>Learning</w:t>
+      </w:r>
+      <w:proofErr w:type="spellEnd"/>
+      <w:r>
+        <w:rPr>
+          <w:rFonts w:ascii="Arial" w:hAnsi="Arial" w:cs="Arial"/>
+        </w:rPr>
+        <w:t xml:space="preserve">, </w:t>
+      </w:r>
+      <w:proofErr w:type="spellStart"/>
+      <w:proofErr w:type="gramStart"/>
+      <w:r>
+        <w:rPr>
+          <w:rFonts w:ascii="Arial" w:hAnsi="Arial" w:cs="Arial"/>
+        </w:rPr>
+        <w:t>pre-procesamiento</w:t>
+      </w:r>
+      <w:proofErr w:type="spellEnd"/>
+      <w:proofErr w:type="gramEnd"/>
+      <w:r>
+        <w:rPr>
+          <w:rFonts w:ascii="Arial" w:hAnsi="Arial" w:cs="Arial"/>
+        </w:rPr>
+        <w:t>, referencias cruzadas y visualización usando una interfaz unificada.</w:t>
+      </w:r>
+    </w:p>
+    <w:p>
+      <w:pPr>
         <w:spacing w:after="0" w:line="240" w:lineRule="auto"/>
         <w:rPr>
           <w:rFonts w:ascii="Arial" w:hAnsi="Arial" w:cs="Arial"/>
@@ -3316,18 +3512,142 @@
           <w:i/>
           <w:iCs/>
         </w:rPr>
-        <w:lastRenderedPageBreak/>
         <w:t>LIBRERÍA MATPLOTLIB</w:t>
       </w:r>
       <w:bookmarkEnd w:id="8"/>
     </w:p>
     <w:p>
       <w:pPr>
-        <w:spacing w:line="360" w:lineRule="auto"/>
-        <w:rPr>
-          <w:rFonts w:ascii="Arial" w:hAnsi="Arial" w:cs="Arial"/>
-        </w:rPr>
-      </w:pPr>
+        <w:rPr>
+          <w:rFonts w:ascii="Arial" w:hAnsi="Arial" w:cs="Arial"/>
+        </w:rPr>
+      </w:pPr>
+      <w:proofErr w:type="spellStart"/>
+      <w:r>
+        <w:rPr>
+          <w:rFonts w:ascii="Arial" w:hAnsi="Arial" w:cs="Arial"/>
+        </w:rPr>
+        <w:t>Matplotlib</w:t>
+      </w:r>
+      <w:proofErr w:type="spellEnd"/>
+      <w:r>
+        <w:rPr>
+          <w:rFonts w:ascii="Arial" w:hAnsi="Arial" w:cs="Arial"/>
+        </w:rPr>
+        <w:t> es una </w:t>
+      </w:r>
+      <w:hyperlink r:id="rId9" w:tooltip="Biblioteca (programación)" w:history="1">
+        <w:r>
+          <w:rPr>
+            <w:rStyle w:val="Hipervnculo"/>
+            <w:rFonts w:ascii="Arial" w:hAnsi="Arial" w:cs="Arial"/>
+          </w:rPr>
+          <w:t>biblioteca</w:t>
+        </w:r>
+      </w:hyperlink>
+      <w:r>
+        <w:rPr>
+          <w:rFonts w:ascii="Arial" w:hAnsi="Arial" w:cs="Arial"/>
+        </w:rPr>
+        <w:t xml:space="preserve"> para la generación de gráficos a partir de datos contenidos en listas o </w:t>
+      </w:r>
+      <w:proofErr w:type="spellStart"/>
+      <w:r>
+        <w:rPr>
+          <w:rFonts w:ascii="Arial" w:hAnsi="Arial" w:cs="Arial"/>
+        </w:rPr>
+        <w:t>arrays</w:t>
+      </w:r>
+      <w:proofErr w:type="spellEnd"/>
+      <w:r>
+        <w:rPr>
+          <w:rFonts w:ascii="Arial" w:hAnsi="Arial" w:cs="Arial"/>
+        </w:rPr>
+        <w:t xml:space="preserve"> en el lenguaje de programación </w:t>
+      </w:r>
+      <w:hyperlink r:id="rId10" w:tooltip="Python" w:history="1">
+        <w:r>
+          <w:rPr>
+            <w:rStyle w:val="Hipervnculo"/>
+            <w:rFonts w:ascii="Arial" w:hAnsi="Arial" w:cs="Arial"/>
+          </w:rPr>
+          <w:t>Python</w:t>
+        </w:r>
+      </w:hyperlink>
+      <w:r>
+        <w:rPr>
+          <w:rFonts w:ascii="Arial" w:hAnsi="Arial" w:cs="Arial"/>
+        </w:rPr>
+        <w:t> y su extensión matemática </w:t>
+      </w:r>
+      <w:proofErr w:type="spellStart"/>
+      <w:r>
+        <w:rPr>
+          <w:rFonts w:ascii="Arial" w:hAnsi="Arial" w:cs="Arial"/>
+        </w:rPr>
+        <w:fldChar w:fldCharType="begin"/>
+      </w:r>
+      <w:r>
+        <w:rPr>
+          <w:rFonts w:ascii="Arial" w:hAnsi="Arial" w:cs="Arial"/>
+        </w:rPr>
+        <w:instrText xml:space="preserve"> HYPERLINK "https://es.wikipedia.org/wiki/NumPy" \o "NumPy" </w:instrText>
+      </w:r>
+      <w:r>
+        <w:rPr>
+          <w:rFonts w:ascii="Arial" w:hAnsi="Arial" w:cs="Arial"/>
+        </w:rPr>
+        <w:fldChar w:fldCharType="separate"/>
+      </w:r>
+      <w:r>
+        <w:rPr>
+          <w:rStyle w:val="Hipervnculo"/>
+          <w:rFonts w:ascii="Arial" w:hAnsi="Arial" w:cs="Arial"/>
+        </w:rPr>
+        <w:t>NumPy</w:t>
+      </w:r>
+      <w:proofErr w:type="spellEnd"/>
+      <w:r>
+        <w:rPr>
+          <w:rFonts w:ascii="Arial" w:hAnsi="Arial" w:cs="Arial"/>
+        </w:rPr>
+        <w:fldChar w:fldCharType="end"/>
+      </w:r>
+      <w:r>
+        <w:rPr>
+          <w:rFonts w:ascii="Arial" w:hAnsi="Arial" w:cs="Arial"/>
+        </w:rPr>
+        <w:t>. Proporciona una API, </w:t>
+      </w:r>
+      <w:proofErr w:type="spellStart"/>
+      <w:r>
+        <w:rPr>
+          <w:rFonts w:ascii="Arial" w:hAnsi="Arial" w:cs="Arial"/>
+        </w:rPr>
+        <w:t>pylab</w:t>
+      </w:r>
+      <w:proofErr w:type="spellEnd"/>
+      <w:r>
+        <w:rPr>
+          <w:rFonts w:ascii="Arial" w:hAnsi="Arial" w:cs="Arial"/>
+        </w:rPr>
+        <w:t>, diseñada para recordar a la de </w:t>
+      </w:r>
+      <w:hyperlink r:id="rId11" w:tooltip="MATLAB" w:history="1">
+        <w:r>
+          <w:rPr>
+            <w:rStyle w:val="Hipervnculo"/>
+            <w:rFonts w:ascii="Arial" w:hAnsi="Arial" w:cs="Arial"/>
+          </w:rPr>
+          <w:t>MATLAB</w:t>
+        </w:r>
+      </w:hyperlink>
+      <w:r>
+        <w:rPr>
+          <w:rFonts w:ascii="Arial" w:hAnsi="Arial" w:cs="Arial"/>
+        </w:rPr>
+        <w:t>.</w:t>
+      </w:r>
     </w:p>
     <w:p>
       <w:pPr>
@@ -3511,11 +3831,15 @@
     <w:p>
       <w:pPr>
         <w:rPr>
-          <w:i/>
-          <w:iCs/>
-          <w:lang w:val="es-ES"/>
-        </w:rPr>
-      </w:pPr>
+          <w:lang w:val="es-ES"/>
+        </w:rPr>
+      </w:pPr>
+      <w:r>
+        <w:rPr>
+          <w:lang w:val="es-ES"/>
+        </w:rPr>
+        <w:t>Como se pudo ver, los resultados llegaron a ser favorecedores ya que se pudo entrenar mas de 800 fotos por cada tipo de profesión, en donde dio respuestas positivas cuando le ponemos imágenes de prueba.</w:t>
+      </w:r>
     </w:p>
     <w:p>
       <w:pPr>
@@ -4163,6 +4487,119 @@
     </w:lvl>
   </w:abstractNum>
   <w:abstractNum w:abstractNumId="3" w15:restartNumberingAfterBreak="0">
+    <w:nsid w:val="36132DEC"/>
+    <w:multiLevelType w:val="hybridMultilevel"/>
+    <w:tmpl w:val="ECDC7700"/>
+    <w:lvl w:ilvl="0" w:tplc="400A0001">
+      <w:start w:val="1"/>
+      <w:numFmt w:val="bullet"/>
+      <w:lvlText w:val=""/>
+      <w:lvlJc w:val="left"/>
+      <w:pPr>
+        <w:ind w:left="720" w:hanging="360"/>
+      </w:pPr>
+      <w:rPr>
+        <w:rFonts w:ascii="Symbol" w:hAnsi="Symbol" w:hint="default"/>
+      </w:rPr>
+    </w:lvl>
+    <w:lvl w:ilvl="1" w:tplc="400A0003" w:tentative="1">
+      <w:start w:val="1"/>
+      <w:numFmt w:val="bullet"/>
+      <w:lvlText w:val="o"/>
+      <w:lvlJc w:val="left"/>
+      <w:pPr>
+        <w:ind w:left="1440" w:hanging="360"/>
+      </w:pPr>
+      <w:rPr>
+        <w:rFonts w:ascii="Courier New" w:hAnsi="Courier New" w:cs="Courier New" w:hint="default"/>
+      </w:rPr>
+    </w:lvl>
+    <w:lvl w:ilvl="2" w:tplc="400A0005" w:tentative="1">
+      <w:start w:val="1"/>
+      <w:numFmt w:val="bullet"/>
+      <w:lvlText w:val=""/>
+      <w:lvlJc w:val="left"/>
+      <w:pPr>
+        <w:ind w:left="2160" w:hanging="360"/>
+      </w:pPr>
+      <w:rPr>
+        <w:rFonts w:ascii="Wingdings" w:hAnsi="Wingdings" w:hint="default"/>
+      </w:rPr>
+    </w:lvl>
+    <w:lvl w:ilvl="3" w:tplc="400A0001" w:tentative="1">
+      <w:start w:val="1"/>
+      <w:numFmt w:val="bullet"/>
+      <w:lvlText w:val=""/>
+      <w:lvlJc w:val="left"/>
+      <w:pPr>
+        <w:ind w:left="2880" w:hanging="360"/>
+      </w:pPr>
+      <w:rPr>
+        <w:rFonts w:ascii="Symbol" w:hAnsi="Symbol" w:hint="default"/>
+      </w:rPr>
+    </w:lvl>
+    <w:lvl w:ilvl="4" w:tplc="400A0003" w:tentative="1">
+      <w:start w:val="1"/>
+      <w:numFmt w:val="bullet"/>
+      <w:lvlText w:val="o"/>
+      <w:lvlJc w:val="left"/>
+      <w:pPr>
+        <w:ind w:left="3600" w:hanging="360"/>
+      </w:pPr>
+      <w:rPr>
+        <w:rFonts w:ascii="Courier New" w:hAnsi="Courier New" w:cs="Courier New" w:hint="default"/>
+      </w:rPr>
+    </w:lvl>
+    <w:lvl w:ilvl="5" w:tplc="400A0005" w:tentative="1">
+      <w:start w:val="1"/>
+      <w:numFmt w:val="bullet"/>
+      <w:lvlText w:val=""/>
+      <w:lvlJc w:val="left"/>
+      <w:pPr>
+        <w:ind w:left="4320" w:hanging="360"/>
+      </w:pPr>
+      <w:rPr>
+        <w:rFonts w:ascii="Wingdings" w:hAnsi="Wingdings" w:hint="default"/>
+      </w:rPr>
+    </w:lvl>
+    <w:lvl w:ilvl="6" w:tplc="400A0001" w:tentative="1">
+      <w:start w:val="1"/>
+      <w:numFmt w:val="bullet"/>
+      <w:lvlText w:val=""/>
+      <w:lvlJc w:val="left"/>
+      <w:pPr>
+        <w:ind w:left="5040" w:hanging="360"/>
+      </w:pPr>
+      <w:rPr>
+        <w:rFonts w:ascii="Symbol" w:hAnsi="Symbol" w:hint="default"/>
+      </w:rPr>
+    </w:lvl>
+    <w:lvl w:ilvl="7" w:tplc="400A0003" w:tentative="1">
+      <w:start w:val="1"/>
+      <w:numFmt w:val="bullet"/>
+      <w:lvlText w:val="o"/>
+      <w:lvlJc w:val="left"/>
+      <w:pPr>
+        <w:ind w:left="5760" w:hanging="360"/>
+      </w:pPr>
+      <w:rPr>
+        <w:rFonts w:ascii="Courier New" w:hAnsi="Courier New" w:cs="Courier New" w:hint="default"/>
+      </w:rPr>
+    </w:lvl>
+    <w:lvl w:ilvl="8" w:tplc="400A0005" w:tentative="1">
+      <w:start w:val="1"/>
+      <w:numFmt w:val="bullet"/>
+      <w:lvlText w:val=""/>
+      <w:lvlJc w:val="left"/>
+      <w:pPr>
+        <w:ind w:left="6480" w:hanging="360"/>
+      </w:pPr>
+      <w:rPr>
+        <w:rFonts w:ascii="Wingdings" w:hAnsi="Wingdings" w:hint="default"/>
+      </w:rPr>
+    </w:lvl>
+  </w:abstractNum>
+  <w:abstractNum w:abstractNumId="4" w15:restartNumberingAfterBreak="0">
     <w:nsid w:val="399D7FA4"/>
     <w:multiLevelType w:val="hybridMultilevel"/>
     <w:tmpl w:val="38EC209E"/>
@@ -4275,7 +4712,7 @@
       </w:rPr>
     </w:lvl>
   </w:abstractNum>
-  <w:abstractNum w:abstractNumId="4" w15:restartNumberingAfterBreak="0">
+  <w:abstractNum w:abstractNumId="5" w15:restartNumberingAfterBreak="0">
     <w:nsid w:val="406658DB"/>
     <w:multiLevelType w:val="hybridMultilevel"/>
     <w:tmpl w:val="FBFA37F8"/>
@@ -4387,7 +4824,7 @@
       </w:rPr>
     </w:lvl>
   </w:abstractNum>
-  <w:abstractNum w:abstractNumId="5" w15:restartNumberingAfterBreak="0">
+  <w:abstractNum w:abstractNumId="6" w15:restartNumberingAfterBreak="0">
     <w:nsid w:val="59776D0E"/>
     <w:multiLevelType w:val="hybridMultilevel"/>
     <w:tmpl w:val="33E8C3A0"/>
@@ -4499,7 +4936,156 @@
       </w:rPr>
     </w:lvl>
   </w:abstractNum>
-  <w:abstractNum w:abstractNumId="6" w15:restartNumberingAfterBreak="0">
+  <w:abstractNum w:abstractNumId="7" w15:restartNumberingAfterBreak="0">
+    <w:nsid w:val="6A6334F6"/>
+    <w:multiLevelType w:val="multilevel"/>
+    <w:tmpl w:val="F6C6BA20"/>
+    <w:lvl w:ilvl="0">
+      <w:start w:val="1"/>
+      <w:numFmt w:val="bullet"/>
+      <w:lvlText w:val=""/>
+      <w:lvlJc w:val="left"/>
+      <w:pPr>
+        <w:tabs>
+          <w:tab w:val="num" w:pos="720"/>
+        </w:tabs>
+        <w:ind w:left="720" w:hanging="360"/>
+      </w:pPr>
+      <w:rPr>
+        <w:rFonts w:ascii="Symbol" w:hAnsi="Symbol" w:hint="default"/>
+        <w:sz w:val="20"/>
+      </w:rPr>
+    </w:lvl>
+    <w:lvl w:ilvl="1" w:tentative="1">
+      <w:start w:val="1"/>
+      <w:numFmt w:val="bullet"/>
+      <w:lvlText w:val="o"/>
+      <w:lvlJc w:val="left"/>
+      <w:pPr>
+        <w:tabs>
+          <w:tab w:val="num" w:pos="1440"/>
+        </w:tabs>
+        <w:ind w:left="1440" w:hanging="360"/>
+      </w:pPr>
+      <w:rPr>
+        <w:rFonts w:ascii="Courier New" w:hAnsi="Courier New" w:hint="default"/>
+        <w:sz w:val="20"/>
+      </w:rPr>
+    </w:lvl>
+    <w:lvl w:ilvl="2" w:tentative="1">
+      <w:start w:val="1"/>
+      <w:numFmt w:val="bullet"/>
+      <w:lvlText w:val=""/>
+      <w:lvlJc w:val="left"/>
+      <w:pPr>
+        <w:tabs>
+          <w:tab w:val="num" w:pos="2160"/>
+        </w:tabs>
+        <w:ind w:left="2160" w:hanging="360"/>
+      </w:pPr>
+      <w:rPr>
+        <w:rFonts w:ascii="Wingdings" w:hAnsi="Wingdings" w:hint="default"/>
+        <w:sz w:val="20"/>
+      </w:rPr>
+    </w:lvl>
+    <w:lvl w:ilvl="3" w:tentative="1">
+      <w:start w:val="1"/>
+      <w:numFmt w:val="bullet"/>
+      <w:lvlText w:val=""/>
+      <w:lvlJc w:val="left"/>
+      <w:pPr>
+        <w:tabs>
+          <w:tab w:val="num" w:pos="2880"/>
+        </w:tabs>
+        <w:ind w:left="2880" w:hanging="360"/>
+      </w:pPr>
+      <w:rPr>
+        <w:rFonts w:ascii="Wingdings" w:hAnsi="Wingdings" w:hint="default"/>
+        <w:sz w:val="20"/>
+      </w:rPr>
+    </w:lvl>
+    <w:lvl w:ilvl="4" w:tentative="1">
+      <w:start w:val="1"/>
+      <w:numFmt w:val="bullet"/>
+      <w:lvlText w:val=""/>
+      <w:lvlJc w:val="left"/>
+      <w:pPr>
+        <w:tabs>
+          <w:tab w:val="num" w:pos="3600"/>
+        </w:tabs>
+        <w:ind w:left="3600" w:hanging="360"/>
+      </w:pPr>
+      <w:rPr>
+        <w:rFonts w:ascii="Wingdings" w:hAnsi="Wingdings" w:hint="default"/>
+        <w:sz w:val="20"/>
+      </w:rPr>
+    </w:lvl>
+    <w:lvl w:ilvl="5" w:tentative="1">
+      <w:start w:val="1"/>
+      <w:numFmt w:val="bullet"/>
+      <w:lvlText w:val=""/>
+      <w:lvlJc w:val="left"/>
+      <w:pPr>
+        <w:tabs>
+          <w:tab w:val="num" w:pos="4320"/>
+        </w:tabs>
+        <w:ind w:left="4320" w:hanging="360"/>
+      </w:pPr>
+      <w:rPr>
+        <w:rFonts w:ascii="Wingdings" w:hAnsi="Wingdings" w:hint="default"/>
+        <w:sz w:val="20"/>
+      </w:rPr>
+    </w:lvl>
+    <w:lvl w:ilvl="6" w:tentative="1">
+      <w:start w:val="1"/>
+      <w:numFmt w:val="bullet"/>
+      <w:lvlText w:val=""/>
+      <w:lvlJc w:val="left"/>
+      <w:pPr>
+        <w:tabs>
+          <w:tab w:val="num" w:pos="5040"/>
+        </w:tabs>
+        <w:ind w:left="5040" w:hanging="360"/>
+      </w:pPr>
+      <w:rPr>
+        <w:rFonts w:ascii="Wingdings" w:hAnsi="Wingdings" w:hint="default"/>
+        <w:sz w:val="20"/>
+      </w:rPr>
+    </w:lvl>
+    <w:lvl w:ilvl="7" w:tentative="1">
+      <w:start w:val="1"/>
+      <w:numFmt w:val="bullet"/>
+      <w:lvlText w:val=""/>
+      <w:lvlJc w:val="left"/>
+      <w:pPr>
+        <w:tabs>
+          <w:tab w:val="num" w:pos="5760"/>
+        </w:tabs>
+        <w:ind w:left="5760" w:hanging="360"/>
+      </w:pPr>
+      <w:rPr>
+        <w:rFonts w:ascii="Wingdings" w:hAnsi="Wingdings" w:hint="default"/>
+        <w:sz w:val="20"/>
+      </w:rPr>
+    </w:lvl>
+    <w:lvl w:ilvl="8" w:tentative="1">
+      <w:start w:val="1"/>
+      <w:numFmt w:val="bullet"/>
+      <w:lvlText w:val=""/>
+      <w:lvlJc w:val="left"/>
+      <w:pPr>
+        <w:tabs>
+          <w:tab w:val="num" w:pos="6480"/>
+        </w:tabs>
+        <w:ind w:left="6480" w:hanging="360"/>
+      </w:pPr>
+      <w:rPr>
+        <w:rFonts w:ascii="Wingdings" w:hAnsi="Wingdings" w:hint="default"/>
+        <w:sz w:val="20"/>
+      </w:rPr>
+    </w:lvl>
+  </w:abstractNum>
+  <w:abstractNum w:abstractNumId="8" w15:restartNumberingAfterBreak="0">
     <w:nsid w:val="799E7798"/>
     <w:multiLevelType w:val="hybridMultilevel"/>
     <w:tmpl w:val="38EC209E"/>
@@ -4612,7 +5198,7 @@
       </w:rPr>
     </w:lvl>
   </w:abstractNum>
-  <w:abstractNum w:abstractNumId="7" w15:restartNumberingAfterBreak="0">
+  <w:abstractNum w:abstractNumId="9" w15:restartNumberingAfterBreak="0">
     <w:nsid w:val="7DA5733F"/>
     <w:multiLevelType w:val="hybridMultilevel"/>
     <w:tmpl w:val="F3D498CC"/>
@@ -4702,28 +5288,34 @@
     </w:lvl>
   </w:abstractNum>
   <w:num w:numId="1">
-    <w:abstractNumId w:val="3"/>
+    <w:abstractNumId w:val="4"/>
   </w:num>
   <w:num w:numId="2">
     <w:abstractNumId w:val="1"/>
   </w:num>
   <w:num w:numId="3">
-    <w:abstractNumId w:val="6"/>
+    <w:abstractNumId w:val="8"/>
   </w:num>
   <w:num w:numId="4">
     <w:abstractNumId w:val="2"/>
   </w:num>
   <w:num w:numId="5">
-    <w:abstractNumId w:val="7"/>
+    <w:abstractNumId w:val="9"/>
   </w:num>
   <w:num w:numId="6">
-    <w:abstractNumId w:val="5"/>
+    <w:abstractNumId w:val="6"/>
   </w:num>
   <w:num w:numId="7">
     <w:abstractNumId w:val="0"/>
   </w:num>
   <w:num w:numId="8">
-    <w:abstractNumId w:val="4"/>
+    <w:abstractNumId w:val="5"/>
+  </w:num>
+  <w:num w:numId="9">
+    <w:abstractNumId w:val="7"/>
+  </w:num>
+  <w:num w:numId="10">
+    <w:abstractNumId w:val="3"/>
   </w:num>
 </w:numbering>
 </file>

</xml_diff>

<commit_message>
añadido librerias y bibliografia
</commit_message>
<xml_diff>
--- a/iaii-informe.docx
+++ b/iaii-informe.docx
@@ -1028,22 +1028,8 @@
           <w:szCs w:val="32"/>
           <w:lang w:eastAsia="es-BO"/>
         </w:rPr>
-        <w:t xml:space="preserve">Jaime Zambrana </w:t>
-      </w:r>
-      <w:proofErr w:type="spellStart"/>
-      <w:r>
-        <w:rPr>
-          <w:rFonts w:ascii="Arial" w:eastAsia="Calibri" w:hAnsi="Arial" w:cs="Arial"/>
-          <w:i/>
-          <w:iCs/>
-          <w:color w:val="000000"/>
-          <w:sz w:val="32"/>
-          <w:szCs w:val="32"/>
-          <w:lang w:eastAsia="es-BO"/>
-        </w:rPr>
-        <w:t>Chacon</w:t>
-      </w:r>
-      <w:proofErr w:type="spellEnd"/>
+        <w:t>Jaime Zambrana Chacon</w:t>
+      </w:r>
     </w:p>
     <w:p>
       <w:pPr>
@@ -2702,6 +2688,7 @@
     <w:p>
       <w:pPr>
         <w:pStyle w:val="Ttulo1"/>
+        <w:spacing w:line="360" w:lineRule="auto"/>
         <w:rPr>
           <w:rFonts w:ascii="Arial" w:hAnsi="Arial" w:cs="Arial"/>
           <w:b/>
@@ -2723,6 +2710,7 @@
     </w:p>
     <w:p>
       <w:pPr>
+        <w:spacing w:line="360" w:lineRule="auto"/>
         <w:rPr>
           <w:rFonts w:ascii="Arial" w:hAnsi="Arial" w:cs="Arial"/>
           <w:lang w:val="es-ES"/>
@@ -2759,6 +2747,7 @@
     </w:p>
     <w:p>
       <w:pPr>
+        <w:spacing w:line="360" w:lineRule="auto"/>
         <w:rPr>
           <w:rFonts w:ascii="Arial" w:hAnsi="Arial" w:cs="Arial"/>
           <w:lang w:val="es-ES"/>
@@ -2781,6 +2770,7 @@
     </w:p>
     <w:p>
       <w:pPr>
+        <w:spacing w:line="360" w:lineRule="auto"/>
         <w:rPr>
           <w:rFonts w:ascii="Arial" w:hAnsi="Arial" w:cs="Arial"/>
           <w:lang w:val="es-ES"/>
@@ -2867,81 +2857,63 @@
           <w:rFonts w:ascii="Arial" w:hAnsi="Arial" w:cs="Arial"/>
           <w:lang w:val="es-ES"/>
         </w:rPr>
-        <w:t xml:space="preserve">En el siguiente trabajo se va realizar una función de clasificación de </w:t>
-      </w:r>
-      <w:proofErr w:type="spellStart"/>
-      <w:r>
-        <w:rPr>
-          <w:rFonts w:ascii="Arial" w:hAnsi="Arial" w:cs="Arial"/>
-          <w:lang w:val="es-ES"/>
-        </w:rPr>
-        <w:t>PDF’s</w:t>
-      </w:r>
-      <w:proofErr w:type="spellEnd"/>
-      <w:r>
-        <w:rPr>
-          <w:rFonts w:ascii="Arial" w:hAnsi="Arial" w:cs="Arial"/>
-          <w:lang w:val="es-ES"/>
-        </w:rPr>
-        <w:t xml:space="preserve"> mediante </w:t>
-      </w:r>
-      <w:proofErr w:type="spellStart"/>
-      <w:r>
-        <w:rPr>
-          <w:rFonts w:ascii="Arial" w:hAnsi="Arial" w:cs="Arial"/>
-          <w:lang w:val="es-ES"/>
-        </w:rPr>
-        <w:t>datami</w:t>
-      </w:r>
-      <w:r>
-        <w:rPr>
-          <w:rFonts w:ascii="Arial" w:hAnsi="Arial" w:cs="Arial"/>
-          <w:lang w:val="es-ES"/>
-        </w:rPr>
-        <w:t>n</w:t>
-      </w:r>
-      <w:r>
-        <w:rPr>
-          <w:rFonts w:ascii="Arial" w:hAnsi="Arial" w:cs="Arial"/>
-          <w:lang w:val="es-ES"/>
-        </w:rPr>
-        <w:t>nig</w:t>
-      </w:r>
-      <w:proofErr w:type="spellEnd"/>
-      <w:r>
-        <w:rPr>
-          <w:rFonts w:ascii="Arial" w:hAnsi="Arial" w:cs="Arial"/>
-          <w:lang w:val="es-ES"/>
-        </w:rPr>
-        <w:t xml:space="preserve"> y métodos de minería de textos</w:t>
-      </w:r>
-      <w:r>
-        <w:rPr>
-          <w:rFonts w:ascii="Arial" w:hAnsi="Arial" w:cs="Arial"/>
-          <w:lang w:val="es-ES"/>
-        </w:rPr>
-        <w:t xml:space="preserve"> y el uso de librerías específicas para poder determinar el área al que pertenece previa extracción de las palabras </w:t>
-      </w:r>
-      <w:r>
-        <w:rPr>
-          <w:rFonts w:ascii="Arial" w:hAnsi="Arial" w:cs="Arial"/>
-          <w:lang w:val="es-ES"/>
-        </w:rPr>
-        <w:t>más</w:t>
-      </w:r>
-      <w:r>
-        <w:rPr>
-          <w:rFonts w:ascii="Arial" w:hAnsi="Arial" w:cs="Arial"/>
-          <w:lang w:val="es-ES"/>
-        </w:rPr>
-        <w:t xml:space="preserve"> usadas</w:t>
-      </w:r>
-      <w:r>
-        <w:rPr>
-          <w:rFonts w:ascii="Arial" w:hAnsi="Arial" w:cs="Arial"/>
-          <w:lang w:val="es-ES"/>
-        </w:rPr>
-        <w:t xml:space="preserve"> para posteriormente poder realizar predicciones que nos proporcionen el área del documento de forma automática.</w:t>
+        <w:t xml:space="preserve">En el siguiente trabajo se va realizar una función de </w:t>
+      </w:r>
+      <w:r>
+        <w:rPr>
+          <w:rFonts w:ascii="Arial" w:hAnsi="Arial" w:cs="Arial"/>
+          <w:lang w:val="es-ES"/>
+        </w:rPr>
+        <w:t>reconocimiento de imágenes usando las librerías e</w:t>
+      </w:r>
+      <w:r>
+        <w:rPr>
+          <w:rFonts w:ascii="Arial" w:hAnsi="Arial" w:cs="Arial"/>
+          <w:lang w:val="es-ES"/>
+        </w:rPr>
+        <w:t xml:space="preserve">specíficas para poder </w:t>
+      </w:r>
+      <w:r>
+        <w:rPr>
+          <w:rFonts w:ascii="Arial" w:hAnsi="Arial" w:cs="Arial"/>
+          <w:lang w:val="es-ES"/>
+        </w:rPr>
+        <w:t xml:space="preserve">realizar el proceso de entrenamiento y posteriormente </w:t>
+      </w:r>
+      <w:r>
+        <w:rPr>
+          <w:rFonts w:ascii="Arial" w:hAnsi="Arial" w:cs="Arial"/>
+          <w:lang w:val="es-ES"/>
+        </w:rPr>
+        <w:t xml:space="preserve">determinar </w:t>
+      </w:r>
+      <w:r>
+        <w:rPr>
+          <w:rFonts w:ascii="Arial" w:hAnsi="Arial" w:cs="Arial"/>
+          <w:lang w:val="es-ES"/>
+        </w:rPr>
+        <w:t>una correcta identificación de la imagen proporcionada</w:t>
+      </w:r>
+      <w:r>
+        <w:rPr>
+          <w:rFonts w:ascii="Arial" w:hAnsi="Arial" w:cs="Arial"/>
+          <w:lang w:val="es-ES"/>
+        </w:rPr>
+        <w:t xml:space="preserve"> de forma automática</w:t>
+      </w:r>
+      <w:r>
+        <w:rPr>
+          <w:rFonts w:ascii="Arial" w:hAnsi="Arial" w:cs="Arial"/>
+          <w:lang w:val="es-ES"/>
+        </w:rPr>
+        <w:t xml:space="preserve"> y precisa</w:t>
+      </w:r>
+      <w:r>
+        <w:rPr>
+          <w:rFonts w:ascii="Arial" w:hAnsi="Arial" w:cs="Arial"/>
+          <w:lang w:val="es-ES"/>
+        </w:rPr>
+        <w:t>.</w:t>
       </w:r>
     </w:p>
     <w:p>
@@ -3049,15 +3021,8 @@
           <w:rFonts w:ascii="Arial" w:hAnsi="Arial" w:cs="Arial"/>
           <w:shd w:val="clear" w:color="auto" w:fill="FFFFFF"/>
         </w:rPr>
-        <w:t xml:space="preserve">El objetivo principal de este modelo es aprender modificándose automáticamente a si mismo de forma que puede llegar a realizar tareas complejas que no podrían ser </w:t>
-      </w:r>
-      <w:r>
-        <w:rPr>
-          <w:rFonts w:ascii="Arial" w:hAnsi="Arial" w:cs="Arial"/>
-          <w:shd w:val="clear" w:color="auto" w:fill="FFFFFF"/>
-        </w:rPr>
         <w:lastRenderedPageBreak/>
-        <w:t>realizadas mediante la clásica programación basada en reglas. De esta forma se pueden automatizar funciones que en un principio solo podrían ser realizadas por personas.</w:t>
+        <w:t>El objetivo principal de este modelo es aprender modificándose automáticamente a si mismo de forma que puede llegar a realizar tareas complejas que no podrían ser realizadas mediante la clásica programación basada en reglas. De esta forma se pueden automatizar funciones que en un principio solo podrían ser realizadas por personas.</w:t>
       </w:r>
     </w:p>
     <w:p>
@@ -3090,9 +3055,9 @@
           <w:noProof/>
         </w:rPr>
         <w:drawing>
-          <wp:inline distT="0" distB="0" distL="0" distR="0" wp14:anchorId="0C2E7FC0" wp14:editId="13C6D8E3">
-            <wp:extent cx="4333875" cy="2416464"/>
-            <wp:effectExtent l="0" t="0" r="0" b="3175"/>
+          <wp:inline distT="0" distB="0" distL="0" distR="0" wp14:anchorId="0C2E7FC0" wp14:editId="298AC57E">
+            <wp:extent cx="4629460" cy="2581275"/>
+            <wp:effectExtent l="0" t="0" r="0" b="0"/>
             <wp:docPr id="6" name="Imagen 6"/>
             <wp:cNvGraphicFramePr>
               <a:graphicFrameLocks xmlns:a="http://schemas.openxmlformats.org/drawingml/2006/main" noChangeAspect="1"/>
@@ -3113,7 +3078,7 @@
                   <pic:spPr>
                     <a:xfrm>
                       <a:off x="0" y="0"/>
-                      <a:ext cx="4335113" cy="2417154"/>
+                      <a:ext cx="4632634" cy="2583045"/>
                     </a:xfrm>
                     <a:prstGeom prst="rect">
                       <a:avLst/>
@@ -3203,499 +3168,455 @@
           <w:i/>
           <w:iCs/>
         </w:rPr>
-        <w:t>LIBRERÍA PANDAS</w:t>
+        <w:t xml:space="preserve">LIBRERÍA </w:t>
+      </w:r>
+      <w:r>
+        <w:rPr>
+          <w:rFonts w:ascii="Arial" w:hAnsi="Arial" w:cs="Arial"/>
+          <w:i/>
+          <w:iCs/>
+        </w:rPr>
+        <w:t>IMAGEAI</w:t>
       </w:r>
       <w:bookmarkEnd w:id="5"/>
     </w:p>
     <w:p>
       <w:pPr>
-        <w:rPr>
-          <w:rFonts w:ascii="Arial" w:hAnsi="Arial" w:cs="Arial"/>
-        </w:rPr>
-      </w:pPr>
-      <w:hyperlink r:id="rId8" w:tgtFrame="_blank" w:history="1">
+        <w:spacing w:line="360" w:lineRule="auto"/>
+        <w:rPr>
+          <w:rFonts w:ascii="Arial" w:hAnsi="Arial" w:cs="Arial"/>
+        </w:rPr>
+      </w:pPr>
+      <w:r>
+        <w:rPr>
+          <w:rFonts w:ascii="Arial" w:hAnsi="Arial" w:cs="Arial"/>
+        </w:rPr>
+        <w:t xml:space="preserve">ImageAI es una biblioteca de Python creada para permitir a los desarrolladores, investigadores y estudiantes crear aplicaciones y sistemas con capacidades autónomas de Deep Learning y Computer Vision utilizando unas pocas líneas de código simples. Esta </w:t>
+      </w:r>
+      <w:r>
+        <w:rPr>
+          <w:rFonts w:ascii="Arial" w:hAnsi="Arial" w:cs="Arial"/>
+        </w:rPr>
+        <w:lastRenderedPageBreak/>
+        <w:t>documentación se proporciona para proporcionar información detallada sobre todas las clases y funciones disponibles en ImageAI</w:t>
+      </w:r>
+      <w:r>
+        <w:rPr>
+          <w:rFonts w:ascii="Arial" w:hAnsi="Arial" w:cs="Arial"/>
+        </w:rPr>
+        <w:t xml:space="preserve">, </w:t>
+      </w:r>
+      <w:r>
+        <w:rPr>
+          <w:rFonts w:ascii="Arial" w:hAnsi="Arial" w:cs="Arial"/>
+        </w:rPr>
+        <w:t>junto con una serie de ejemplos de código. ImageAI es un proyecto desarrollado por Moses Olafenwa y John Olafenwa, el equipo de IA de DeepQuest.</w:t>
+      </w:r>
+    </w:p>
+    <w:p>
+      <w:pPr>
+        <w:spacing w:after="0" w:line="240" w:lineRule="auto"/>
+        <w:rPr>
+          <w:rFonts w:ascii="Arial" w:hAnsi="Arial" w:cs="Arial"/>
+          <w:i/>
+          <w:iCs/>
+        </w:rPr>
+      </w:pPr>
+    </w:p>
+    <w:p>
+      <w:pPr>
+        <w:pStyle w:val="Ttulo2"/>
+        <w:spacing w:line="360" w:lineRule="auto"/>
+        <w:rPr>
+          <w:rFonts w:ascii="Arial" w:hAnsi="Arial" w:cs="Arial"/>
+          <w:i/>
+          <w:iCs/>
+        </w:rPr>
+      </w:pPr>
+      <w:bookmarkStart w:id="6" w:name="_Toc54026060"/>
+      <w:r>
+        <w:rPr>
+          <w:rFonts w:ascii="Arial" w:hAnsi="Arial" w:cs="Arial"/>
+          <w:i/>
+          <w:iCs/>
+        </w:rPr>
+        <w:t>LIBRERÍA N</w:t>
+      </w:r>
+      <w:r>
+        <w:rPr>
+          <w:rFonts w:ascii="Arial" w:hAnsi="Arial" w:cs="Arial"/>
+          <w:i/>
+          <w:iCs/>
+        </w:rPr>
+        <w:t>UMPY</w:t>
+      </w:r>
+      <w:bookmarkEnd w:id="6"/>
+    </w:p>
+    <w:p>
+      <w:pPr>
+        <w:spacing w:line="360" w:lineRule="auto"/>
+        <w:rPr>
+          <w:rFonts w:ascii="Arial" w:hAnsi="Arial" w:cs="Arial"/>
+        </w:rPr>
+      </w:pPr>
+      <w:r>
+        <w:rPr>
+          <w:rFonts w:ascii="Arial" w:hAnsi="Arial" w:cs="Arial"/>
+        </w:rPr>
+        <w:t>NumPy es</w:t>
+      </w:r>
+      <w:r>
+        <w:rPr>
+          <w:rFonts w:ascii="Arial" w:hAnsi="Arial" w:cs="Arial"/>
+        </w:rPr>
+        <w:t xml:space="preserve"> una biblioteca para el lenguaje de programación Python que da soporte para crear vectores y matrices grandes multidimensionales, junto con una gran colección de funciones matemáticas de alto nivel para operar con ellas. El precursor de NumPy, Numeric, fue creado originalmente por Jim Hugunin con contribuciones de varios otros desarrolladores. En 2005, Travis Oliphant creó NumPy incorporando características de la competencia Numarray en Numeric, con amplias modificaciones. NumPy es un software de código abierto y cuenta con muchos colaboradores.</w:t>
+      </w:r>
+    </w:p>
+    <w:p>
+      <w:pPr>
+        <w:spacing w:line="240" w:lineRule="auto"/>
+        <w:rPr>
+          <w:rFonts w:ascii="Arial" w:hAnsi="Arial" w:cs="Arial"/>
+        </w:rPr>
+      </w:pPr>
+    </w:p>
+    <w:p>
+      <w:pPr>
+        <w:pStyle w:val="Ttulo2"/>
+        <w:spacing w:line="360" w:lineRule="auto"/>
+        <w:rPr>
+          <w:rFonts w:ascii="Arial" w:hAnsi="Arial" w:cs="Arial"/>
+          <w:i/>
+          <w:iCs/>
+        </w:rPr>
+      </w:pPr>
+      <w:bookmarkStart w:id="7" w:name="_Toc54026061"/>
+      <w:r>
+        <w:rPr>
+          <w:rFonts w:ascii="Arial" w:hAnsi="Arial" w:cs="Arial"/>
+          <w:i/>
+          <w:iCs/>
+        </w:rPr>
+        <w:t xml:space="preserve">LIBRERÍA </w:t>
+      </w:r>
+      <w:r>
+        <w:rPr>
+          <w:rFonts w:ascii="Arial" w:hAnsi="Arial" w:cs="Arial"/>
+          <w:i/>
+          <w:iCs/>
+        </w:rPr>
+        <w:t>TENSORFLOW</w:t>
+      </w:r>
+      <w:bookmarkEnd w:id="7"/>
+    </w:p>
+    <w:p>
+      <w:pPr>
+        <w:spacing w:line="360" w:lineRule="auto"/>
+        <w:rPr>
+          <w:rFonts w:ascii="Arial" w:hAnsi="Arial" w:cs="Arial"/>
+        </w:rPr>
+      </w:pPr>
+      <w:r>
+        <w:rPr>
+          <w:rFonts w:ascii="Arial" w:hAnsi="Arial" w:cs="Arial"/>
+        </w:rPr>
+        <w:t>TensorFlow es una biblioteca de código abierto para aprendizaje automático a través de un rango de tareas, y desarrollado por Google para satisfacer sus necesidades de sistemas capaces de construir y entrenar redes neuronales para detectar y descifrar patrones y correlaciones, análogos al aprendizaje y razonamiento usados por los humanos.1​ Actualmente es utilizado tanto en la investigación como en los productos de Google</w:t>
+      </w:r>
+    </w:p>
+    <w:p>
+      <w:pPr>
+        <w:spacing w:line="360" w:lineRule="auto"/>
+        <w:rPr>
+          <w:rFonts w:ascii="Arial" w:hAnsi="Arial" w:cs="Arial"/>
+        </w:rPr>
+      </w:pPr>
+    </w:p>
+    <w:p>
+      <w:pPr>
+        <w:pStyle w:val="Ttulo2"/>
+        <w:rPr>
+          <w:rFonts w:ascii="Arial" w:hAnsi="Arial" w:cs="Arial"/>
+          <w:i/>
+          <w:iCs/>
+        </w:rPr>
+      </w:pPr>
+      <w:bookmarkStart w:id="8" w:name="_Toc54026062"/>
+      <w:r>
+        <w:rPr>
+          <w:rFonts w:ascii="Arial" w:hAnsi="Arial" w:cs="Arial"/>
+          <w:i/>
+          <w:iCs/>
+        </w:rPr>
+        <w:t xml:space="preserve">LIBRERÍA </w:t>
+      </w:r>
+      <w:r>
+        <w:rPr>
+          <w:rFonts w:ascii="Arial" w:hAnsi="Arial" w:cs="Arial"/>
+          <w:i/>
+          <w:iCs/>
+        </w:rPr>
+        <w:t>OPENCV</w:t>
+      </w:r>
+      <w:bookmarkEnd w:id="8"/>
+    </w:p>
+    <w:p>
+      <w:pPr>
+        <w:spacing w:line="360" w:lineRule="auto"/>
+        <w:rPr>
+          <w:rFonts w:ascii="Arial" w:hAnsi="Arial" w:cs="Arial"/>
+          <w:shd w:val="clear" w:color="auto" w:fill="FFFFFF"/>
+        </w:rPr>
+      </w:pPr>
+      <w:r>
+        <w:rPr>
+          <w:rFonts w:ascii="Arial" w:hAnsi="Arial" w:cs="Arial"/>
+          <w:b/>
+          <w:bCs/>
+          <w:shd w:val="clear" w:color="auto" w:fill="FFFFFF"/>
+        </w:rPr>
+        <w:t>OpenCV</w:t>
+      </w:r>
+      <w:r>
+        <w:rPr>
+          <w:rFonts w:ascii="Arial" w:hAnsi="Arial" w:cs="Arial"/>
+          <w:shd w:val="clear" w:color="auto" w:fill="FFFFFF"/>
+        </w:rPr>
+        <w:t> es una </w:t>
+      </w:r>
+      <w:hyperlink r:id="rId8" w:tooltip="Biblioteca (programación)" w:history="1">
         <w:r>
           <w:rPr>
             <w:rStyle w:val="Hipervnculo"/>
             <w:rFonts w:ascii="Arial" w:hAnsi="Arial" w:cs="Arial"/>
             <w:color w:val="auto"/>
             <w:u w:val="none"/>
+            <w:shd w:val="clear" w:color="auto" w:fill="FFFFFF"/>
           </w:rPr>
-          <w:t>Pandas</w:t>
+          <w:t>biblioteca</w:t>
         </w:r>
       </w:hyperlink>
       <w:r>
         <w:rPr>
           <w:rFonts w:ascii="Arial" w:hAnsi="Arial" w:cs="Arial"/>
-        </w:rPr>
-        <w:t> es una librería de Python especializada en el manejo y análisis de estructuras de datos.</w:t>
-      </w:r>
-    </w:p>
-    <w:p>
-      <w:pPr>
-        <w:rPr>
-          <w:rFonts w:ascii="Arial" w:hAnsi="Arial" w:cs="Arial"/>
-        </w:rPr>
-      </w:pPr>
-      <w:r>
-        <w:rPr>
-          <w:rFonts w:ascii="Arial" w:hAnsi="Arial" w:cs="Arial"/>
-        </w:rPr>
-        <w:t>Las principales características de esta librería son:</w:t>
-      </w:r>
-    </w:p>
-    <w:p>
-      <w:pPr>
-        <w:pStyle w:val="Prrafodelista"/>
-        <w:numPr>
-          <w:ilvl w:val="0"/>
-          <w:numId w:val="10"/>
-        </w:numPr>
-        <w:rPr>
-          <w:rFonts w:ascii="Arial" w:hAnsi="Arial" w:cs="Arial"/>
-        </w:rPr>
-      </w:pPr>
-      <w:r>
-        <w:rPr>
-          <w:rFonts w:ascii="Arial" w:hAnsi="Arial" w:cs="Arial"/>
-        </w:rPr>
-        <w:t xml:space="preserve">Define nuevas estructuras de datos basadas en los </w:t>
-      </w:r>
-      <w:proofErr w:type="spellStart"/>
-      <w:r>
-        <w:rPr>
-          <w:rFonts w:ascii="Arial" w:hAnsi="Arial" w:cs="Arial"/>
-        </w:rPr>
-        <w:t>arrays</w:t>
-      </w:r>
-      <w:proofErr w:type="spellEnd"/>
-      <w:r>
-        <w:rPr>
-          <w:rFonts w:ascii="Arial" w:hAnsi="Arial" w:cs="Arial"/>
-        </w:rPr>
-        <w:t xml:space="preserve"> de la librería </w:t>
-      </w:r>
-      <w:proofErr w:type="spellStart"/>
-      <w:proofErr w:type="gramStart"/>
-      <w:r>
-        <w:rPr>
-          <w:rFonts w:ascii="Arial" w:hAnsi="Arial" w:cs="Arial"/>
-        </w:rPr>
-        <w:t>NumPy</w:t>
-      </w:r>
-      <w:proofErr w:type="spellEnd"/>
-      <w:proofErr w:type="gramEnd"/>
-      <w:r>
-        <w:rPr>
-          <w:rFonts w:ascii="Arial" w:hAnsi="Arial" w:cs="Arial"/>
-        </w:rPr>
-        <w:t xml:space="preserve"> pero con nuevas funcionalidades.</w:t>
-      </w:r>
-    </w:p>
-    <w:p>
-      <w:pPr>
-        <w:pStyle w:val="Prrafodelista"/>
-        <w:numPr>
-          <w:ilvl w:val="0"/>
-          <w:numId w:val="10"/>
-        </w:numPr>
-        <w:rPr>
-          <w:rFonts w:ascii="Arial" w:hAnsi="Arial" w:cs="Arial"/>
-        </w:rPr>
-      </w:pPr>
-      <w:r>
-        <w:rPr>
-          <w:rFonts w:ascii="Arial" w:hAnsi="Arial" w:cs="Arial"/>
-        </w:rPr>
-        <w:lastRenderedPageBreak/>
-        <w:t>Permite leer y escribir fácilmente ficheros en formato CSV, Excel y bases de datos SQL.</w:t>
-      </w:r>
-    </w:p>
-    <w:p>
-      <w:pPr>
-        <w:pStyle w:val="Prrafodelista"/>
-        <w:numPr>
-          <w:ilvl w:val="0"/>
-          <w:numId w:val="10"/>
-        </w:numPr>
-        <w:rPr>
-          <w:rFonts w:ascii="Arial" w:hAnsi="Arial" w:cs="Arial"/>
-        </w:rPr>
-      </w:pPr>
-      <w:r>
-        <w:rPr>
-          <w:rFonts w:ascii="Arial" w:hAnsi="Arial" w:cs="Arial"/>
-        </w:rPr>
-        <w:t>Permite acceder a los datos mediante índices o nombres para filas y columnas.</w:t>
-      </w:r>
-    </w:p>
-    <w:p>
-      <w:pPr>
-        <w:pStyle w:val="Prrafodelista"/>
-        <w:numPr>
-          <w:ilvl w:val="0"/>
-          <w:numId w:val="10"/>
-        </w:numPr>
-        <w:rPr>
-          <w:rFonts w:ascii="Arial" w:hAnsi="Arial" w:cs="Arial"/>
-        </w:rPr>
-      </w:pPr>
-      <w:r>
-        <w:rPr>
-          <w:rFonts w:ascii="Arial" w:hAnsi="Arial" w:cs="Arial"/>
-        </w:rPr>
-        <w:t>Ofrece métodos para reordenar, dividir y combinar conjuntos de datos.</w:t>
-      </w:r>
-    </w:p>
-    <w:p>
-      <w:pPr>
-        <w:pStyle w:val="Prrafodelista"/>
-        <w:numPr>
-          <w:ilvl w:val="0"/>
-          <w:numId w:val="10"/>
-        </w:numPr>
-        <w:rPr>
-          <w:rFonts w:ascii="Arial" w:hAnsi="Arial" w:cs="Arial"/>
-        </w:rPr>
-      </w:pPr>
-      <w:r>
-        <w:rPr>
-          <w:rFonts w:ascii="Arial" w:hAnsi="Arial" w:cs="Arial"/>
-        </w:rPr>
-        <w:t>Permite trabajar con series temporales.</w:t>
-      </w:r>
-    </w:p>
-    <w:p>
-      <w:pPr>
-        <w:pStyle w:val="Prrafodelista"/>
-        <w:numPr>
-          <w:ilvl w:val="0"/>
-          <w:numId w:val="10"/>
-        </w:numPr>
-        <w:rPr>
-          <w:rFonts w:ascii="Arial" w:hAnsi="Arial" w:cs="Arial"/>
-        </w:rPr>
-      </w:pPr>
-      <w:r>
-        <w:rPr>
-          <w:rFonts w:ascii="Arial" w:hAnsi="Arial" w:cs="Arial"/>
-        </w:rPr>
-        <w:t>Realiza todas estas operaciones de manera muy eficiente.</w:t>
-      </w:r>
-    </w:p>
-    <w:p/>
-    <w:p>
-      <w:pPr>
-        <w:pStyle w:val="Ttulo2"/>
-        <w:rPr>
-          <w:rFonts w:ascii="Arial" w:hAnsi="Arial" w:cs="Arial"/>
-          <w:i/>
-          <w:iCs/>
-          <w:lang w:val="es-ES"/>
-        </w:rPr>
-      </w:pPr>
-      <w:bookmarkStart w:id="6" w:name="_Toc54026059"/>
-      <w:r>
-        <w:rPr>
-          <w:rFonts w:ascii="Arial" w:hAnsi="Arial" w:cs="Arial"/>
-          <w:i/>
-          <w:iCs/>
-          <w:lang w:val="es-ES"/>
-        </w:rPr>
-        <w:t>LIBRERÍA SKLEARN</w:t>
-      </w:r>
-      <w:bookmarkEnd w:id="6"/>
-    </w:p>
-    <w:p>
-      <w:pPr>
-        <w:rPr>
-          <w:rFonts w:ascii="Arial" w:hAnsi="Arial" w:cs="Arial"/>
-        </w:rPr>
-      </w:pPr>
-      <w:proofErr w:type="spellStart"/>
-      <w:r>
-        <w:rPr>
-          <w:rFonts w:ascii="Arial" w:hAnsi="Arial" w:cs="Arial"/>
-        </w:rPr>
-        <w:t>Scikit-learn</w:t>
-      </w:r>
-      <w:proofErr w:type="spellEnd"/>
-      <w:r>
-        <w:rPr>
-          <w:rFonts w:ascii="Arial" w:hAnsi="Arial" w:cs="Arial"/>
-        </w:rPr>
-        <w:t xml:space="preserve"> es una librería de código abierto para Python, que implementa un rango de algoritmos de Machine </w:t>
-      </w:r>
-      <w:proofErr w:type="spellStart"/>
-      <w:r>
-        <w:rPr>
-          <w:rFonts w:ascii="Arial" w:hAnsi="Arial" w:cs="Arial"/>
-        </w:rPr>
-        <w:t>Learning</w:t>
-      </w:r>
-      <w:proofErr w:type="spellEnd"/>
-      <w:r>
-        <w:rPr>
-          <w:rFonts w:ascii="Arial" w:hAnsi="Arial" w:cs="Arial"/>
-        </w:rPr>
-        <w:t xml:space="preserve">, </w:t>
-      </w:r>
-      <w:proofErr w:type="spellStart"/>
-      <w:proofErr w:type="gramStart"/>
-      <w:r>
-        <w:rPr>
-          <w:rFonts w:ascii="Arial" w:hAnsi="Arial" w:cs="Arial"/>
-        </w:rPr>
-        <w:t>pre-procesamiento</w:t>
-      </w:r>
-      <w:proofErr w:type="spellEnd"/>
-      <w:proofErr w:type="gramEnd"/>
-      <w:r>
-        <w:rPr>
-          <w:rFonts w:ascii="Arial" w:hAnsi="Arial" w:cs="Arial"/>
-        </w:rPr>
-        <w:t>, referencias cruzadas y visualización usando una interfaz unificada.</w:t>
-      </w:r>
-    </w:p>
-    <w:p>
-      <w:pPr>
-        <w:spacing w:after="0" w:line="240" w:lineRule="auto"/>
-        <w:rPr>
-          <w:rFonts w:ascii="Arial" w:hAnsi="Arial" w:cs="Arial"/>
-          <w:i/>
-          <w:iCs/>
-        </w:rPr>
-      </w:pPr>
-    </w:p>
-    <w:p>
-      <w:pPr>
-        <w:pStyle w:val="Ttulo2"/>
-        <w:spacing w:line="360" w:lineRule="auto"/>
-        <w:rPr>
-          <w:rFonts w:ascii="Arial" w:hAnsi="Arial" w:cs="Arial"/>
-          <w:i/>
-          <w:iCs/>
-        </w:rPr>
-      </w:pPr>
-      <w:bookmarkStart w:id="7" w:name="_Toc54026060"/>
-      <w:r>
-        <w:rPr>
-          <w:rFonts w:ascii="Arial" w:hAnsi="Arial" w:cs="Arial"/>
-          <w:i/>
-          <w:iCs/>
-        </w:rPr>
-        <w:t>LIBRERÍA NLTK</w:t>
-      </w:r>
-      <w:bookmarkEnd w:id="7"/>
-    </w:p>
-    <w:p>
-      <w:pPr>
-        <w:rPr>
-          <w:rFonts w:ascii="Arial" w:hAnsi="Arial" w:cs="Arial"/>
-        </w:rPr>
-      </w:pPr>
-    </w:p>
-    <w:p>
-      <w:pPr>
-        <w:pStyle w:val="Ttulo2"/>
-        <w:spacing w:line="360" w:lineRule="auto"/>
-        <w:rPr>
-          <w:rFonts w:ascii="Arial" w:hAnsi="Arial" w:cs="Arial"/>
-          <w:i/>
-          <w:iCs/>
-        </w:rPr>
-      </w:pPr>
-      <w:bookmarkStart w:id="8" w:name="_Toc54026061"/>
-      <w:r>
-        <w:rPr>
-          <w:rFonts w:ascii="Arial" w:hAnsi="Arial" w:cs="Arial"/>
-          <w:i/>
-          <w:iCs/>
-        </w:rPr>
-        <w:t>LIBRERÍA MATPLOTLIB</w:t>
-      </w:r>
-      <w:bookmarkEnd w:id="8"/>
-    </w:p>
-    <w:p>
-      <w:pPr>
-        <w:rPr>
-          <w:rFonts w:ascii="Arial" w:hAnsi="Arial" w:cs="Arial"/>
-        </w:rPr>
-      </w:pPr>
-      <w:proofErr w:type="spellStart"/>
-      <w:r>
-        <w:rPr>
-          <w:rFonts w:ascii="Arial" w:hAnsi="Arial" w:cs="Arial"/>
-        </w:rPr>
-        <w:t>Matplotlib</w:t>
-      </w:r>
-      <w:proofErr w:type="spellEnd"/>
-      <w:r>
-        <w:rPr>
-          <w:rFonts w:ascii="Arial" w:hAnsi="Arial" w:cs="Arial"/>
-        </w:rPr>
-        <w:t> es una </w:t>
-      </w:r>
-      <w:hyperlink r:id="rId9" w:tooltip="Biblioteca (programación)" w:history="1">
+          <w:shd w:val="clear" w:color="auto" w:fill="FFFFFF"/>
+        </w:rPr>
+        <w:t> </w:t>
+      </w:r>
+      <w:hyperlink r:id="rId9" w:tooltip="Software libre" w:history="1">
         <w:r>
           <w:rPr>
             <w:rStyle w:val="Hipervnculo"/>
             <w:rFonts w:ascii="Arial" w:hAnsi="Arial" w:cs="Arial"/>
+            <w:color w:val="auto"/>
+            <w:u w:val="none"/>
+            <w:shd w:val="clear" w:color="auto" w:fill="FFFFFF"/>
           </w:rPr>
-          <w:t>biblioteca</w:t>
+          <w:t>libre</w:t>
         </w:r>
       </w:hyperlink>
       <w:r>
         <w:rPr>
           <w:rFonts w:ascii="Arial" w:hAnsi="Arial" w:cs="Arial"/>
-        </w:rPr>
-        <w:t xml:space="preserve"> para la generación de gráficos a partir de datos contenidos en listas o </w:t>
-      </w:r>
-      <w:proofErr w:type="spellStart"/>
-      <w:r>
-        <w:rPr>
-          <w:rFonts w:ascii="Arial" w:hAnsi="Arial" w:cs="Arial"/>
-        </w:rPr>
-        <w:t>arrays</w:t>
-      </w:r>
-      <w:proofErr w:type="spellEnd"/>
-      <w:r>
-        <w:rPr>
-          <w:rFonts w:ascii="Arial" w:hAnsi="Arial" w:cs="Arial"/>
-        </w:rPr>
-        <w:t xml:space="preserve"> en el lenguaje de programación </w:t>
-      </w:r>
-      <w:hyperlink r:id="rId10" w:tooltip="Python" w:history="1">
+          <w:shd w:val="clear" w:color="auto" w:fill="FFFFFF"/>
+        </w:rPr>
+        <w:t> de </w:t>
+      </w:r>
+      <w:hyperlink r:id="rId10" w:tooltip="Visión artificial" w:history="1">
         <w:r>
           <w:rPr>
             <w:rStyle w:val="Hipervnculo"/>
             <w:rFonts w:ascii="Arial" w:hAnsi="Arial" w:cs="Arial"/>
+            <w:color w:val="auto"/>
+            <w:u w:val="none"/>
+            <w:shd w:val="clear" w:color="auto" w:fill="FFFFFF"/>
           </w:rPr>
-          <w:t>Python</w:t>
+          <w:t>visión artificial</w:t>
         </w:r>
       </w:hyperlink>
       <w:r>
         <w:rPr>
           <w:rFonts w:ascii="Arial" w:hAnsi="Arial" w:cs="Arial"/>
-        </w:rPr>
-        <w:t> y su extensión matemática </w:t>
-      </w:r>
-      <w:proofErr w:type="spellStart"/>
-      <w:r>
-        <w:rPr>
-          <w:rFonts w:ascii="Arial" w:hAnsi="Arial" w:cs="Arial"/>
-        </w:rPr>
-        <w:fldChar w:fldCharType="begin"/>
-      </w:r>
-      <w:r>
-        <w:rPr>
-          <w:rFonts w:ascii="Arial" w:hAnsi="Arial" w:cs="Arial"/>
-        </w:rPr>
-        <w:instrText xml:space="preserve"> HYPERLINK "https://es.wikipedia.org/wiki/NumPy" \o "NumPy" </w:instrText>
-      </w:r>
-      <w:r>
-        <w:rPr>
-          <w:rFonts w:ascii="Arial" w:hAnsi="Arial" w:cs="Arial"/>
-        </w:rPr>
-        <w:fldChar w:fldCharType="separate"/>
-      </w:r>
-      <w:r>
-        <w:rPr>
-          <w:rStyle w:val="Hipervnculo"/>
-          <w:rFonts w:ascii="Arial" w:hAnsi="Arial" w:cs="Arial"/>
-        </w:rPr>
-        <w:t>NumPy</w:t>
-      </w:r>
-      <w:proofErr w:type="spellEnd"/>
-      <w:r>
-        <w:rPr>
-          <w:rFonts w:ascii="Arial" w:hAnsi="Arial" w:cs="Arial"/>
-        </w:rPr>
-        <w:fldChar w:fldCharType="end"/>
-      </w:r>
-      <w:r>
-        <w:rPr>
-          <w:rFonts w:ascii="Arial" w:hAnsi="Arial" w:cs="Arial"/>
-        </w:rPr>
-        <w:t>. Proporciona una API, </w:t>
-      </w:r>
-      <w:proofErr w:type="spellStart"/>
-      <w:r>
-        <w:rPr>
-          <w:rFonts w:ascii="Arial" w:hAnsi="Arial" w:cs="Arial"/>
-        </w:rPr>
-        <w:t>pylab</w:t>
-      </w:r>
-      <w:proofErr w:type="spellEnd"/>
-      <w:r>
-        <w:rPr>
-          <w:rFonts w:ascii="Arial" w:hAnsi="Arial" w:cs="Arial"/>
-        </w:rPr>
-        <w:t>, diseñada para recordar a la de </w:t>
-      </w:r>
-      <w:hyperlink r:id="rId11" w:tooltip="MATLAB" w:history="1">
+          <w:shd w:val="clear" w:color="auto" w:fill="FFFFFF"/>
+        </w:rPr>
+        <w:t> originalmente desarrollada por </w:t>
+      </w:r>
+      <w:hyperlink r:id="rId11" w:tooltip="Intel Corporation" w:history="1">
         <w:r>
           <w:rPr>
             <w:rStyle w:val="Hipervnculo"/>
             <w:rFonts w:ascii="Arial" w:hAnsi="Arial" w:cs="Arial"/>
+            <w:color w:val="auto"/>
+            <w:u w:val="none"/>
+            <w:shd w:val="clear" w:color="auto" w:fill="FFFFFF"/>
           </w:rPr>
-          <w:t>MATLAB</w:t>
+          <w:t>Intel</w:t>
         </w:r>
       </w:hyperlink>
       <w:r>
         <w:rPr>
           <w:rFonts w:ascii="Arial" w:hAnsi="Arial" w:cs="Arial"/>
-        </w:rPr>
-        <w:t>.</w:t>
-      </w:r>
-    </w:p>
-    <w:p>
-      <w:pPr>
-        <w:pStyle w:val="Ttulo2"/>
+          <w:shd w:val="clear" w:color="auto" w:fill="FFFFFF"/>
+        </w:rPr>
+        <w:t>. OpenCV significa </w:t>
+      </w:r>
+      <w:r>
         <w:rPr>
           <w:rFonts w:ascii="Arial" w:hAnsi="Arial" w:cs="Arial"/>
           <w:i/>
           <w:iCs/>
-        </w:rPr>
-      </w:pPr>
-      <w:bookmarkStart w:id="9" w:name="_Toc54026062"/>
-      <w:r>
+          <w:shd w:val="clear" w:color="auto" w:fill="FFFFFF"/>
+        </w:rPr>
+        <w:t>Open Computer Vision</w:t>
+      </w:r>
+      <w:r>
+        <w:rPr>
+          <w:rFonts w:ascii="Arial" w:hAnsi="Arial" w:cs="Arial"/>
+          <w:shd w:val="clear" w:color="auto" w:fill="FFFFFF"/>
+        </w:rPr>
+        <w:t> (Visión Artificial Abierta). Desde que apareció su primera versión alfa en el mes de enero de 1999, se ha utilizado en una gran cantidad de aplicaciones, y hasta 2020 se la sigue mencionando como la biblioteca más popular de visión artificial.</w:t>
+      </w:r>
+      <w:hyperlink r:id="rId12" w:anchor="cite_note-1" w:history="1">
+        <w:r>
+          <w:rPr>
+            <w:rStyle w:val="Hipervnculo"/>
+            <w:rFonts w:ascii="Arial" w:hAnsi="Arial" w:cs="Arial"/>
+            <w:color w:val="auto"/>
+            <w:u w:val="none"/>
+            <w:shd w:val="clear" w:color="auto" w:fill="FFFFFF"/>
+            <w:vertAlign w:val="superscript"/>
+          </w:rPr>
+          <w:t>1</w:t>
+        </w:r>
+      </w:hyperlink>
+      <w:r>
+        <w:rPr>
+          <w:rFonts w:ascii="Arial" w:hAnsi="Arial" w:cs="Arial"/>
+          <w:shd w:val="clear" w:color="auto" w:fill="FFFFFF"/>
+        </w:rPr>
+        <w:t>​ Detección de movimiento, reconocimiento de objetos, reconstrucción 3D a partir de imágenes, son sólo algunos ejemplos de aplicaciones de OpenCV.</w:t>
+      </w:r>
+    </w:p>
+    <w:p>
+      <w:pPr>
+        <w:spacing w:line="360" w:lineRule="auto"/>
+        <w:rPr>
+          <w:rFonts w:ascii="Arial" w:hAnsi="Arial" w:cs="Arial"/>
+        </w:rPr>
+      </w:pPr>
+    </w:p>
+    <w:p>
+      <w:pPr>
+        <w:pStyle w:val="Ttulo2"/>
+        <w:spacing w:line="360" w:lineRule="auto"/>
         <w:rPr>
           <w:rFonts w:ascii="Arial" w:hAnsi="Arial" w:cs="Arial"/>
           <w:i/>
           <w:iCs/>
         </w:rPr>
-        <w:t>LIBRERÍA OS</w:t>
-      </w:r>
-      <w:bookmarkEnd w:id="9"/>
-    </w:p>
-    <w:p>
-      <w:pPr>
-        <w:pStyle w:val="Ttulo2"/>
-        <w:rPr>
-          <w:rFonts w:ascii="Arial" w:hAnsi="Arial" w:cs="Arial"/>
-        </w:rPr>
-      </w:pPr>
-    </w:p>
-    <w:p>
-      <w:pPr>
-        <w:pStyle w:val="Ttulo2"/>
+      </w:pPr>
+      <w:bookmarkStart w:id="9" w:name="_Toc54026063"/>
+      <w:r>
         <w:rPr>
           <w:rFonts w:ascii="Arial" w:hAnsi="Arial" w:cs="Arial"/>
           <w:i/>
           <w:iCs/>
         </w:rPr>
-      </w:pPr>
-      <w:bookmarkStart w:id="10" w:name="_Toc54026063"/>
+        <w:lastRenderedPageBreak/>
+        <w:t xml:space="preserve">LIBRERÍA </w:t>
+      </w:r>
       <w:r>
         <w:rPr>
           <w:rFonts w:ascii="Arial" w:hAnsi="Arial" w:cs="Arial"/>
           <w:i/>
           <w:iCs/>
         </w:rPr>
-        <w:t>LIBRERÍA PYMUPDF</w:t>
-      </w:r>
-      <w:bookmarkEnd w:id="10"/>
+        <w:t>KERAS</w:t>
+      </w:r>
+      <w:bookmarkEnd w:id="9"/>
+    </w:p>
+    <w:p>
+      <w:pPr>
+        <w:spacing w:line="360" w:lineRule="auto"/>
+        <w:rPr>
+          <w:rFonts w:ascii="Arial" w:hAnsi="Arial" w:cs="Arial"/>
+        </w:rPr>
+      </w:pPr>
+      <w:r>
+        <w:rPr>
+          <w:rFonts w:ascii="Arial" w:hAnsi="Arial" w:cs="Arial"/>
+        </w:rPr>
+        <w:t>Keras es una biblioteca de Redes Neuronales de Código Abierto escrita en Python. Es capaz de ejecutarse sobre TensorFlow, Microsoft Cognitive Toolkit o Theano.</w:t>
+      </w:r>
+    </w:p>
+    <w:p>
+      <w:pPr>
+        <w:spacing w:line="360" w:lineRule="auto"/>
+        <w:rPr>
+          <w:rFonts w:ascii="Arial" w:hAnsi="Arial" w:cs="Arial"/>
+        </w:rPr>
+      </w:pPr>
+      <w:r>
+        <w:rPr>
+          <w:rFonts w:ascii="Arial" w:hAnsi="Arial" w:cs="Arial"/>
+        </w:rPr>
+        <w:t>Está especialmente diseñada para posibilitar la experimentación en más o menos poco tiempo con redes de Aprendizaje Profundo. Sus fuertes se centran en ser amigable para el usuario, modular y extensible.</w:t>
+      </w:r>
+    </w:p>
+    <w:p>
+      <w:pPr>
+        <w:spacing w:line="360" w:lineRule="auto"/>
+        <w:rPr>
+          <w:rFonts w:ascii="Arial" w:hAnsi="Arial" w:cs="Arial"/>
+        </w:rPr>
+      </w:pPr>
+      <w:r>
+        <w:rPr>
+          <w:rFonts w:ascii="Arial" w:hAnsi="Arial" w:cs="Arial"/>
+        </w:rPr>
+        <w:t>Keras contiene varias implementaciones de los bloques constructivos de las redes neuronales como por ejemplo los layers, funciones objetivo, funciones de activación, optimizadores matemáticos.</w:t>
+      </w:r>
+    </w:p>
+    <w:p>
+      <w:pPr>
+        <w:spacing w:line="360" w:lineRule="auto"/>
+        <w:rPr>
+          <w:rFonts w:ascii="Arial" w:hAnsi="Arial" w:cs="Arial"/>
+        </w:rPr>
+      </w:pPr>
+      <w:r>
+        <w:rPr>
+          <w:rFonts w:ascii="Arial" w:hAnsi="Arial" w:cs="Arial"/>
+        </w:rPr>
+        <w:t>Su código está alojado en GitHub y existen foros y un canal de Slack de soporte.</w:t>
+      </w:r>
+    </w:p>
+    <w:p>
+      <w:pPr>
+        <w:spacing w:line="360" w:lineRule="auto"/>
+        <w:rPr>
+          <w:rFonts w:ascii="Arial" w:hAnsi="Arial" w:cs="Arial"/>
+        </w:rPr>
+      </w:pPr>
+      <w:r>
+        <w:rPr>
+          <w:rFonts w:ascii="Arial" w:hAnsi="Arial" w:cs="Arial"/>
+        </w:rPr>
+        <w:t>Además del soporte para las redes neuronales estándar, Keras ofrece soporte para las Redes Neuronales Convolucionales y para las Redes Neuronales Recurrentes.</w:t>
+      </w:r>
+    </w:p>
+    <w:p>
+      <w:pPr>
+        <w:spacing w:line="360" w:lineRule="auto"/>
+        <w:rPr>
+          <w:rFonts w:ascii="Arial" w:hAnsi="Arial" w:cs="Arial"/>
+        </w:rPr>
+      </w:pPr>
+      <w:r>
+        <w:rPr>
+          <w:rFonts w:ascii="Arial" w:hAnsi="Arial" w:cs="Arial"/>
+        </w:rPr>
+        <w:t>Su autor principal y mantenedor ha sido el ingeniero de Google François Chollet.</w:t>
+      </w:r>
     </w:p>
     <w:p>
       <w:pPr>
@@ -3710,22 +3631,198 @@
     <w:p>
       <w:pPr>
         <w:pStyle w:val="Ttulo2"/>
+        <w:spacing w:line="360" w:lineRule="auto"/>
         <w:rPr>
           <w:rFonts w:ascii="Arial" w:hAnsi="Arial" w:cs="Arial"/>
           <w:i/>
           <w:iCs/>
         </w:rPr>
       </w:pPr>
-      <w:bookmarkStart w:id="11" w:name="_Toc54026064"/>
+      <w:bookmarkStart w:id="10" w:name="_Toc54026064"/>
       <w:r>
         <w:rPr>
           <w:rFonts w:ascii="Arial" w:hAnsi="Arial" w:cs="Arial"/>
           <w:i/>
           <w:iCs/>
         </w:rPr>
-        <w:t>FITZ COMO MODULO DE PYMUPDF</w:t>
-      </w:r>
-      <w:bookmarkEnd w:id="11"/>
+        <w:t>REQUISITOS PREVIOS:</w:t>
+      </w:r>
+      <w:bookmarkEnd w:id="10"/>
+    </w:p>
+    <w:p>
+      <w:pPr>
+        <w:pStyle w:val="NormalWeb"/>
+        <w:shd w:val="clear" w:color="auto" w:fill="FCFCFC"/>
+        <w:spacing w:before="0" w:beforeAutospacing="0" w:after="360" w:afterAutospacing="0" w:line="360" w:lineRule="auto"/>
+        <w:rPr>
+          <w:rStyle w:val="Textoennegrita"/>
+          <w:rFonts w:ascii="Arial" w:hAnsi="Arial" w:cs="Arial"/>
+          <w:b w:val="0"/>
+          <w:bCs w:val="0"/>
+          <w:sz w:val="22"/>
+          <w:szCs w:val="22"/>
+        </w:rPr>
+      </w:pPr>
+      <w:r>
+        <w:rPr>
+          <w:rStyle w:val="Textoennegrita"/>
+          <w:rFonts w:ascii="Arial" w:hAnsi="Arial" w:cs="Arial"/>
+          <w:b w:val="0"/>
+          <w:bCs w:val="0"/>
+          <w:sz w:val="22"/>
+          <w:szCs w:val="22"/>
+        </w:rPr>
+        <w:t>Antes de instalar la librería IMAGEAI, se debe tener instalado las librerías previamente mencionadas, recomendable en sus ultimas versiones, para lo que también será necesario:</w:t>
+      </w:r>
+    </w:p>
+    <w:p>
+      <w:pPr>
+        <w:pStyle w:val="first"/>
+        <w:numPr>
+          <w:ilvl w:val="0"/>
+          <w:numId w:val="11"/>
+        </w:numPr>
+        <w:shd w:val="clear" w:color="auto" w:fill="FCFCFC"/>
+        <w:spacing w:before="0" w:beforeAutospacing="0" w:after="0" w:afterAutospacing="0" w:line="360" w:lineRule="auto"/>
+        <w:ind w:left="1080"/>
+        <w:rPr>
+          <w:rFonts w:ascii="Arial" w:hAnsi="Arial" w:cs="Arial"/>
+          <w:sz w:val="22"/>
+          <w:szCs w:val="22"/>
+        </w:rPr>
+      </w:pPr>
+      <w:r>
+        <w:rPr>
+          <w:rStyle w:val="Textoennegrita"/>
+          <w:rFonts w:ascii="Arial" w:hAnsi="Arial" w:cs="Arial"/>
+          <w:sz w:val="22"/>
+          <w:szCs w:val="22"/>
+        </w:rPr>
+        <w:t>Python</w:t>
+      </w:r>
+      <w:r>
+        <w:rPr>
+          <w:rFonts w:ascii="Arial" w:hAnsi="Arial" w:cs="Arial"/>
+          <w:sz w:val="22"/>
+          <w:szCs w:val="22"/>
+        </w:rPr>
+        <w:t> 3.5.1 o superior</w:t>
+      </w:r>
+      <w:r>
+        <w:rPr>
+          <w:rFonts w:ascii="Arial" w:hAnsi="Arial" w:cs="Arial"/>
+          <w:sz w:val="22"/>
+          <w:szCs w:val="22"/>
+        </w:rPr>
+        <w:t>.</w:t>
+      </w:r>
+    </w:p>
+    <w:p>
+      <w:pPr>
+        <w:pStyle w:val="first"/>
+        <w:numPr>
+          <w:ilvl w:val="0"/>
+          <w:numId w:val="11"/>
+        </w:numPr>
+        <w:shd w:val="clear" w:color="auto" w:fill="FCFCFC"/>
+        <w:spacing w:before="0" w:beforeAutospacing="0" w:after="0" w:afterAutospacing="0" w:line="360" w:lineRule="auto"/>
+        <w:ind w:left="1080"/>
+        <w:rPr>
+          <w:rFonts w:ascii="Arial" w:hAnsi="Arial" w:cs="Arial"/>
+          <w:sz w:val="22"/>
+          <w:szCs w:val="22"/>
+        </w:rPr>
+      </w:pPr>
+      <w:r>
+        <w:rPr>
+          <w:rStyle w:val="Textoennegrita"/>
+          <w:rFonts w:ascii="Arial" w:hAnsi="Arial" w:cs="Arial"/>
+          <w:sz w:val="22"/>
+          <w:szCs w:val="22"/>
+        </w:rPr>
+        <w:t xml:space="preserve">Entorno de desarrollo </w:t>
+      </w:r>
+      <w:r>
+        <w:rPr>
+          <w:rStyle w:val="Textoennegrita"/>
+          <w:rFonts w:ascii="Arial" w:hAnsi="Arial" w:cs="Arial"/>
+          <w:b w:val="0"/>
+          <w:bCs w:val="0"/>
+          <w:sz w:val="22"/>
+          <w:szCs w:val="22"/>
+        </w:rPr>
+        <w:t>vinculado a la versión de Python instalada.</w:t>
+      </w:r>
+      <w:r>
+        <w:rPr>
+          <w:rFonts w:ascii="Arial" w:hAnsi="Arial" w:cs="Arial"/>
+          <w:sz w:val="22"/>
+          <w:szCs w:val="22"/>
+        </w:rPr>
+        <w:t xml:space="preserve"> </w:t>
+      </w:r>
+    </w:p>
+    <w:p>
+      <w:pPr>
+        <w:pStyle w:val="first"/>
+        <w:numPr>
+          <w:ilvl w:val="0"/>
+          <w:numId w:val="11"/>
+        </w:numPr>
+        <w:shd w:val="clear" w:color="auto" w:fill="FCFCFC"/>
+        <w:spacing w:before="0" w:beforeAutospacing="0" w:after="0" w:afterAutospacing="0" w:line="360" w:lineRule="auto"/>
+        <w:ind w:left="1080"/>
+        <w:rPr>
+          <w:rFonts w:ascii="Arial" w:hAnsi="Arial" w:cs="Arial"/>
+          <w:sz w:val="22"/>
+          <w:szCs w:val="22"/>
+        </w:rPr>
+      </w:pPr>
+      <w:r>
+        <w:rPr>
+          <w:rStyle w:val="Textoennegrita"/>
+          <w:rFonts w:ascii="Arial" w:hAnsi="Arial" w:cs="Arial"/>
+          <w:sz w:val="22"/>
+          <w:szCs w:val="22"/>
+        </w:rPr>
+        <w:t>pip3</w:t>
+      </w:r>
+      <w:r>
+        <w:rPr>
+          <w:rStyle w:val="Textoennegrita"/>
+          <w:rFonts w:ascii="Arial" w:hAnsi="Arial" w:cs="Arial"/>
+          <w:sz w:val="22"/>
+          <w:szCs w:val="22"/>
+        </w:rPr>
+        <w:t xml:space="preserve"> </w:t>
+      </w:r>
+      <w:r>
+        <w:rPr>
+          <w:rStyle w:val="Textoennegrita"/>
+          <w:rFonts w:ascii="Arial" w:hAnsi="Arial" w:cs="Arial"/>
+          <w:b w:val="0"/>
+          <w:bCs w:val="0"/>
+          <w:sz w:val="22"/>
+          <w:szCs w:val="22"/>
+        </w:rPr>
+        <w:t>(permite instalar nuevas librerías e índices)</w:t>
+      </w:r>
+      <w:r>
+        <w:rPr>
+          <w:rFonts w:ascii="Arial" w:hAnsi="Arial" w:cs="Arial"/>
+          <w:sz w:val="22"/>
+          <w:szCs w:val="22"/>
+        </w:rPr>
+        <w:t>.</w:t>
+      </w:r>
+      <w:r>
+        <w:rPr>
+          <w:rFonts w:ascii="Arial" w:hAnsi="Arial" w:cs="Arial"/>
+          <w:sz w:val="22"/>
+          <w:szCs w:val="22"/>
+        </w:rPr>
+        <w:t xml:space="preserve"> </w:t>
+      </w:r>
     </w:p>
     <w:p>
       <w:pPr>
@@ -3745,7 +3842,7 @@
           <w:lang w:val="es-ES"/>
         </w:rPr>
       </w:pPr>
-      <w:bookmarkStart w:id="12" w:name="_Toc54026065"/>
+      <w:bookmarkStart w:id="11" w:name="_Toc54026065"/>
       <w:r>
         <w:rPr>
           <w:rFonts w:ascii="Arial" w:hAnsi="Arial" w:cs="Arial"/>
@@ -3755,7 +3852,7 @@
         </w:rPr>
         <w:t>METODOLOGIA</w:t>
       </w:r>
-      <w:bookmarkEnd w:id="12"/>
+      <w:bookmarkEnd w:id="11"/>
     </w:p>
     <w:p>
       <w:pPr>
@@ -3786,7 +3883,7 @@
           <w:lang w:val="es-ES"/>
         </w:rPr>
       </w:pPr>
-      <w:bookmarkStart w:id="13" w:name="_Toc54026066"/>
+      <w:bookmarkStart w:id="12" w:name="_Toc54026066"/>
       <w:r>
         <w:rPr>
           <w:rFonts w:ascii="Arial" w:hAnsi="Arial" w:cs="Arial"/>
@@ -3794,51 +3891,110 @@
           <w:bCs/>
           <w:lang w:val="es-ES"/>
         </w:rPr>
+        <w:lastRenderedPageBreak/>
         <w:t>DISCUSION</w:t>
       </w:r>
+      <w:bookmarkEnd w:id="12"/>
+      <w:r>
+        <w:rPr>
+          <w:rFonts w:ascii="Arial" w:hAnsi="Arial" w:cs="Arial"/>
+          <w:lang w:val="es-ES"/>
+        </w:rPr>
+        <w:t xml:space="preserve"> </w:t>
+      </w:r>
+      <w:r>
+        <w:rPr>
+          <w:rFonts w:ascii="Arial" w:hAnsi="Arial" w:cs="Arial"/>
+          <w:lang w:val="es-ES"/>
+        </w:rPr>
+        <w:t xml:space="preserve"> </w:t>
+      </w:r>
+    </w:p>
+    <w:p>
+      <w:pPr>
+        <w:pStyle w:val="Ttulo2"/>
+        <w:rPr>
+          <w:lang w:val="es-ES"/>
+        </w:rPr>
+      </w:pPr>
+      <w:bookmarkStart w:id="13" w:name="_Toc54026067"/>
+      <w:r>
+        <w:rPr>
+          <w:lang w:val="es-ES"/>
+        </w:rPr>
+        <w:t>RESULTADOS</w:t>
+      </w:r>
       <w:bookmarkEnd w:id="13"/>
-      <w:r>
-        <w:rPr>
-          <w:rFonts w:ascii="Arial" w:hAnsi="Arial" w:cs="Arial"/>
-          <w:lang w:val="es-ES"/>
-        </w:rPr>
-        <w:t xml:space="preserve"> </w:t>
-      </w:r>
-      <w:r>
-        <w:rPr>
-          <w:rFonts w:ascii="Arial" w:hAnsi="Arial" w:cs="Arial"/>
-          <w:lang w:val="es-ES"/>
-        </w:rPr>
-        <w:t xml:space="preserve"> </w:t>
-      </w:r>
-    </w:p>
-    <w:p>
-      <w:pPr>
-        <w:pStyle w:val="Ttulo2"/>
-        <w:rPr>
-          <w:lang w:val="es-ES"/>
-        </w:rPr>
-      </w:pPr>
-      <w:bookmarkStart w:id="14" w:name="_Toc54026067"/>
-      <w:r>
-        <w:rPr>
-          <w:lang w:val="es-ES"/>
-        </w:rPr>
-        <w:t>RESULTADOS</w:t>
-      </w:r>
-      <w:bookmarkEnd w:id="14"/>
-    </w:p>
-    <w:p>
-      <w:pPr>
-        <w:rPr>
-          <w:lang w:val="es-ES"/>
-        </w:rPr>
-      </w:pPr>
-      <w:r>
-        <w:rPr>
-          <w:lang w:val="es-ES"/>
-        </w:rPr>
-        <w:t>Como se pudo ver, los resultados llegaron a ser favorecedores ya que se pudo entrenar mas de 800 fotos por cada tipo de profesión, en donde dio respuestas positivas cuando le ponemos imágenes de prueba.</w:t>
+    </w:p>
+    <w:p>
+      <w:pPr>
+        <w:rPr>
+          <w:rFonts w:ascii="Arial" w:hAnsi="Arial" w:cs="Arial"/>
+          <w:lang w:val="es-ES"/>
+        </w:rPr>
+      </w:pPr>
+      <w:r>
+        <w:rPr>
+          <w:rFonts w:ascii="Arial" w:hAnsi="Arial" w:cs="Arial"/>
+          <w:lang w:val="es-ES"/>
+        </w:rPr>
+        <w:t>Como se pudo ver, los resultados llegaron a ser favorecedores</w:t>
+      </w:r>
+      <w:r>
+        <w:rPr>
+          <w:rFonts w:ascii="Arial" w:hAnsi="Arial" w:cs="Arial"/>
+          <w:lang w:val="es-ES"/>
+        </w:rPr>
+        <w:t>,</w:t>
+      </w:r>
+      <w:r>
+        <w:rPr>
+          <w:rFonts w:ascii="Arial" w:hAnsi="Arial" w:cs="Arial"/>
+          <w:lang w:val="es-ES"/>
+        </w:rPr>
+        <w:t xml:space="preserve"> ya que se pudo entrenar </w:t>
+      </w:r>
+      <w:r>
+        <w:rPr>
+          <w:rFonts w:ascii="Arial" w:hAnsi="Arial" w:cs="Arial"/>
+          <w:lang w:val="es-ES"/>
+        </w:rPr>
+        <w:t>más</w:t>
+      </w:r>
+      <w:r>
+        <w:rPr>
+          <w:rFonts w:ascii="Arial" w:hAnsi="Arial" w:cs="Arial"/>
+          <w:lang w:val="es-ES"/>
+        </w:rPr>
+        <w:t xml:space="preserve"> de 800 </w:t>
+      </w:r>
+      <w:r>
+        <w:rPr>
+          <w:rFonts w:ascii="Arial" w:hAnsi="Arial" w:cs="Arial"/>
+          <w:lang w:val="es-ES"/>
+        </w:rPr>
+        <w:t xml:space="preserve">imágenes </w:t>
+      </w:r>
+      <w:r>
+        <w:rPr>
+          <w:rFonts w:ascii="Arial" w:hAnsi="Arial" w:cs="Arial"/>
+          <w:lang w:val="es-ES"/>
+        </w:rPr>
+        <w:t>cada tipo de profesión, en donde dio respuestas positivas cuando le p</w:t>
+      </w:r>
+      <w:r>
+        <w:rPr>
+          <w:rFonts w:ascii="Arial" w:hAnsi="Arial" w:cs="Arial"/>
+          <w:lang w:val="es-ES"/>
+        </w:rPr>
+        <w:t>roporcionamos</w:t>
+      </w:r>
+      <w:r>
+        <w:rPr>
+          <w:rFonts w:ascii="Arial" w:hAnsi="Arial" w:cs="Arial"/>
+          <w:lang w:val="es-ES"/>
+        </w:rPr>
+        <w:t xml:space="preserve"> imágenes de prueba.</w:t>
       </w:r>
     </w:p>
     <w:p>
@@ -3849,14 +4005,14 @@
           <w:lang w:val="es-ES"/>
         </w:rPr>
       </w:pPr>
-      <w:bookmarkStart w:id="15" w:name="_Toc54026068"/>
+      <w:bookmarkStart w:id="14" w:name="_Toc54026068"/>
       <w:r>
         <w:rPr>
           <w:lang w:val="es-ES"/>
         </w:rPr>
         <w:t>PROBLEMAS PRESENTADOS</w:t>
       </w:r>
-      <w:bookmarkEnd w:id="15"/>
+      <w:bookmarkEnd w:id="14"/>
     </w:p>
     <w:p>
       <w:pPr>
@@ -3883,7 +4039,7 @@
           <w:lang w:val="es-ES"/>
         </w:rPr>
       </w:pPr>
-      <w:bookmarkStart w:id="16" w:name="_Toc54026069"/>
+      <w:bookmarkStart w:id="15" w:name="_Toc54026069"/>
       <w:r>
         <w:rPr>
           <w:rFonts w:ascii="Arial" w:hAnsi="Arial" w:cs="Arial"/>
@@ -3893,7 +4049,7 @@
         </w:rPr>
         <w:t>CONCLUSION</w:t>
       </w:r>
-      <w:bookmarkEnd w:id="16"/>
+      <w:bookmarkEnd w:id="15"/>
       <w:r>
         <w:rPr>
           <w:rFonts w:ascii="Arial" w:hAnsi="Arial" w:cs="Arial"/>
@@ -3944,7 +4100,7 @@
           <w:lang w:val="es-ES"/>
         </w:rPr>
       </w:pPr>
-      <w:bookmarkStart w:id="17" w:name="_Toc54026070"/>
+      <w:bookmarkStart w:id="16" w:name="_Toc54026070"/>
       <w:r>
         <w:rPr>
           <w:rFonts w:ascii="Arial" w:hAnsi="Arial" w:cs="Arial"/>
@@ -3954,7 +4110,7 @@
         </w:rPr>
         <w:t>BIBLIOGRAFIA</w:t>
       </w:r>
-      <w:bookmarkEnd w:id="17"/>
+      <w:bookmarkEnd w:id="16"/>
     </w:p>
     <w:p>
       <w:pPr>
@@ -3966,6 +4122,409 @@
           <w:shd w:val="clear" w:color="auto" w:fill="D7D7D7"/>
         </w:rPr>
       </w:pPr>
+    </w:p>
+    <w:p>
+      <w:pPr>
+        <w:spacing w:line="276" w:lineRule="auto"/>
+        <w:rPr>
+          <w:rFonts w:ascii="Georgia" w:hAnsi="Georgia"/>
+          <w:i/>
+          <w:iCs/>
+          <w:color w:val="000000" w:themeColor="text1"/>
+          <w:sz w:val="21"/>
+          <w:szCs w:val="21"/>
+          <w:shd w:val="clear" w:color="auto" w:fill="D7D7D7"/>
+        </w:rPr>
+      </w:pPr>
+      <w:r>
+        <w:rPr>
+          <w:rFonts w:ascii="Georgia" w:hAnsi="Georgia"/>
+          <w:color w:val="000000" w:themeColor="text1"/>
+          <w:sz w:val="21"/>
+          <w:szCs w:val="21"/>
+          <w:shd w:val="clear" w:color="auto" w:fill="D7D7D7"/>
+          <w:lang w:val="en-US"/>
+        </w:rPr>
+        <w:t>Moses y John Olafenwa Olafenwa (201</w:t>
+      </w:r>
+      <w:r>
+        <w:rPr>
+          <w:rFonts w:ascii="Georgia" w:hAnsi="Georgia"/>
+          <w:color w:val="000000" w:themeColor="text1"/>
+          <w:sz w:val="21"/>
+          <w:szCs w:val="21"/>
+          <w:shd w:val="clear" w:color="auto" w:fill="D7D7D7"/>
+          <w:lang w:val="en-US"/>
+        </w:rPr>
+        <w:t>9</w:t>
+      </w:r>
+      <w:r>
+        <w:rPr>
+          <w:rFonts w:ascii="Georgia" w:hAnsi="Georgia"/>
+          <w:color w:val="000000" w:themeColor="text1"/>
+          <w:sz w:val="21"/>
+          <w:szCs w:val="21"/>
+          <w:shd w:val="clear" w:color="auto" w:fill="D7D7D7"/>
+          <w:lang w:val="en-US"/>
+        </w:rPr>
+        <w:t xml:space="preserve">). Official English Documentation for ImageAI!.  </w:t>
+      </w:r>
+      <w:r>
+        <w:rPr>
+          <w:rFonts w:ascii="Georgia" w:hAnsi="Georgia"/>
+          <w:i/>
+          <w:iCs/>
+          <w:color w:val="000000" w:themeColor="text1"/>
+          <w:sz w:val="21"/>
+          <w:szCs w:val="21"/>
+          <w:shd w:val="clear" w:color="auto" w:fill="D7D7D7"/>
+        </w:rPr>
+        <w:t>Recuperado de</w:t>
+      </w:r>
+      <w:r>
+        <w:rPr>
+          <w:rFonts w:ascii="Georgia" w:hAnsi="Georgia"/>
+          <w:color w:val="000000" w:themeColor="text1"/>
+          <w:sz w:val="21"/>
+          <w:szCs w:val="21"/>
+          <w:shd w:val="clear" w:color="auto" w:fill="D7D7D7"/>
+        </w:rPr>
+        <w:t xml:space="preserve"> </w:t>
+      </w:r>
+      <w:r>
+        <w:rPr>
+          <w:rFonts w:ascii="Georgia" w:hAnsi="Georgia"/>
+          <w:b/>
+          <w:bCs/>
+          <w:sz w:val="21"/>
+          <w:szCs w:val="21"/>
+          <w:shd w:val="clear" w:color="auto" w:fill="D7D7D7"/>
+        </w:rPr>
+        <w:t>i</w:t>
+      </w:r>
+      <w:r>
+        <w:rPr>
+          <w:rFonts w:ascii="Georgia" w:hAnsi="Georgia"/>
+          <w:b/>
+          <w:bCs/>
+          <w:sz w:val="21"/>
+          <w:szCs w:val="21"/>
+          <w:shd w:val="clear" w:color="auto" w:fill="D7D7D7"/>
+        </w:rPr>
+        <w:t>mageai.readthedocs.io</w:t>
+      </w:r>
+    </w:p>
+    <w:p>
+      <w:pPr>
+        <w:spacing w:line="276" w:lineRule="auto"/>
+        <w:rPr>
+          <w:rFonts w:ascii="Georgia" w:hAnsi="Georgia"/>
+          <w:color w:val="000000" w:themeColor="text1"/>
+          <w:sz w:val="21"/>
+          <w:szCs w:val="21"/>
+          <w:shd w:val="clear" w:color="auto" w:fill="D7D7D7"/>
+        </w:rPr>
+      </w:pPr>
+      <w:r>
+        <w:rPr>
+          <w:rFonts w:ascii="Georgia" w:hAnsi="Georgia"/>
+          <w:color w:val="000000" w:themeColor="text1"/>
+          <w:sz w:val="21"/>
+          <w:szCs w:val="21"/>
+          <w:shd w:val="clear" w:color="auto" w:fill="D7D7D7"/>
+        </w:rPr>
+        <w:t xml:space="preserve">Wikipedia (2020). </w:t>
+      </w:r>
+      <w:r>
+        <w:rPr>
+          <w:rFonts w:ascii="Georgia" w:hAnsi="Georgia"/>
+          <w:color w:val="000000" w:themeColor="text1"/>
+          <w:sz w:val="21"/>
+          <w:szCs w:val="21"/>
+          <w:shd w:val="clear" w:color="auto" w:fill="D7D7D7"/>
+        </w:rPr>
+        <w:t>OpenCV</w:t>
+      </w:r>
+      <w:r>
+        <w:rPr>
+          <w:rFonts w:ascii="Georgia" w:hAnsi="Georgia"/>
+          <w:color w:val="000000" w:themeColor="text1"/>
+          <w:sz w:val="21"/>
+          <w:szCs w:val="21"/>
+          <w:shd w:val="clear" w:color="auto" w:fill="D7D7D7"/>
+        </w:rPr>
+        <w:t xml:space="preserve">. </w:t>
+      </w:r>
+      <w:r>
+        <w:rPr>
+          <w:rFonts w:ascii="Georgia" w:hAnsi="Georgia"/>
+          <w:i/>
+          <w:iCs/>
+          <w:color w:val="000000" w:themeColor="text1"/>
+          <w:sz w:val="21"/>
+          <w:szCs w:val="21"/>
+          <w:shd w:val="clear" w:color="auto" w:fill="D7D7D7"/>
+        </w:rPr>
+        <w:t xml:space="preserve">Recuperado de </w:t>
+      </w:r>
+      <w:r>
+        <w:rPr>
+          <w:rFonts w:ascii="Georgia" w:hAnsi="Georgia"/>
+          <w:b/>
+          <w:bCs/>
+          <w:i/>
+          <w:iCs/>
+          <w:color w:val="000000" w:themeColor="text1"/>
+          <w:sz w:val="21"/>
+          <w:szCs w:val="21"/>
+          <w:shd w:val="clear" w:color="auto" w:fill="D7D7D7"/>
+        </w:rPr>
+        <w:t>wikipedia.org</w:t>
+      </w:r>
+      <w:r>
+        <w:rPr>
+          <w:rFonts w:ascii="Georgia" w:hAnsi="Georgia"/>
+          <w:color w:val="000000" w:themeColor="text1"/>
+          <w:sz w:val="21"/>
+          <w:szCs w:val="21"/>
+          <w:shd w:val="clear" w:color="auto" w:fill="D7D7D7"/>
+        </w:rPr>
+        <w:t xml:space="preserve"> </w:t>
+      </w:r>
+    </w:p>
+    <w:p>
+      <w:pPr>
+        <w:spacing w:line="276" w:lineRule="auto"/>
+        <w:rPr>
+          <w:rFonts w:ascii="Georgia" w:hAnsi="Georgia"/>
+          <w:color w:val="000000" w:themeColor="text1"/>
+          <w:sz w:val="21"/>
+          <w:szCs w:val="21"/>
+          <w:shd w:val="clear" w:color="auto" w:fill="D7D7D7"/>
+        </w:rPr>
+      </w:pPr>
+      <w:r>
+        <w:rPr>
+          <w:rFonts w:ascii="Georgia" w:hAnsi="Georgia"/>
+          <w:color w:val="000000" w:themeColor="text1"/>
+          <w:sz w:val="21"/>
+          <w:szCs w:val="21"/>
+          <w:shd w:val="clear" w:color="auto" w:fill="D7D7D7"/>
+        </w:rPr>
+        <w:t xml:space="preserve">Wikipedia (2020). </w:t>
+      </w:r>
+      <w:r>
+        <w:rPr>
+          <w:rFonts w:ascii="Georgia" w:hAnsi="Georgia"/>
+          <w:color w:val="000000" w:themeColor="text1"/>
+          <w:sz w:val="21"/>
+          <w:szCs w:val="21"/>
+          <w:shd w:val="clear" w:color="auto" w:fill="D7D7D7"/>
+        </w:rPr>
+        <w:t>TensorFlow</w:t>
+      </w:r>
+      <w:r>
+        <w:rPr>
+          <w:rFonts w:ascii="Georgia" w:hAnsi="Georgia"/>
+          <w:color w:val="000000" w:themeColor="text1"/>
+          <w:sz w:val="21"/>
+          <w:szCs w:val="21"/>
+          <w:shd w:val="clear" w:color="auto" w:fill="D7D7D7"/>
+        </w:rPr>
+        <w:t xml:space="preserve">. </w:t>
+      </w:r>
+      <w:r>
+        <w:rPr>
+          <w:rFonts w:ascii="Georgia" w:hAnsi="Georgia"/>
+          <w:i/>
+          <w:iCs/>
+          <w:color w:val="000000" w:themeColor="text1"/>
+          <w:sz w:val="21"/>
+          <w:szCs w:val="21"/>
+          <w:shd w:val="clear" w:color="auto" w:fill="D7D7D7"/>
+        </w:rPr>
+        <w:t xml:space="preserve">Recuperado de </w:t>
+      </w:r>
+      <w:r>
+        <w:rPr>
+          <w:rFonts w:ascii="Georgia" w:hAnsi="Georgia"/>
+          <w:b/>
+          <w:bCs/>
+          <w:i/>
+          <w:iCs/>
+          <w:color w:val="000000" w:themeColor="text1"/>
+          <w:sz w:val="21"/>
+          <w:szCs w:val="21"/>
+          <w:shd w:val="clear" w:color="auto" w:fill="D7D7D7"/>
+        </w:rPr>
+        <w:t>wikipedia.org</w:t>
+      </w:r>
+      <w:r>
+        <w:rPr>
+          <w:rFonts w:ascii="Georgia" w:hAnsi="Georgia"/>
+          <w:color w:val="000000" w:themeColor="text1"/>
+          <w:sz w:val="21"/>
+          <w:szCs w:val="21"/>
+          <w:shd w:val="clear" w:color="auto" w:fill="D7D7D7"/>
+        </w:rPr>
+        <w:t xml:space="preserve"> </w:t>
+      </w:r>
+    </w:p>
+    <w:p>
+      <w:pPr>
+        <w:spacing w:line="276" w:lineRule="auto"/>
+        <w:rPr>
+          <w:rFonts w:ascii="Georgia" w:hAnsi="Georgia"/>
+          <w:color w:val="000000" w:themeColor="text1"/>
+          <w:sz w:val="21"/>
+          <w:szCs w:val="21"/>
+          <w:shd w:val="clear" w:color="auto" w:fill="D7D7D7"/>
+        </w:rPr>
+      </w:pPr>
+      <w:r>
+        <w:rPr>
+          <w:rFonts w:ascii="Georgia" w:hAnsi="Georgia"/>
+          <w:color w:val="000000" w:themeColor="text1"/>
+          <w:sz w:val="21"/>
+          <w:szCs w:val="21"/>
+          <w:shd w:val="clear" w:color="auto" w:fill="D7D7D7"/>
+        </w:rPr>
+        <w:t xml:space="preserve">Wikipedia (2020). </w:t>
+      </w:r>
+      <w:r>
+        <w:rPr>
+          <w:rFonts w:ascii="Georgia" w:hAnsi="Georgia"/>
+          <w:color w:val="000000" w:themeColor="text1"/>
+          <w:sz w:val="21"/>
+          <w:szCs w:val="21"/>
+          <w:shd w:val="clear" w:color="auto" w:fill="D7D7D7"/>
+        </w:rPr>
+        <w:t>Numpy</w:t>
+      </w:r>
+      <w:r>
+        <w:rPr>
+          <w:rFonts w:ascii="Georgia" w:hAnsi="Georgia"/>
+          <w:color w:val="000000" w:themeColor="text1"/>
+          <w:sz w:val="21"/>
+          <w:szCs w:val="21"/>
+          <w:shd w:val="clear" w:color="auto" w:fill="D7D7D7"/>
+        </w:rPr>
+        <w:t xml:space="preserve">. </w:t>
+      </w:r>
+      <w:r>
+        <w:rPr>
+          <w:rFonts w:ascii="Georgia" w:hAnsi="Georgia"/>
+          <w:i/>
+          <w:iCs/>
+          <w:color w:val="000000" w:themeColor="text1"/>
+          <w:sz w:val="21"/>
+          <w:szCs w:val="21"/>
+          <w:shd w:val="clear" w:color="auto" w:fill="D7D7D7"/>
+        </w:rPr>
+        <w:t xml:space="preserve">Recuperado de </w:t>
+      </w:r>
+      <w:r>
+        <w:rPr>
+          <w:rFonts w:ascii="Georgia" w:hAnsi="Georgia"/>
+          <w:b/>
+          <w:bCs/>
+          <w:i/>
+          <w:iCs/>
+          <w:color w:val="000000" w:themeColor="text1"/>
+          <w:sz w:val="21"/>
+          <w:szCs w:val="21"/>
+          <w:shd w:val="clear" w:color="auto" w:fill="D7D7D7"/>
+        </w:rPr>
+        <w:t>wikipedia.org</w:t>
+      </w:r>
+      <w:r>
+        <w:rPr>
+          <w:rFonts w:ascii="Georgia" w:hAnsi="Georgia"/>
+          <w:color w:val="000000" w:themeColor="text1"/>
+          <w:sz w:val="21"/>
+          <w:szCs w:val="21"/>
+          <w:shd w:val="clear" w:color="auto" w:fill="D7D7D7"/>
+        </w:rPr>
+        <w:t xml:space="preserve"> </w:t>
+      </w:r>
+    </w:p>
+    <w:p>
+      <w:pPr>
+        <w:spacing w:line="276" w:lineRule="auto"/>
+        <w:rPr>
+          <w:rFonts w:ascii="Georgia" w:hAnsi="Georgia"/>
+          <w:color w:val="000000" w:themeColor="text1"/>
+          <w:sz w:val="21"/>
+          <w:szCs w:val="21"/>
+          <w:shd w:val="clear" w:color="auto" w:fill="D7D7D7"/>
+        </w:rPr>
+      </w:pPr>
+      <w:r>
+        <w:rPr>
+          <w:rFonts w:ascii="Georgia" w:hAnsi="Georgia"/>
+          <w:color w:val="000000" w:themeColor="text1"/>
+          <w:sz w:val="21"/>
+          <w:szCs w:val="21"/>
+          <w:shd w:val="clear" w:color="auto" w:fill="D7D7D7"/>
+        </w:rPr>
+        <w:t xml:space="preserve">Wikipedia (2020). </w:t>
+      </w:r>
+      <w:r>
+        <w:rPr>
+          <w:rFonts w:ascii="Georgia" w:hAnsi="Georgia"/>
+          <w:color w:val="000000" w:themeColor="text1"/>
+          <w:sz w:val="21"/>
+          <w:szCs w:val="21"/>
+          <w:shd w:val="clear" w:color="auto" w:fill="D7D7D7"/>
+        </w:rPr>
+        <w:t>Keras</w:t>
+      </w:r>
+      <w:r>
+        <w:rPr>
+          <w:rFonts w:ascii="Georgia" w:hAnsi="Georgia"/>
+          <w:color w:val="000000" w:themeColor="text1"/>
+          <w:sz w:val="21"/>
+          <w:szCs w:val="21"/>
+          <w:shd w:val="clear" w:color="auto" w:fill="D7D7D7"/>
+        </w:rPr>
+        <w:t xml:space="preserve">. </w:t>
+      </w:r>
+      <w:r>
+        <w:rPr>
+          <w:rFonts w:ascii="Georgia" w:hAnsi="Georgia"/>
+          <w:i/>
+          <w:iCs/>
+          <w:color w:val="000000" w:themeColor="text1"/>
+          <w:sz w:val="21"/>
+          <w:szCs w:val="21"/>
+          <w:shd w:val="clear" w:color="auto" w:fill="D7D7D7"/>
+        </w:rPr>
+        <w:t xml:space="preserve">Recuperado de </w:t>
+      </w:r>
+      <w:r>
+        <w:rPr>
+          <w:rFonts w:ascii="Georgia" w:hAnsi="Georgia"/>
+          <w:b/>
+          <w:bCs/>
+          <w:i/>
+          <w:iCs/>
+          <w:color w:val="000000" w:themeColor="text1"/>
+          <w:sz w:val="21"/>
+          <w:szCs w:val="21"/>
+          <w:shd w:val="clear" w:color="auto" w:fill="D7D7D7"/>
+        </w:rPr>
+        <w:t>wikipedia.org</w:t>
+      </w:r>
+      <w:r>
+        <w:rPr>
+          <w:rFonts w:ascii="Georgia" w:hAnsi="Georgia"/>
+          <w:color w:val="000000" w:themeColor="text1"/>
+          <w:sz w:val="21"/>
+          <w:szCs w:val="21"/>
+          <w:shd w:val="clear" w:color="auto" w:fill="D7D7D7"/>
+        </w:rPr>
+        <w:t xml:space="preserve"> </w:t>
+      </w:r>
     </w:p>
     <w:p>
       <w:pPr>
@@ -4189,6 +4748,155 @@
     </w:lvl>
   </w:abstractNum>
   <w:abstractNum w:abstractNumId="1" w15:restartNumberingAfterBreak="0">
+    <w:nsid w:val="1B3C13BE"/>
+    <w:multiLevelType w:val="multilevel"/>
+    <w:tmpl w:val="15B631D0"/>
+    <w:lvl w:ilvl="0">
+      <w:start w:val="1"/>
+      <w:numFmt w:val="bullet"/>
+      <w:lvlText w:val=""/>
+      <w:lvlJc w:val="left"/>
+      <w:pPr>
+        <w:tabs>
+          <w:tab w:val="num" w:pos="720"/>
+        </w:tabs>
+        <w:ind w:left="720" w:hanging="360"/>
+      </w:pPr>
+      <w:rPr>
+        <w:rFonts w:ascii="Symbol" w:hAnsi="Symbol" w:hint="default"/>
+        <w:sz w:val="20"/>
+      </w:rPr>
+    </w:lvl>
+    <w:lvl w:ilvl="1" w:tentative="1">
+      <w:start w:val="1"/>
+      <w:numFmt w:val="bullet"/>
+      <w:lvlText w:val=""/>
+      <w:lvlJc w:val="left"/>
+      <w:pPr>
+        <w:tabs>
+          <w:tab w:val="num" w:pos="1440"/>
+        </w:tabs>
+        <w:ind w:left="1440" w:hanging="360"/>
+      </w:pPr>
+      <w:rPr>
+        <w:rFonts w:ascii="Symbol" w:hAnsi="Symbol" w:hint="default"/>
+        <w:sz w:val="20"/>
+      </w:rPr>
+    </w:lvl>
+    <w:lvl w:ilvl="2" w:tentative="1">
+      <w:start w:val="1"/>
+      <w:numFmt w:val="bullet"/>
+      <w:lvlText w:val=""/>
+      <w:lvlJc w:val="left"/>
+      <w:pPr>
+        <w:tabs>
+          <w:tab w:val="num" w:pos="2160"/>
+        </w:tabs>
+        <w:ind w:left="2160" w:hanging="360"/>
+      </w:pPr>
+      <w:rPr>
+        <w:rFonts w:ascii="Symbol" w:hAnsi="Symbol" w:hint="default"/>
+        <w:sz w:val="20"/>
+      </w:rPr>
+    </w:lvl>
+    <w:lvl w:ilvl="3" w:tentative="1">
+      <w:start w:val="1"/>
+      <w:numFmt w:val="bullet"/>
+      <w:lvlText w:val=""/>
+      <w:lvlJc w:val="left"/>
+      <w:pPr>
+        <w:tabs>
+          <w:tab w:val="num" w:pos="2880"/>
+        </w:tabs>
+        <w:ind w:left="2880" w:hanging="360"/>
+      </w:pPr>
+      <w:rPr>
+        <w:rFonts w:ascii="Symbol" w:hAnsi="Symbol" w:hint="default"/>
+        <w:sz w:val="20"/>
+      </w:rPr>
+    </w:lvl>
+    <w:lvl w:ilvl="4" w:tentative="1">
+      <w:start w:val="1"/>
+      <w:numFmt w:val="bullet"/>
+      <w:lvlText w:val=""/>
+      <w:lvlJc w:val="left"/>
+      <w:pPr>
+        <w:tabs>
+          <w:tab w:val="num" w:pos="3600"/>
+        </w:tabs>
+        <w:ind w:left="3600" w:hanging="360"/>
+      </w:pPr>
+      <w:rPr>
+        <w:rFonts w:ascii="Symbol" w:hAnsi="Symbol" w:hint="default"/>
+        <w:sz w:val="20"/>
+      </w:rPr>
+    </w:lvl>
+    <w:lvl w:ilvl="5" w:tentative="1">
+      <w:start w:val="1"/>
+      <w:numFmt w:val="bullet"/>
+      <w:lvlText w:val=""/>
+      <w:lvlJc w:val="left"/>
+      <w:pPr>
+        <w:tabs>
+          <w:tab w:val="num" w:pos="4320"/>
+        </w:tabs>
+        <w:ind w:left="4320" w:hanging="360"/>
+      </w:pPr>
+      <w:rPr>
+        <w:rFonts w:ascii="Symbol" w:hAnsi="Symbol" w:hint="default"/>
+        <w:sz w:val="20"/>
+      </w:rPr>
+    </w:lvl>
+    <w:lvl w:ilvl="6" w:tentative="1">
+      <w:start w:val="1"/>
+      <w:numFmt w:val="bullet"/>
+      <w:lvlText w:val=""/>
+      <w:lvlJc w:val="left"/>
+      <w:pPr>
+        <w:tabs>
+          <w:tab w:val="num" w:pos="5040"/>
+        </w:tabs>
+        <w:ind w:left="5040" w:hanging="360"/>
+      </w:pPr>
+      <w:rPr>
+        <w:rFonts w:ascii="Symbol" w:hAnsi="Symbol" w:hint="default"/>
+        <w:sz w:val="20"/>
+      </w:rPr>
+    </w:lvl>
+    <w:lvl w:ilvl="7" w:tentative="1">
+      <w:start w:val="1"/>
+      <w:numFmt w:val="bullet"/>
+      <w:lvlText w:val=""/>
+      <w:lvlJc w:val="left"/>
+      <w:pPr>
+        <w:tabs>
+          <w:tab w:val="num" w:pos="5760"/>
+        </w:tabs>
+        <w:ind w:left="5760" w:hanging="360"/>
+      </w:pPr>
+      <w:rPr>
+        <w:rFonts w:ascii="Symbol" w:hAnsi="Symbol" w:hint="default"/>
+        <w:sz w:val="20"/>
+      </w:rPr>
+    </w:lvl>
+    <w:lvl w:ilvl="8" w:tentative="1">
+      <w:start w:val="1"/>
+      <w:numFmt w:val="bullet"/>
+      <w:lvlText w:val=""/>
+      <w:lvlJc w:val="left"/>
+      <w:pPr>
+        <w:tabs>
+          <w:tab w:val="num" w:pos="6480"/>
+        </w:tabs>
+        <w:ind w:left="6480" w:hanging="360"/>
+      </w:pPr>
+      <w:rPr>
+        <w:rFonts w:ascii="Symbol" w:hAnsi="Symbol" w:hint="default"/>
+        <w:sz w:val="20"/>
+      </w:rPr>
+    </w:lvl>
+  </w:abstractNum>
+  <w:abstractNum w:abstractNumId="2" w15:restartNumberingAfterBreak="0">
     <w:nsid w:val="297A6083"/>
     <w:multiLevelType w:val="multilevel"/>
     <w:tmpl w:val="B05AF20E"/>
@@ -4337,7 +5045,7 @@
       </w:rPr>
     </w:lvl>
   </w:abstractNum>
-  <w:abstractNum w:abstractNumId="2" w15:restartNumberingAfterBreak="0">
+  <w:abstractNum w:abstractNumId="3" w15:restartNumberingAfterBreak="0">
     <w:nsid w:val="34C36D21"/>
     <w:multiLevelType w:val="multilevel"/>
     <w:tmpl w:val="BF8281B8"/>
@@ -4486,7 +5194,7 @@
       </w:rPr>
     </w:lvl>
   </w:abstractNum>
-  <w:abstractNum w:abstractNumId="3" w15:restartNumberingAfterBreak="0">
+  <w:abstractNum w:abstractNumId="4" w15:restartNumberingAfterBreak="0">
     <w:nsid w:val="36132DEC"/>
     <w:multiLevelType w:val="hybridMultilevel"/>
     <w:tmpl w:val="ECDC7700"/>
@@ -4599,7 +5307,7 @@
       </w:rPr>
     </w:lvl>
   </w:abstractNum>
-  <w:abstractNum w:abstractNumId="4" w15:restartNumberingAfterBreak="0">
+  <w:abstractNum w:abstractNumId="5" w15:restartNumberingAfterBreak="0">
     <w:nsid w:val="399D7FA4"/>
     <w:multiLevelType w:val="hybridMultilevel"/>
     <w:tmpl w:val="38EC209E"/>
@@ -4712,7 +5420,7 @@
       </w:rPr>
     </w:lvl>
   </w:abstractNum>
-  <w:abstractNum w:abstractNumId="5" w15:restartNumberingAfterBreak="0">
+  <w:abstractNum w:abstractNumId="6" w15:restartNumberingAfterBreak="0">
     <w:nsid w:val="406658DB"/>
     <w:multiLevelType w:val="hybridMultilevel"/>
     <w:tmpl w:val="FBFA37F8"/>
@@ -4824,7 +5532,7 @@
       </w:rPr>
     </w:lvl>
   </w:abstractNum>
-  <w:abstractNum w:abstractNumId="6" w15:restartNumberingAfterBreak="0">
+  <w:abstractNum w:abstractNumId="7" w15:restartNumberingAfterBreak="0">
     <w:nsid w:val="59776D0E"/>
     <w:multiLevelType w:val="hybridMultilevel"/>
     <w:tmpl w:val="33E8C3A0"/>
@@ -4936,7 +5644,7 @@
       </w:rPr>
     </w:lvl>
   </w:abstractNum>
-  <w:abstractNum w:abstractNumId="7" w15:restartNumberingAfterBreak="0">
+  <w:abstractNum w:abstractNumId="8" w15:restartNumberingAfterBreak="0">
     <w:nsid w:val="6A6334F6"/>
     <w:multiLevelType w:val="multilevel"/>
     <w:tmpl w:val="F6C6BA20"/>
@@ -5085,7 +5793,7 @@
       </w:rPr>
     </w:lvl>
   </w:abstractNum>
-  <w:abstractNum w:abstractNumId="8" w15:restartNumberingAfterBreak="0">
+  <w:abstractNum w:abstractNumId="9" w15:restartNumberingAfterBreak="0">
     <w:nsid w:val="799E7798"/>
     <w:multiLevelType w:val="hybridMultilevel"/>
     <w:tmpl w:val="38EC209E"/>
@@ -5198,7 +5906,7 @@
       </w:rPr>
     </w:lvl>
   </w:abstractNum>
-  <w:abstractNum w:abstractNumId="9" w15:restartNumberingAfterBreak="0">
+  <w:abstractNum w:abstractNumId="10" w15:restartNumberingAfterBreak="0">
     <w:nsid w:val="7DA5733F"/>
     <w:multiLevelType w:val="hybridMultilevel"/>
     <w:tmpl w:val="F3D498CC"/>
@@ -5288,34 +5996,37 @@
     </w:lvl>
   </w:abstractNum>
   <w:num w:numId="1">
-    <w:abstractNumId w:val="4"/>
+    <w:abstractNumId w:val="5"/>
   </w:num>
   <w:num w:numId="2">
-    <w:abstractNumId w:val="1"/>
+    <w:abstractNumId w:val="2"/>
   </w:num>
   <w:num w:numId="3">
-    <w:abstractNumId w:val="8"/>
+    <w:abstractNumId w:val="9"/>
   </w:num>
   <w:num w:numId="4">
-    <w:abstractNumId w:val="2"/>
+    <w:abstractNumId w:val="3"/>
   </w:num>
   <w:num w:numId="5">
-    <w:abstractNumId w:val="9"/>
+    <w:abstractNumId w:val="10"/>
   </w:num>
   <w:num w:numId="6">
-    <w:abstractNumId w:val="6"/>
+    <w:abstractNumId w:val="7"/>
   </w:num>
   <w:num w:numId="7">
     <w:abstractNumId w:val="0"/>
   </w:num>
   <w:num w:numId="8">
-    <w:abstractNumId w:val="5"/>
+    <w:abstractNumId w:val="6"/>
   </w:num>
   <w:num w:numId="9">
-    <w:abstractNumId w:val="7"/>
+    <w:abstractNumId w:val="8"/>
   </w:num>
   <w:num w:numId="10">
-    <w:abstractNumId w:val="3"/>
+    <w:abstractNumId w:val="4"/>
+  </w:num>
+  <w:num w:numId="11">
+    <w:abstractNumId w:val="1"/>
   </w:num>
 </w:numbering>
 </file>
@@ -5849,7 +6560,6 @@
     <w:name w:val="Normal (Web)"/>
     <w:basedOn w:val="Normal"/>
     <w:uiPriority w:val="99"/>
-    <w:semiHidden/>
     <w:unhideWhenUsed/>
     <w:rsid w:val="00193E31"/>
     <w:pPr>
@@ -5986,6 +6696,20 @@
       <w:color w:val="1F3763" w:themeColor="accent1" w:themeShade="7F"/>
       <w:sz w:val="24"/>
       <w:szCs w:val="24"/>
+    </w:rPr>
+  </w:style>
+  <w:style w:type="paragraph" w:customStyle="1" w:styleId="first">
+    <w:name w:val="first"/>
+    <w:basedOn w:val="Normal"/>
+    <w:rsid w:val="00850BD2"/>
+    <w:pPr>
+      <w:spacing w:before="100" w:beforeAutospacing="1" w:after="100" w:afterAutospacing="1" w:line="240" w:lineRule="auto"/>
+    </w:pPr>
+    <w:rPr>
+      <w:rFonts w:ascii="Times New Roman" w:eastAsia="Times New Roman" w:hAnsi="Times New Roman" w:cs="Times New Roman"/>
+      <w:sz w:val="24"/>
+      <w:szCs w:val="24"/>
+      <w:lang w:eastAsia="es-BO"/>
     </w:rPr>
   </w:style>
 </w:styles>

</xml_diff>

<commit_message>
actualizacion de conclusiones y problemas presentados
</commit_message>
<xml_diff>
--- a/iaii-informe.docx
+++ b/iaii-informe.docx
@@ -1028,8 +1028,22 @@
           <w:szCs w:val="32"/>
           <w:lang w:eastAsia="es-BO"/>
         </w:rPr>
-        <w:t>Jaime Zambrana Chacon</w:t>
-      </w:r>
+        <w:t xml:space="preserve">Jaime Zambrana </w:t>
+      </w:r>
+      <w:proofErr w:type="spellStart"/>
+      <w:r>
+        <w:rPr>
+          <w:rFonts w:ascii="Arial" w:eastAsia="Calibri" w:hAnsi="Arial" w:cs="Arial"/>
+          <w:i/>
+          <w:iCs/>
+          <w:color w:val="000000"/>
+          <w:sz w:val="32"/>
+          <w:szCs w:val="32"/>
+          <w:lang w:eastAsia="es-BO"/>
+        </w:rPr>
+        <w:t>Chacon</w:t>
+      </w:r>
+      <w:proofErr w:type="spellEnd"/>
     </w:p>
     <w:p>
       <w:pPr>
@@ -1230,7 +1244,7 @@
           <w:r>
             <w:fldChar w:fldCharType="separate"/>
           </w:r>
-          <w:hyperlink w:anchor="_Toc54026053" w:history="1">
+          <w:hyperlink w:anchor="_Toc54077018" w:history="1">
             <w:r>
               <w:rPr>
                 <w:rStyle w:val="Hipervnculo"/>
@@ -1261,7 +1275,7 @@
                 <w:noProof/>
                 <w:webHidden/>
               </w:rPr>
-              <w:instrText xml:space="preserve"> PAGEREF _Toc54026053 \h </w:instrText>
+              <w:instrText xml:space="preserve"> PAGEREF _Toc54077018 \h </w:instrText>
             </w:r>
             <w:r>
               <w:rPr>
@@ -1303,7 +1317,7 @@
               <w:noProof/>
             </w:rPr>
           </w:pPr>
-          <w:hyperlink w:anchor="_Toc54026054" w:history="1">
+          <w:hyperlink w:anchor="_Toc54077019" w:history="1">
             <w:r>
               <w:rPr>
                 <w:rStyle w:val="Hipervnculo"/>
@@ -1334,7 +1348,7 @@
                 <w:noProof/>
                 <w:webHidden/>
               </w:rPr>
-              <w:instrText xml:space="preserve"> PAGEREF _Toc54026054 \h </w:instrText>
+              <w:instrText xml:space="preserve"> PAGEREF _Toc54077019 \h </w:instrText>
             </w:r>
             <w:r>
               <w:rPr>
@@ -1376,7 +1390,7 @@
               <w:noProof/>
             </w:rPr>
           </w:pPr>
-          <w:hyperlink w:anchor="_Toc54026055" w:history="1">
+          <w:hyperlink w:anchor="_Toc54077020" w:history="1">
             <w:r>
               <w:rPr>
                 <w:rStyle w:val="Hipervnculo"/>
@@ -1407,7 +1421,7 @@
                 <w:noProof/>
                 <w:webHidden/>
               </w:rPr>
-              <w:instrText xml:space="preserve"> PAGEREF _Toc54026055 \h </w:instrText>
+              <w:instrText xml:space="preserve"> PAGEREF _Toc54077020 \h </w:instrText>
             </w:r>
             <w:r>
               <w:rPr>
@@ -1449,7 +1463,7 @@
               <w:noProof/>
             </w:rPr>
           </w:pPr>
-          <w:hyperlink w:anchor="_Toc54026056" w:history="1">
+          <w:hyperlink w:anchor="_Toc54077021" w:history="1">
             <w:r>
               <w:rPr>
                 <w:rStyle w:val="Hipervnculo"/>
@@ -1480,7 +1494,7 @@
                 <w:noProof/>
                 <w:webHidden/>
               </w:rPr>
-              <w:instrText xml:space="preserve"> PAGEREF _Toc54026056 \h </w:instrText>
+              <w:instrText xml:space="preserve"> PAGEREF _Toc54077021 \h </w:instrText>
             </w:r>
             <w:r>
               <w:rPr>
@@ -1522,7 +1536,7 @@
               <w:noProof/>
             </w:rPr>
           </w:pPr>
-          <w:hyperlink w:anchor="_Toc54026057" w:history="1">
+          <w:hyperlink w:anchor="_Toc54077022" w:history="1">
             <w:r>
               <w:rPr>
                 <w:rStyle w:val="Hipervnculo"/>
@@ -1553,7 +1567,7 @@
                 <w:noProof/>
                 <w:webHidden/>
               </w:rPr>
-              <w:instrText xml:space="preserve"> PAGEREF _Toc54026057 \h </w:instrText>
+              <w:instrText xml:space="preserve"> PAGEREF _Toc54077022 \h </w:instrText>
             </w:r>
             <w:r>
               <w:rPr>
@@ -1595,7 +1609,7 @@
               <w:noProof/>
             </w:rPr>
           </w:pPr>
-          <w:hyperlink w:anchor="_Toc54026058" w:history="1">
+          <w:hyperlink w:anchor="_Toc54077023" w:history="1">
             <w:r>
               <w:rPr>
                 <w:rStyle w:val="Hipervnculo"/>
@@ -1604,7 +1618,7 @@
                 <w:iCs/>
                 <w:noProof/>
               </w:rPr>
-              <w:t>LIBRERÍA PANDAS</w:t>
+              <w:t>LIBRERÍA IMAGEAI</w:t>
             </w:r>
             <w:r>
               <w:rPr>
@@ -1625,7 +1639,7 @@
                 <w:noProof/>
                 <w:webHidden/>
               </w:rPr>
-              <w:instrText xml:space="preserve"> PAGEREF _Toc54026058 \h </w:instrText>
+              <w:instrText xml:space="preserve"> PAGEREF _Toc54077023 \h </w:instrText>
             </w:r>
             <w:r>
               <w:rPr>
@@ -1667,7 +1681,7 @@
               <w:noProof/>
             </w:rPr>
           </w:pPr>
-          <w:hyperlink w:anchor="_Toc54026059" w:history="1">
+          <w:hyperlink w:anchor="_Toc54077024" w:history="1">
             <w:r>
               <w:rPr>
                 <w:rStyle w:val="Hipervnculo"/>
@@ -1675,9 +1689,8 @@
                 <w:i/>
                 <w:iCs/>
                 <w:noProof/>
-                <w:lang w:val="es-ES"/>
-              </w:rPr>
-              <w:t>LIBRERÍA SKLEARN</w:t>
+              </w:rPr>
+              <w:t>LIBRERÍA NUMPY</w:t>
             </w:r>
             <w:r>
               <w:rPr>
@@ -1698,7 +1711,7 @@
                 <w:noProof/>
                 <w:webHidden/>
               </w:rPr>
-              <w:instrText xml:space="preserve"> PAGEREF _Toc54026059 \h </w:instrText>
+              <w:instrText xml:space="preserve"> PAGEREF _Toc54077024 \h </w:instrText>
             </w:r>
             <w:r>
               <w:rPr>
@@ -1718,7 +1731,7 @@
                 <w:noProof/>
                 <w:webHidden/>
               </w:rPr>
-              <w:t>4</w:t>
+              <w:t>5</w:t>
             </w:r>
             <w:r>
               <w:rPr>
@@ -1740,7 +1753,7 @@
               <w:noProof/>
             </w:rPr>
           </w:pPr>
-          <w:hyperlink w:anchor="_Toc54026060" w:history="1">
+          <w:hyperlink w:anchor="_Toc54077025" w:history="1">
             <w:r>
               <w:rPr>
                 <w:rStyle w:val="Hipervnculo"/>
@@ -1749,7 +1762,7 @@
                 <w:iCs/>
                 <w:noProof/>
               </w:rPr>
-              <w:t>LIBRERÍA NLTK</w:t>
+              <w:t>LIBRERÍA TENSORFLOW</w:t>
             </w:r>
             <w:r>
               <w:rPr>
@@ -1770,7 +1783,7 @@
                 <w:noProof/>
                 <w:webHidden/>
               </w:rPr>
-              <w:instrText xml:space="preserve"> PAGEREF _Toc54026060 \h </w:instrText>
+              <w:instrText xml:space="preserve"> PAGEREF _Toc54077025 \h </w:instrText>
             </w:r>
             <w:r>
               <w:rPr>
@@ -1790,7 +1803,7 @@
                 <w:noProof/>
                 <w:webHidden/>
               </w:rPr>
-              <w:t>4</w:t>
+              <w:t>5</w:t>
             </w:r>
             <w:r>
               <w:rPr>
@@ -1812,7 +1825,7 @@
               <w:noProof/>
             </w:rPr>
           </w:pPr>
-          <w:hyperlink w:anchor="_Toc54026061" w:history="1">
+          <w:hyperlink w:anchor="_Toc54077026" w:history="1">
             <w:r>
               <w:rPr>
                 <w:rStyle w:val="Hipervnculo"/>
@@ -1821,7 +1834,7 @@
                 <w:iCs/>
                 <w:noProof/>
               </w:rPr>
-              <w:t>LIBRERÍA MATPLOTLIB</w:t>
+              <w:t>LIBRERÍA OPENCV</w:t>
             </w:r>
             <w:r>
               <w:rPr>
@@ -1842,7 +1855,7 @@
                 <w:noProof/>
                 <w:webHidden/>
               </w:rPr>
-              <w:instrText xml:space="preserve"> PAGEREF _Toc54026061 \h </w:instrText>
+              <w:instrText xml:space="preserve"> PAGEREF _Toc54077026 \h </w:instrText>
             </w:r>
             <w:r>
               <w:rPr>
@@ -1884,7 +1897,7 @@
               <w:noProof/>
             </w:rPr>
           </w:pPr>
-          <w:hyperlink w:anchor="_Toc54026062" w:history="1">
+          <w:hyperlink w:anchor="_Toc54077027" w:history="1">
             <w:r>
               <w:rPr>
                 <w:rStyle w:val="Hipervnculo"/>
@@ -1893,7 +1906,7 @@
                 <w:iCs/>
                 <w:noProof/>
               </w:rPr>
-              <w:t>LIBRERÍA OS</w:t>
+              <w:t>LIBRERÍA KERAS</w:t>
             </w:r>
             <w:r>
               <w:rPr>
@@ -1914,7 +1927,7 @@
                 <w:noProof/>
                 <w:webHidden/>
               </w:rPr>
-              <w:instrText xml:space="preserve"> PAGEREF _Toc54026062 \h </w:instrText>
+              <w:instrText xml:space="preserve"> PAGEREF _Toc54077027 \h </w:instrText>
             </w:r>
             <w:r>
               <w:rPr>
@@ -1934,7 +1947,7 @@
                 <w:noProof/>
                 <w:webHidden/>
               </w:rPr>
-              <w:t>5</w:t>
+              <w:t>6</w:t>
             </w:r>
             <w:r>
               <w:rPr>
@@ -1956,7 +1969,7 @@
               <w:noProof/>
             </w:rPr>
           </w:pPr>
-          <w:hyperlink w:anchor="_Toc54026063" w:history="1">
+          <w:hyperlink w:anchor="_Toc54077028" w:history="1">
             <w:r>
               <w:rPr>
                 <w:rStyle w:val="Hipervnculo"/>
@@ -1965,7 +1978,7 @@
                 <w:iCs/>
                 <w:noProof/>
               </w:rPr>
-              <w:t>LIBRERÍA PYMUPDF</w:t>
+              <w:t>REQUISITOS PREVIOS:</w:t>
             </w:r>
             <w:r>
               <w:rPr>
@@ -1986,7 +1999,7 @@
                 <w:noProof/>
                 <w:webHidden/>
               </w:rPr>
-              <w:instrText xml:space="preserve"> PAGEREF _Toc54026063 \h </w:instrText>
+              <w:instrText xml:space="preserve"> PAGEREF _Toc54077028 \h </w:instrText>
             </w:r>
             <w:r>
               <w:rPr>
@@ -2006,7 +2019,80 @@
                 <w:noProof/>
                 <w:webHidden/>
               </w:rPr>
-              <w:t>5</w:t>
+              <w:t>6</w:t>
+            </w:r>
+            <w:r>
+              <w:rPr>
+                <w:noProof/>
+                <w:webHidden/>
+              </w:rPr>
+              <w:fldChar w:fldCharType="end"/>
+            </w:r>
+          </w:hyperlink>
+        </w:p>
+        <w:p>
+          <w:pPr>
+            <w:pStyle w:val="TDC1"/>
+            <w:tabs>
+              <w:tab w:val="right" w:leader="dot" w:pos="8828"/>
+            </w:tabs>
+            <w:rPr>
+              <w:rFonts w:cstheme="minorBidi"/>
+              <w:noProof/>
+            </w:rPr>
+          </w:pPr>
+          <w:hyperlink w:anchor="_Toc54077029" w:history="1">
+            <w:r>
+              <w:rPr>
+                <w:rStyle w:val="Hipervnculo"/>
+                <w:rFonts w:ascii="Arial" w:hAnsi="Arial" w:cs="Arial"/>
+                <w:b/>
+                <w:bCs/>
+                <w:noProof/>
+                <w:lang w:val="es-ES"/>
+              </w:rPr>
+              <w:t>METODOLOGIA</w:t>
+            </w:r>
+            <w:r>
+              <w:rPr>
+                <w:noProof/>
+                <w:webHidden/>
+              </w:rPr>
+              <w:tab/>
+            </w:r>
+            <w:r>
+              <w:rPr>
+                <w:noProof/>
+                <w:webHidden/>
+              </w:rPr>
+              <w:fldChar w:fldCharType="begin"/>
+            </w:r>
+            <w:r>
+              <w:rPr>
+                <w:noProof/>
+                <w:webHidden/>
+              </w:rPr>
+              <w:instrText xml:space="preserve"> PAGEREF _Toc54077029 \h </w:instrText>
+            </w:r>
+            <w:r>
+              <w:rPr>
+                <w:noProof/>
+                <w:webHidden/>
+              </w:rPr>
+            </w:r>
+            <w:r>
+              <w:rPr>
+                <w:noProof/>
+                <w:webHidden/>
+              </w:rPr>
+              <w:fldChar w:fldCharType="separate"/>
+            </w:r>
+            <w:r>
+              <w:rPr>
+                <w:noProof/>
+                <w:webHidden/>
+              </w:rPr>
+              <w:t>6</w:t>
             </w:r>
             <w:r>
               <w:rPr>
@@ -2028,16 +2114,14 @@
               <w:noProof/>
             </w:rPr>
           </w:pPr>
-          <w:hyperlink w:anchor="_Toc54026064" w:history="1">
+          <w:hyperlink w:anchor="_Toc54077030" w:history="1">
             <w:r>
               <w:rPr>
                 <w:rStyle w:val="Hipervnculo"/>
-                <w:rFonts w:ascii="Arial" w:hAnsi="Arial" w:cs="Arial"/>
-                <w:i/>
-                <w:iCs/>
-                <w:noProof/>
-              </w:rPr>
-              <w:t>FITZ COMO MODULO DE PYMUPDF</w:t>
+                <w:noProof/>
+                <w:lang w:val="es-ES"/>
+              </w:rPr>
+              <w:t>ALGORITMOS UTILIZADOS</w:t>
             </w:r>
             <w:r>
               <w:rPr>
@@ -2058,7 +2142,7 @@
                 <w:noProof/>
                 <w:webHidden/>
               </w:rPr>
-              <w:instrText xml:space="preserve"> PAGEREF _Toc54026064 \h </w:instrText>
+              <w:instrText xml:space="preserve"> PAGEREF _Toc54077030 \h </w:instrText>
             </w:r>
             <w:r>
               <w:rPr>
@@ -2078,7 +2162,7 @@
                 <w:noProof/>
                 <w:webHidden/>
               </w:rPr>
-              <w:t>5</w:t>
+              <w:t>6</w:t>
             </w:r>
             <w:r>
               <w:rPr>
@@ -2100,7 +2184,7 @@
               <w:noProof/>
             </w:rPr>
           </w:pPr>
-          <w:hyperlink w:anchor="_Toc54026065" w:history="1">
+          <w:hyperlink w:anchor="_Toc54077031" w:history="1">
             <w:r>
               <w:rPr>
                 <w:rStyle w:val="Hipervnculo"/>
@@ -2110,7 +2194,7 @@
                 <w:noProof/>
                 <w:lang w:val="es-ES"/>
               </w:rPr>
-              <w:t>METODOLOGIA</w:t>
+              <w:t>DISCUSION</w:t>
             </w:r>
             <w:r>
               <w:rPr>
@@ -2131,7 +2215,7 @@
                 <w:noProof/>
                 <w:webHidden/>
               </w:rPr>
-              <w:instrText xml:space="preserve"> PAGEREF _Toc54026065 \h </w:instrText>
+              <w:instrText xml:space="preserve"> PAGEREF _Toc54077031 \h </w:instrText>
             </w:r>
             <w:r>
               <w:rPr>
@@ -2151,7 +2235,147 @@
                 <w:noProof/>
                 <w:webHidden/>
               </w:rPr>
-              <w:t>5</w:t>
+              <w:t>7</w:t>
+            </w:r>
+            <w:r>
+              <w:rPr>
+                <w:noProof/>
+                <w:webHidden/>
+              </w:rPr>
+              <w:fldChar w:fldCharType="end"/>
+            </w:r>
+          </w:hyperlink>
+        </w:p>
+        <w:p>
+          <w:pPr>
+            <w:pStyle w:val="TDC2"/>
+            <w:tabs>
+              <w:tab w:val="right" w:leader="dot" w:pos="8828"/>
+            </w:tabs>
+            <w:rPr>
+              <w:rFonts w:cstheme="minorBidi"/>
+              <w:noProof/>
+            </w:rPr>
+          </w:pPr>
+          <w:hyperlink w:anchor="_Toc54077032" w:history="1">
+            <w:r>
+              <w:rPr>
+                <w:rStyle w:val="Hipervnculo"/>
+                <w:noProof/>
+                <w:lang w:val="es-ES"/>
+              </w:rPr>
+              <w:t>RESULTADOS</w:t>
+            </w:r>
+            <w:r>
+              <w:rPr>
+                <w:noProof/>
+                <w:webHidden/>
+              </w:rPr>
+              <w:tab/>
+            </w:r>
+            <w:r>
+              <w:rPr>
+                <w:noProof/>
+                <w:webHidden/>
+              </w:rPr>
+              <w:fldChar w:fldCharType="begin"/>
+            </w:r>
+            <w:r>
+              <w:rPr>
+                <w:noProof/>
+                <w:webHidden/>
+              </w:rPr>
+              <w:instrText xml:space="preserve"> PAGEREF _Toc54077032 \h </w:instrText>
+            </w:r>
+            <w:r>
+              <w:rPr>
+                <w:noProof/>
+                <w:webHidden/>
+              </w:rPr>
+            </w:r>
+            <w:r>
+              <w:rPr>
+                <w:noProof/>
+                <w:webHidden/>
+              </w:rPr>
+              <w:fldChar w:fldCharType="separate"/>
+            </w:r>
+            <w:r>
+              <w:rPr>
+                <w:noProof/>
+                <w:webHidden/>
+              </w:rPr>
+              <w:t>7</w:t>
+            </w:r>
+            <w:r>
+              <w:rPr>
+                <w:noProof/>
+                <w:webHidden/>
+              </w:rPr>
+              <w:fldChar w:fldCharType="end"/>
+            </w:r>
+          </w:hyperlink>
+        </w:p>
+        <w:p>
+          <w:pPr>
+            <w:pStyle w:val="TDC2"/>
+            <w:tabs>
+              <w:tab w:val="right" w:leader="dot" w:pos="8828"/>
+            </w:tabs>
+            <w:rPr>
+              <w:rFonts w:cstheme="minorBidi"/>
+              <w:noProof/>
+            </w:rPr>
+          </w:pPr>
+          <w:hyperlink w:anchor="_Toc54077033" w:history="1">
+            <w:r>
+              <w:rPr>
+                <w:rStyle w:val="Hipervnculo"/>
+                <w:noProof/>
+                <w:lang w:val="es-ES"/>
+              </w:rPr>
+              <w:t>PROBLEMAS PRESENTADOS</w:t>
+            </w:r>
+            <w:r>
+              <w:rPr>
+                <w:noProof/>
+                <w:webHidden/>
+              </w:rPr>
+              <w:tab/>
+            </w:r>
+            <w:r>
+              <w:rPr>
+                <w:noProof/>
+                <w:webHidden/>
+              </w:rPr>
+              <w:fldChar w:fldCharType="begin"/>
+            </w:r>
+            <w:r>
+              <w:rPr>
+                <w:noProof/>
+                <w:webHidden/>
+              </w:rPr>
+              <w:instrText xml:space="preserve"> PAGEREF _Toc54077033 \h </w:instrText>
+            </w:r>
+            <w:r>
+              <w:rPr>
+                <w:noProof/>
+                <w:webHidden/>
+              </w:rPr>
+            </w:r>
+            <w:r>
+              <w:rPr>
+                <w:noProof/>
+                <w:webHidden/>
+              </w:rPr>
+              <w:fldChar w:fldCharType="separate"/>
+            </w:r>
+            <w:r>
+              <w:rPr>
+                <w:noProof/>
+                <w:webHidden/>
+              </w:rPr>
+              <w:t>7</w:t>
             </w:r>
             <w:r>
               <w:rPr>
@@ -2173,7 +2397,7 @@
               <w:noProof/>
             </w:rPr>
           </w:pPr>
-          <w:hyperlink w:anchor="_Toc54026066" w:history="1">
+          <w:hyperlink w:anchor="_Toc54077034" w:history="1">
             <w:r>
               <w:rPr>
                 <w:rStyle w:val="Hipervnculo"/>
@@ -2183,7 +2407,7 @@
                 <w:noProof/>
                 <w:lang w:val="es-ES"/>
               </w:rPr>
-              <w:t>DISCUSION</w:t>
+              <w:t>CONCLUSION</w:t>
             </w:r>
             <w:r>
               <w:rPr>
@@ -2204,7 +2428,7 @@
                 <w:noProof/>
                 <w:webHidden/>
               </w:rPr>
-              <w:instrText xml:space="preserve"> PAGEREF _Toc54026066 \h </w:instrText>
+              <w:instrText xml:space="preserve"> PAGEREF _Toc54077034 \h </w:instrText>
             </w:r>
             <w:r>
               <w:rPr>
@@ -2224,147 +2448,7 @@
                 <w:noProof/>
                 <w:webHidden/>
               </w:rPr>
-              <w:t>5</w:t>
-            </w:r>
-            <w:r>
-              <w:rPr>
-                <w:noProof/>
-                <w:webHidden/>
-              </w:rPr>
-              <w:fldChar w:fldCharType="end"/>
-            </w:r>
-          </w:hyperlink>
-        </w:p>
-        <w:p>
-          <w:pPr>
-            <w:pStyle w:val="TDC2"/>
-            <w:tabs>
-              <w:tab w:val="right" w:leader="dot" w:pos="8828"/>
-            </w:tabs>
-            <w:rPr>
-              <w:rFonts w:cstheme="minorBidi"/>
-              <w:noProof/>
-            </w:rPr>
-          </w:pPr>
-          <w:hyperlink w:anchor="_Toc54026067" w:history="1">
-            <w:r>
-              <w:rPr>
-                <w:rStyle w:val="Hipervnculo"/>
-                <w:noProof/>
-                <w:lang w:val="es-ES"/>
-              </w:rPr>
-              <w:t>RESULTADOS</w:t>
-            </w:r>
-            <w:r>
-              <w:rPr>
-                <w:noProof/>
-                <w:webHidden/>
-              </w:rPr>
-              <w:tab/>
-            </w:r>
-            <w:r>
-              <w:rPr>
-                <w:noProof/>
-                <w:webHidden/>
-              </w:rPr>
-              <w:fldChar w:fldCharType="begin"/>
-            </w:r>
-            <w:r>
-              <w:rPr>
-                <w:noProof/>
-                <w:webHidden/>
-              </w:rPr>
-              <w:instrText xml:space="preserve"> PAGEREF _Toc54026067 \h </w:instrText>
-            </w:r>
-            <w:r>
-              <w:rPr>
-                <w:noProof/>
-                <w:webHidden/>
-              </w:rPr>
-            </w:r>
-            <w:r>
-              <w:rPr>
-                <w:noProof/>
-                <w:webHidden/>
-              </w:rPr>
-              <w:fldChar w:fldCharType="separate"/>
-            </w:r>
-            <w:r>
-              <w:rPr>
-                <w:noProof/>
-                <w:webHidden/>
-              </w:rPr>
-              <w:t>5</w:t>
-            </w:r>
-            <w:r>
-              <w:rPr>
-                <w:noProof/>
-                <w:webHidden/>
-              </w:rPr>
-              <w:fldChar w:fldCharType="end"/>
-            </w:r>
-          </w:hyperlink>
-        </w:p>
-        <w:p>
-          <w:pPr>
-            <w:pStyle w:val="TDC2"/>
-            <w:tabs>
-              <w:tab w:val="right" w:leader="dot" w:pos="8828"/>
-            </w:tabs>
-            <w:rPr>
-              <w:rFonts w:cstheme="minorBidi"/>
-              <w:noProof/>
-            </w:rPr>
-          </w:pPr>
-          <w:hyperlink w:anchor="_Toc54026068" w:history="1">
-            <w:r>
-              <w:rPr>
-                <w:rStyle w:val="Hipervnculo"/>
-                <w:noProof/>
-                <w:lang w:val="es-ES"/>
-              </w:rPr>
-              <w:t>PROBLEMAS PRESENTADOS</w:t>
-            </w:r>
-            <w:r>
-              <w:rPr>
-                <w:noProof/>
-                <w:webHidden/>
-              </w:rPr>
-              <w:tab/>
-            </w:r>
-            <w:r>
-              <w:rPr>
-                <w:noProof/>
-                <w:webHidden/>
-              </w:rPr>
-              <w:fldChar w:fldCharType="begin"/>
-            </w:r>
-            <w:r>
-              <w:rPr>
-                <w:noProof/>
-                <w:webHidden/>
-              </w:rPr>
-              <w:instrText xml:space="preserve"> PAGEREF _Toc54026068 \h </w:instrText>
-            </w:r>
-            <w:r>
-              <w:rPr>
-                <w:noProof/>
-                <w:webHidden/>
-              </w:rPr>
-            </w:r>
-            <w:r>
-              <w:rPr>
-                <w:noProof/>
-                <w:webHidden/>
-              </w:rPr>
-              <w:fldChar w:fldCharType="separate"/>
-            </w:r>
-            <w:r>
-              <w:rPr>
-                <w:noProof/>
-                <w:webHidden/>
-              </w:rPr>
-              <w:t>5</w:t>
+              <w:t>7</w:t>
             </w:r>
             <w:r>
               <w:rPr>
@@ -2386,7 +2470,7 @@
               <w:noProof/>
             </w:rPr>
           </w:pPr>
-          <w:hyperlink w:anchor="_Toc54026069" w:history="1">
+          <w:hyperlink w:anchor="_Toc54077035" w:history="1">
             <w:r>
               <w:rPr>
                 <w:rStyle w:val="Hipervnculo"/>
@@ -2396,7 +2480,7 @@
                 <w:noProof/>
                 <w:lang w:val="es-ES"/>
               </w:rPr>
-              <w:t>CONCLUSION</w:t>
+              <w:t>BIBLIOGRAFIA</w:t>
             </w:r>
             <w:r>
               <w:rPr>
@@ -2417,7 +2501,7 @@
                 <w:noProof/>
                 <w:webHidden/>
               </w:rPr>
-              <w:instrText xml:space="preserve"> PAGEREF _Toc54026069 \h </w:instrText>
+              <w:instrText xml:space="preserve"> PAGEREF _Toc54077035 \h </w:instrText>
             </w:r>
             <w:r>
               <w:rPr>
@@ -2437,80 +2521,7 @@
                 <w:noProof/>
                 <w:webHidden/>
               </w:rPr>
-              <w:t>5</w:t>
-            </w:r>
-            <w:r>
-              <w:rPr>
-                <w:noProof/>
-                <w:webHidden/>
-              </w:rPr>
-              <w:fldChar w:fldCharType="end"/>
-            </w:r>
-          </w:hyperlink>
-        </w:p>
-        <w:p>
-          <w:pPr>
-            <w:pStyle w:val="TDC1"/>
-            <w:tabs>
-              <w:tab w:val="right" w:leader="dot" w:pos="8828"/>
-            </w:tabs>
-            <w:rPr>
-              <w:rFonts w:cstheme="minorBidi"/>
-              <w:noProof/>
-            </w:rPr>
-          </w:pPr>
-          <w:hyperlink w:anchor="_Toc54026070" w:history="1">
-            <w:r>
-              <w:rPr>
-                <w:rStyle w:val="Hipervnculo"/>
-                <w:rFonts w:ascii="Arial" w:hAnsi="Arial" w:cs="Arial"/>
-                <w:b/>
-                <w:bCs/>
-                <w:noProof/>
-                <w:lang w:val="es-ES"/>
-              </w:rPr>
-              <w:t>BIBLIOGRAFIA</w:t>
-            </w:r>
-            <w:r>
-              <w:rPr>
-                <w:noProof/>
-                <w:webHidden/>
-              </w:rPr>
-              <w:tab/>
-            </w:r>
-            <w:r>
-              <w:rPr>
-                <w:noProof/>
-                <w:webHidden/>
-              </w:rPr>
-              <w:fldChar w:fldCharType="begin"/>
-            </w:r>
-            <w:r>
-              <w:rPr>
-                <w:noProof/>
-                <w:webHidden/>
-              </w:rPr>
-              <w:instrText xml:space="preserve"> PAGEREF _Toc54026070 \h </w:instrText>
-            </w:r>
-            <w:r>
-              <w:rPr>
-                <w:noProof/>
-                <w:webHidden/>
-              </w:rPr>
-            </w:r>
-            <w:r>
-              <w:rPr>
-                <w:noProof/>
-                <w:webHidden/>
-              </w:rPr>
-              <w:fldChar w:fldCharType="separate"/>
-            </w:r>
-            <w:r>
-              <w:rPr>
-                <w:noProof/>
-                <w:webHidden/>
-              </w:rPr>
-              <w:t>5</w:t>
+              <w:t>7</w:t>
             </w:r>
             <w:r>
               <w:rPr>
@@ -2696,7 +2707,7 @@
           <w:lang w:val="es-ES"/>
         </w:rPr>
       </w:pPr>
-      <w:bookmarkStart w:id="0" w:name="_Toc54026053"/>
+      <w:bookmarkStart w:id="0" w:name="_Toc54077018"/>
       <w:r>
         <w:rPr>
           <w:rFonts w:ascii="Arial" w:hAnsi="Arial" w:cs="Arial"/>
@@ -2802,7 +2813,21 @@
           <w:rFonts w:ascii="Arial" w:hAnsi="Arial" w:cs="Arial"/>
           <w:lang w:val="es-ES"/>
         </w:rPr>
-        <w:t xml:space="preserve">imágenes, también le daremos un enfoque similar a un identificador, es decir, que nosotros le proporcionaremos una imagen que esté relacionada a la temática del entrenamiento (profesiones, deportes, etc.) y este nos pueda identificar la imagen señalada </w:t>
+        <w:t>imágenes, también le daremos un enfoque similar a un identificador, es decir, que nosotros le proporcionaremos una imagen que esté relacionada a la temática del entrenamiento (profesiones, deportes, etc.) y este nos pueda identificar la imagen señalada</w:t>
+      </w:r>
+      <w:r>
+        <w:rPr>
+          <w:rFonts w:ascii="Arial" w:hAnsi="Arial" w:cs="Arial"/>
+          <w:lang w:val="es-ES"/>
+        </w:rPr>
+        <w:t>.</w:t>
+      </w:r>
+      <w:r>
+        <w:rPr>
+          <w:rFonts w:ascii="Arial" w:hAnsi="Arial" w:cs="Arial"/>
+          <w:lang w:val="es-ES"/>
+        </w:rPr>
+        <w:t xml:space="preserve"> </w:t>
       </w:r>
     </w:p>
     <w:p>
@@ -2823,7 +2848,7 @@
           <w:lang w:val="es-ES"/>
         </w:rPr>
       </w:pPr>
-      <w:bookmarkStart w:id="1" w:name="_Toc54026054"/>
+      <w:bookmarkStart w:id="1" w:name="_Toc54077019"/>
       <w:r>
         <w:rPr>
           <w:rFonts w:ascii="Arial" w:hAnsi="Arial" w:cs="Arial"/>
@@ -2926,7 +2951,7 @@
           <w:lang w:val="es-ES"/>
         </w:rPr>
       </w:pPr>
-      <w:bookmarkStart w:id="2" w:name="_Toc54026055"/>
+      <w:bookmarkStart w:id="2" w:name="_Toc54077020"/>
       <w:r>
         <w:rPr>
           <w:rFonts w:ascii="Arial" w:hAnsi="Arial" w:cs="Arial"/>
@@ -2960,7 +2985,7 @@
           <w:shd w:val="clear" w:color="auto" w:fill="FFFFFF"/>
         </w:rPr>
       </w:pPr>
-      <w:bookmarkStart w:id="3" w:name="_Toc54026056"/>
+      <w:bookmarkStart w:id="3" w:name="_Toc54077021"/>
       <w:r>
         <w:rPr>
           <w:rFonts w:ascii="Arial" w:hAnsi="Arial" w:cs="Arial"/>
@@ -3127,7 +3152,7 @@
           <w:lang w:val="es-ES"/>
         </w:rPr>
       </w:pPr>
-      <w:bookmarkStart w:id="4" w:name="_Toc54026057"/>
+      <w:bookmarkStart w:id="4" w:name="_Toc54077022"/>
       <w:r>
         <w:rPr>
           <w:rFonts w:ascii="Arial" w:hAnsi="Arial" w:cs="Arial"/>
@@ -3161,7 +3186,7 @@
           <w:iCs/>
         </w:rPr>
       </w:pPr>
-      <w:bookmarkStart w:id="5" w:name="_Toc54026058"/>
+      <w:bookmarkStart w:id="5" w:name="_Toc54077023"/>
       <w:r>
         <w:rPr>
           <w:rFonts w:ascii="Arial" w:hAnsi="Arial" w:cs="Arial"/>
@@ -3187,19 +3212,77 @@
           <w:rFonts w:ascii="Arial" w:hAnsi="Arial" w:cs="Arial"/>
         </w:rPr>
       </w:pPr>
-      <w:r>
-        <w:rPr>
-          <w:rFonts w:ascii="Arial" w:hAnsi="Arial" w:cs="Arial"/>
-        </w:rPr>
-        <w:t xml:space="preserve">ImageAI es una biblioteca de Python creada para permitir a los desarrolladores, investigadores y estudiantes crear aplicaciones y sistemas con capacidades autónomas de Deep Learning y Computer Vision utilizando unas pocas líneas de código simples. Esta </w:t>
+      <w:proofErr w:type="spellStart"/>
+      <w:r>
+        <w:rPr>
+          <w:rFonts w:ascii="Arial" w:hAnsi="Arial" w:cs="Arial"/>
+        </w:rPr>
+        <w:t>ImageAI</w:t>
+      </w:r>
+      <w:proofErr w:type="spellEnd"/>
+      <w:r>
+        <w:rPr>
+          <w:rFonts w:ascii="Arial" w:hAnsi="Arial" w:cs="Arial"/>
+        </w:rPr>
+        <w:t xml:space="preserve"> es una biblioteca de Python creada para permitir a los desarrolladores, investigadores y estudiantes crear aplicaciones y sistemas con capacidades autónomas de Deep </w:t>
+      </w:r>
+      <w:proofErr w:type="spellStart"/>
+      <w:r>
+        <w:rPr>
+          <w:rFonts w:ascii="Arial" w:hAnsi="Arial" w:cs="Arial"/>
+        </w:rPr>
+        <w:t>Learning</w:t>
+      </w:r>
+      <w:proofErr w:type="spellEnd"/>
+      <w:r>
+        <w:rPr>
+          <w:rFonts w:ascii="Arial" w:hAnsi="Arial" w:cs="Arial"/>
+        </w:rPr>
+        <w:t xml:space="preserve"> y </w:t>
+      </w:r>
+      <w:proofErr w:type="spellStart"/>
+      <w:r>
+        <w:rPr>
+          <w:rFonts w:ascii="Arial" w:hAnsi="Arial" w:cs="Arial"/>
+        </w:rPr>
+        <w:t>Computer</w:t>
+      </w:r>
+      <w:proofErr w:type="spellEnd"/>
+      <w:r>
+        <w:rPr>
+          <w:rFonts w:ascii="Arial" w:hAnsi="Arial" w:cs="Arial"/>
+        </w:rPr>
+        <w:t xml:space="preserve"> </w:t>
+      </w:r>
+      <w:proofErr w:type="spellStart"/>
+      <w:r>
+        <w:rPr>
+          <w:rFonts w:ascii="Arial" w:hAnsi="Arial" w:cs="Arial"/>
+        </w:rPr>
+        <w:t>Vision</w:t>
+      </w:r>
+      <w:proofErr w:type="spellEnd"/>
+      <w:r>
+        <w:rPr>
+          <w:rFonts w:ascii="Arial" w:hAnsi="Arial" w:cs="Arial"/>
+        </w:rPr>
+        <w:t xml:space="preserve"> utilizando unas pocas líneas de código simples. Esta </w:t>
       </w:r>
       <w:r>
         <w:rPr>
           <w:rFonts w:ascii="Arial" w:hAnsi="Arial" w:cs="Arial"/>
         </w:rPr>
         <w:lastRenderedPageBreak/>
-        <w:t>documentación se proporciona para proporcionar información detallada sobre todas las clases y funciones disponibles en ImageAI</w:t>
-      </w:r>
+        <w:t xml:space="preserve">documentación se proporciona para proporcionar información detallada sobre todas las clases y funciones disponibles en </w:t>
+      </w:r>
+      <w:proofErr w:type="spellStart"/>
+      <w:r>
+        <w:rPr>
+          <w:rFonts w:ascii="Arial" w:hAnsi="Arial" w:cs="Arial"/>
+        </w:rPr>
+        <w:t>ImageAI</w:t>
+      </w:r>
+      <w:proofErr w:type="spellEnd"/>
       <w:r>
         <w:rPr>
           <w:rFonts w:ascii="Arial" w:hAnsi="Arial" w:cs="Arial"/>
@@ -3210,7 +3293,63 @@
         <w:rPr>
           <w:rFonts w:ascii="Arial" w:hAnsi="Arial" w:cs="Arial"/>
         </w:rPr>
-        <w:t>junto con una serie de ejemplos de código. ImageAI es un proyecto desarrollado por Moses Olafenwa y John Olafenwa, el equipo de IA de DeepQuest.</w:t>
+        <w:t xml:space="preserve">junto con una serie de ejemplos de código. </w:t>
+      </w:r>
+      <w:proofErr w:type="spellStart"/>
+      <w:r>
+        <w:rPr>
+          <w:rFonts w:ascii="Arial" w:hAnsi="Arial" w:cs="Arial"/>
+        </w:rPr>
+        <w:t>ImageAI</w:t>
+      </w:r>
+      <w:proofErr w:type="spellEnd"/>
+      <w:r>
+        <w:rPr>
+          <w:rFonts w:ascii="Arial" w:hAnsi="Arial" w:cs="Arial"/>
+        </w:rPr>
+        <w:t xml:space="preserve"> es un proyecto desarrollado por Moses </w:t>
+      </w:r>
+      <w:proofErr w:type="spellStart"/>
+      <w:r>
+        <w:rPr>
+          <w:rFonts w:ascii="Arial" w:hAnsi="Arial" w:cs="Arial"/>
+        </w:rPr>
+        <w:t>Olafenwa</w:t>
+      </w:r>
+      <w:proofErr w:type="spellEnd"/>
+      <w:r>
+        <w:rPr>
+          <w:rFonts w:ascii="Arial" w:hAnsi="Arial" w:cs="Arial"/>
+        </w:rPr>
+        <w:t xml:space="preserve"> y John </w:t>
+      </w:r>
+      <w:proofErr w:type="spellStart"/>
+      <w:r>
+        <w:rPr>
+          <w:rFonts w:ascii="Arial" w:hAnsi="Arial" w:cs="Arial"/>
+        </w:rPr>
+        <w:t>Olafenwa</w:t>
+      </w:r>
+      <w:proofErr w:type="spellEnd"/>
+      <w:r>
+        <w:rPr>
+          <w:rFonts w:ascii="Arial" w:hAnsi="Arial" w:cs="Arial"/>
+        </w:rPr>
+        <w:t xml:space="preserve">, el equipo de IA de </w:t>
+      </w:r>
+      <w:proofErr w:type="spellStart"/>
+      <w:r>
+        <w:rPr>
+          <w:rFonts w:ascii="Arial" w:hAnsi="Arial" w:cs="Arial"/>
+        </w:rPr>
+        <w:t>DeepQuest</w:t>
+      </w:r>
+      <w:proofErr w:type="spellEnd"/>
+      <w:r>
+        <w:rPr>
+          <w:rFonts w:ascii="Arial" w:hAnsi="Arial" w:cs="Arial"/>
+        </w:rPr>
+        <w:t>.</w:t>
       </w:r>
     </w:p>
     <w:p>
@@ -3233,7 +3372,7 @@
           <w:iCs/>
         </w:rPr>
       </w:pPr>
-      <w:bookmarkStart w:id="6" w:name="_Toc54026060"/>
+      <w:bookmarkStart w:id="6" w:name="_Toc54077024"/>
       <w:r>
         <w:rPr>
           <w:rFonts w:ascii="Arial" w:hAnsi="Arial" w:cs="Arial"/>
@@ -3259,17 +3398,137 @@
           <w:rFonts w:ascii="Arial" w:hAnsi="Arial" w:cs="Arial"/>
         </w:rPr>
       </w:pPr>
-      <w:r>
-        <w:rPr>
-          <w:rFonts w:ascii="Arial" w:hAnsi="Arial" w:cs="Arial"/>
-        </w:rPr>
-        <w:t>NumPy es</w:t>
-      </w:r>
-      <w:r>
-        <w:rPr>
-          <w:rFonts w:ascii="Arial" w:hAnsi="Arial" w:cs="Arial"/>
-        </w:rPr>
-        <w:t xml:space="preserve"> una biblioteca para el lenguaje de programación Python que da soporte para crear vectores y matrices grandes multidimensionales, junto con una gran colección de funciones matemáticas de alto nivel para operar con ellas. El precursor de NumPy, Numeric, fue creado originalmente por Jim Hugunin con contribuciones de varios otros desarrolladores. En 2005, Travis Oliphant creó NumPy incorporando características de la competencia Numarray en Numeric, con amplias modificaciones. NumPy es un software de código abierto y cuenta con muchos colaboradores.</w:t>
+      <w:proofErr w:type="spellStart"/>
+      <w:r>
+        <w:rPr>
+          <w:rFonts w:ascii="Arial" w:hAnsi="Arial" w:cs="Arial"/>
+        </w:rPr>
+        <w:t>NumPy</w:t>
+      </w:r>
+      <w:proofErr w:type="spellEnd"/>
+      <w:r>
+        <w:rPr>
+          <w:rFonts w:ascii="Arial" w:hAnsi="Arial" w:cs="Arial"/>
+        </w:rPr>
+        <w:t xml:space="preserve"> es</w:t>
+      </w:r>
+      <w:r>
+        <w:rPr>
+          <w:rFonts w:ascii="Arial" w:hAnsi="Arial" w:cs="Arial"/>
+        </w:rPr>
+        <w:t xml:space="preserve"> una biblioteca para el lenguaje de programación Python que da soporte para crear vectores y matrices grandes multidimensionales, junto con una gran colección de funciones matemáticas de alto nivel para operar con ellas. El precursor de </w:t>
+      </w:r>
+      <w:proofErr w:type="spellStart"/>
+      <w:r>
+        <w:rPr>
+          <w:rFonts w:ascii="Arial" w:hAnsi="Arial" w:cs="Arial"/>
+        </w:rPr>
+        <w:t>NumPy</w:t>
+      </w:r>
+      <w:proofErr w:type="spellEnd"/>
+      <w:r>
+        <w:rPr>
+          <w:rFonts w:ascii="Arial" w:hAnsi="Arial" w:cs="Arial"/>
+        </w:rPr>
+        <w:t xml:space="preserve">, </w:t>
+      </w:r>
+      <w:proofErr w:type="spellStart"/>
+      <w:r>
+        <w:rPr>
+          <w:rFonts w:ascii="Arial" w:hAnsi="Arial" w:cs="Arial"/>
+        </w:rPr>
+        <w:t>Numeric</w:t>
+      </w:r>
+      <w:proofErr w:type="spellEnd"/>
+      <w:r>
+        <w:rPr>
+          <w:rFonts w:ascii="Arial" w:hAnsi="Arial" w:cs="Arial"/>
+        </w:rPr>
+        <w:t xml:space="preserve">, fue creado originalmente por Jim </w:t>
+      </w:r>
+      <w:proofErr w:type="spellStart"/>
+      <w:r>
+        <w:rPr>
+          <w:rFonts w:ascii="Arial" w:hAnsi="Arial" w:cs="Arial"/>
+        </w:rPr>
+        <w:t>Hugunin</w:t>
+      </w:r>
+      <w:proofErr w:type="spellEnd"/>
+      <w:r>
+        <w:rPr>
+          <w:rFonts w:ascii="Arial" w:hAnsi="Arial" w:cs="Arial"/>
+        </w:rPr>
+        <w:t xml:space="preserve"> con contribuciones de varios otros desarrolladores. En 2005, Travis </w:t>
+      </w:r>
+      <w:proofErr w:type="spellStart"/>
+      <w:r>
+        <w:rPr>
+          <w:rFonts w:ascii="Arial" w:hAnsi="Arial" w:cs="Arial"/>
+        </w:rPr>
+        <w:t>Oliphant</w:t>
+      </w:r>
+      <w:proofErr w:type="spellEnd"/>
+      <w:r>
+        <w:rPr>
+          <w:rFonts w:ascii="Arial" w:hAnsi="Arial" w:cs="Arial"/>
+        </w:rPr>
+        <w:t xml:space="preserve"> creó </w:t>
+      </w:r>
+      <w:proofErr w:type="spellStart"/>
+      <w:r>
+        <w:rPr>
+          <w:rFonts w:ascii="Arial" w:hAnsi="Arial" w:cs="Arial"/>
+        </w:rPr>
+        <w:t>NumPy</w:t>
+      </w:r>
+      <w:proofErr w:type="spellEnd"/>
+      <w:r>
+        <w:rPr>
+          <w:rFonts w:ascii="Arial" w:hAnsi="Arial" w:cs="Arial"/>
+        </w:rPr>
+        <w:t xml:space="preserve"> incorporando características de la competencia </w:t>
+      </w:r>
+      <w:proofErr w:type="spellStart"/>
+      <w:r>
+        <w:rPr>
+          <w:rFonts w:ascii="Arial" w:hAnsi="Arial" w:cs="Arial"/>
+        </w:rPr>
+        <w:t>Numarray</w:t>
+      </w:r>
+      <w:proofErr w:type="spellEnd"/>
+      <w:r>
+        <w:rPr>
+          <w:rFonts w:ascii="Arial" w:hAnsi="Arial" w:cs="Arial"/>
+        </w:rPr>
+        <w:t xml:space="preserve"> en </w:t>
+      </w:r>
+      <w:proofErr w:type="spellStart"/>
+      <w:r>
+        <w:rPr>
+          <w:rFonts w:ascii="Arial" w:hAnsi="Arial" w:cs="Arial"/>
+        </w:rPr>
+        <w:t>Numeric</w:t>
+      </w:r>
+      <w:proofErr w:type="spellEnd"/>
+      <w:r>
+        <w:rPr>
+          <w:rFonts w:ascii="Arial" w:hAnsi="Arial" w:cs="Arial"/>
+        </w:rPr>
+        <w:t xml:space="preserve">, con amplias modificaciones. </w:t>
+      </w:r>
+      <w:proofErr w:type="spellStart"/>
+      <w:r>
+        <w:rPr>
+          <w:rFonts w:ascii="Arial" w:hAnsi="Arial" w:cs="Arial"/>
+        </w:rPr>
+        <w:t>NumPy</w:t>
+      </w:r>
+      <w:proofErr w:type="spellEnd"/>
+      <w:r>
+        <w:rPr>
+          <w:rFonts w:ascii="Arial" w:hAnsi="Arial" w:cs="Arial"/>
+        </w:rPr>
+        <w:t xml:space="preserve"> es un software de código abierto y cuenta con muchos colaboradores.</w:t>
       </w:r>
     </w:p>
     <w:p>
@@ -3290,7 +3549,7 @@
           <w:iCs/>
         </w:rPr>
       </w:pPr>
-      <w:bookmarkStart w:id="7" w:name="_Toc54026061"/>
+      <w:bookmarkStart w:id="7" w:name="_Toc54077025"/>
       <w:r>
         <w:rPr>
           <w:rFonts w:ascii="Arial" w:hAnsi="Arial" w:cs="Arial"/>
@@ -3316,11 +3575,19 @@
           <w:rFonts w:ascii="Arial" w:hAnsi="Arial" w:cs="Arial"/>
         </w:rPr>
       </w:pPr>
-      <w:r>
-        <w:rPr>
-          <w:rFonts w:ascii="Arial" w:hAnsi="Arial" w:cs="Arial"/>
-        </w:rPr>
-        <w:t>TensorFlow es una biblioteca de código abierto para aprendizaje automático a través de un rango de tareas, y desarrollado por Google para satisfacer sus necesidades de sistemas capaces de construir y entrenar redes neuronales para detectar y descifrar patrones y correlaciones, análogos al aprendizaje y razonamiento usados por los humanos.1​ Actualmente es utilizado tanto en la investigación como en los productos de Google</w:t>
+      <w:proofErr w:type="spellStart"/>
+      <w:r>
+        <w:rPr>
+          <w:rFonts w:ascii="Arial" w:hAnsi="Arial" w:cs="Arial"/>
+        </w:rPr>
+        <w:t>TensorFlow</w:t>
+      </w:r>
+      <w:proofErr w:type="spellEnd"/>
+      <w:r>
+        <w:rPr>
+          <w:rFonts w:ascii="Arial" w:hAnsi="Arial" w:cs="Arial"/>
+        </w:rPr>
+        <w:t xml:space="preserve"> es una biblioteca de código abierto para aprendizaje automático a través de un rango de tareas, y desarrollado por Google para satisfacer sus necesidades de sistemas capaces de construir y entrenar redes neuronales para detectar y descifrar patrones y correlaciones, análogos al aprendizaje y razonamiento usados por los humanos.1​ Actualmente es utilizado tanto en la investigación como en los productos de Google</w:t>
       </w:r>
     </w:p>
     <w:p>
@@ -3340,7 +3607,7 @@
           <w:iCs/>
         </w:rPr>
       </w:pPr>
-      <w:bookmarkStart w:id="8" w:name="_Toc54026062"/>
+      <w:bookmarkStart w:id="8" w:name="_Toc54077026"/>
       <w:r>
         <w:rPr>
           <w:rFonts w:ascii="Arial" w:hAnsi="Arial" w:cs="Arial"/>
@@ -3367,6 +3634,7 @@
           <w:shd w:val="clear" w:color="auto" w:fill="FFFFFF"/>
         </w:rPr>
       </w:pPr>
+      <w:proofErr w:type="spellStart"/>
       <w:r>
         <w:rPr>
           <w:rFonts w:ascii="Arial" w:hAnsi="Arial" w:cs="Arial"/>
@@ -3376,6 +3644,7 @@
         </w:rPr>
         <w:t>OpenCV</w:t>
       </w:r>
+      <w:proofErr w:type="spellEnd"/>
       <w:r>
         <w:rPr>
           <w:rFonts w:ascii="Arial" w:hAnsi="Arial" w:cs="Arial"/>
@@ -3457,7 +3726,23 @@
           <w:rFonts w:ascii="Arial" w:hAnsi="Arial" w:cs="Arial"/>
           <w:shd w:val="clear" w:color="auto" w:fill="FFFFFF"/>
         </w:rPr>
-        <w:t>. OpenCV significa </w:t>
+        <w:t xml:space="preserve">. </w:t>
+      </w:r>
+      <w:proofErr w:type="spellStart"/>
+      <w:r>
+        <w:rPr>
+          <w:rFonts w:ascii="Arial" w:hAnsi="Arial" w:cs="Arial"/>
+          <w:shd w:val="clear" w:color="auto" w:fill="FFFFFF"/>
+        </w:rPr>
+        <w:t>OpenCV</w:t>
+      </w:r>
+      <w:proofErr w:type="spellEnd"/>
+      <w:r>
+        <w:rPr>
+          <w:rFonts w:ascii="Arial" w:hAnsi="Arial" w:cs="Arial"/>
+          <w:shd w:val="clear" w:color="auto" w:fill="FFFFFF"/>
+        </w:rPr>
+        <w:t xml:space="preserve"> significa </w:t>
       </w:r>
       <w:r>
         <w:rPr>
@@ -3466,8 +3751,39 @@
           <w:iCs/>
           <w:shd w:val="clear" w:color="auto" w:fill="FFFFFF"/>
         </w:rPr>
-        <w:t>Open Computer Vision</w:t>
-      </w:r>
+        <w:t xml:space="preserve">Open </w:t>
+      </w:r>
+      <w:proofErr w:type="spellStart"/>
+      <w:r>
+        <w:rPr>
+          <w:rFonts w:ascii="Arial" w:hAnsi="Arial" w:cs="Arial"/>
+          <w:i/>
+          <w:iCs/>
+          <w:shd w:val="clear" w:color="auto" w:fill="FFFFFF"/>
+        </w:rPr>
+        <w:t>Computer</w:t>
+      </w:r>
+      <w:proofErr w:type="spellEnd"/>
+      <w:r>
+        <w:rPr>
+          <w:rFonts w:ascii="Arial" w:hAnsi="Arial" w:cs="Arial"/>
+          <w:i/>
+          <w:iCs/>
+          <w:shd w:val="clear" w:color="auto" w:fill="FFFFFF"/>
+        </w:rPr>
+        <w:t xml:space="preserve"> </w:t>
+      </w:r>
+      <w:proofErr w:type="spellStart"/>
+      <w:r>
+        <w:rPr>
+          <w:rFonts w:ascii="Arial" w:hAnsi="Arial" w:cs="Arial"/>
+          <w:i/>
+          <w:iCs/>
+          <w:shd w:val="clear" w:color="auto" w:fill="FFFFFF"/>
+        </w:rPr>
+        <w:t>Vision</w:t>
+      </w:r>
+      <w:proofErr w:type="spellEnd"/>
       <w:r>
         <w:rPr>
           <w:rFonts w:ascii="Arial" w:hAnsi="Arial" w:cs="Arial"/>
@@ -3493,7 +3809,23 @@
           <w:rFonts w:ascii="Arial" w:hAnsi="Arial" w:cs="Arial"/>
           <w:shd w:val="clear" w:color="auto" w:fill="FFFFFF"/>
         </w:rPr>
-        <w:t>​ Detección de movimiento, reconocimiento de objetos, reconstrucción 3D a partir de imágenes, son sólo algunos ejemplos de aplicaciones de OpenCV.</w:t>
+        <w:t xml:space="preserve">​ Detección de movimiento, reconocimiento de objetos, reconstrucción 3D a partir de imágenes, son sólo algunos ejemplos de aplicaciones de </w:t>
+      </w:r>
+      <w:proofErr w:type="spellStart"/>
+      <w:r>
+        <w:rPr>
+          <w:rFonts w:ascii="Arial" w:hAnsi="Arial" w:cs="Arial"/>
+          <w:shd w:val="clear" w:color="auto" w:fill="FFFFFF"/>
+        </w:rPr>
+        <w:t>OpenCV</w:t>
+      </w:r>
+      <w:proofErr w:type="spellEnd"/>
+      <w:r>
+        <w:rPr>
+          <w:rFonts w:ascii="Arial" w:hAnsi="Arial" w:cs="Arial"/>
+          <w:shd w:val="clear" w:color="auto" w:fill="FFFFFF"/>
+        </w:rPr>
+        <w:t>.</w:t>
       </w:r>
     </w:p>
     <w:p>
@@ -3514,7 +3846,7 @@
           <w:iCs/>
         </w:rPr>
       </w:pPr>
-      <w:bookmarkStart w:id="9" w:name="_Toc54026063"/>
+      <w:bookmarkStart w:id="9" w:name="_Toc54077027"/>
       <w:r>
         <w:rPr>
           <w:rFonts w:ascii="Arial" w:hAnsi="Arial" w:cs="Arial"/>
@@ -3541,11 +3873,75 @@
           <w:rFonts w:ascii="Arial" w:hAnsi="Arial" w:cs="Arial"/>
         </w:rPr>
       </w:pPr>
-      <w:r>
-        <w:rPr>
-          <w:rFonts w:ascii="Arial" w:hAnsi="Arial" w:cs="Arial"/>
-        </w:rPr>
-        <w:t>Keras es una biblioteca de Redes Neuronales de Código Abierto escrita en Python. Es capaz de ejecutarse sobre TensorFlow, Microsoft Cognitive Toolkit o Theano.</w:t>
+      <w:proofErr w:type="spellStart"/>
+      <w:r>
+        <w:rPr>
+          <w:rFonts w:ascii="Arial" w:hAnsi="Arial" w:cs="Arial"/>
+        </w:rPr>
+        <w:t>Keras</w:t>
+      </w:r>
+      <w:proofErr w:type="spellEnd"/>
+      <w:r>
+        <w:rPr>
+          <w:rFonts w:ascii="Arial" w:hAnsi="Arial" w:cs="Arial"/>
+        </w:rPr>
+        <w:t xml:space="preserve"> es una biblioteca de Redes Neuronales de Código Abierto escrita en Python. Es capaz de ejecutarse sobre </w:t>
+      </w:r>
+      <w:proofErr w:type="spellStart"/>
+      <w:r>
+        <w:rPr>
+          <w:rFonts w:ascii="Arial" w:hAnsi="Arial" w:cs="Arial"/>
+        </w:rPr>
+        <w:t>TensorFlow</w:t>
+      </w:r>
+      <w:proofErr w:type="spellEnd"/>
+      <w:r>
+        <w:rPr>
+          <w:rFonts w:ascii="Arial" w:hAnsi="Arial" w:cs="Arial"/>
+        </w:rPr>
+        <w:t xml:space="preserve">, Microsoft </w:t>
+      </w:r>
+      <w:proofErr w:type="spellStart"/>
+      <w:r>
+        <w:rPr>
+          <w:rFonts w:ascii="Arial" w:hAnsi="Arial" w:cs="Arial"/>
+        </w:rPr>
+        <w:t>Cognitive</w:t>
+      </w:r>
+      <w:proofErr w:type="spellEnd"/>
+      <w:r>
+        <w:rPr>
+          <w:rFonts w:ascii="Arial" w:hAnsi="Arial" w:cs="Arial"/>
+        </w:rPr>
+        <w:t xml:space="preserve"> </w:t>
+      </w:r>
+      <w:proofErr w:type="spellStart"/>
+      <w:r>
+        <w:rPr>
+          <w:rFonts w:ascii="Arial" w:hAnsi="Arial" w:cs="Arial"/>
+        </w:rPr>
+        <w:t>Toolkit</w:t>
+      </w:r>
+      <w:proofErr w:type="spellEnd"/>
+      <w:r>
+        <w:rPr>
+          <w:rFonts w:ascii="Arial" w:hAnsi="Arial" w:cs="Arial"/>
+        </w:rPr>
+        <w:t xml:space="preserve"> o </w:t>
+      </w:r>
+      <w:proofErr w:type="spellStart"/>
+      <w:r>
+        <w:rPr>
+          <w:rFonts w:ascii="Arial" w:hAnsi="Arial" w:cs="Arial"/>
+        </w:rPr>
+        <w:t>Theano</w:t>
+      </w:r>
+      <w:proofErr w:type="spellEnd"/>
+      <w:r>
+        <w:rPr>
+          <w:rFonts w:ascii="Arial" w:hAnsi="Arial" w:cs="Arial"/>
+        </w:rPr>
+        <w:t>.</w:t>
       </w:r>
     </w:p>
     <w:p>
@@ -3569,11 +3965,33 @@
           <w:rFonts w:ascii="Arial" w:hAnsi="Arial" w:cs="Arial"/>
         </w:rPr>
       </w:pPr>
-      <w:r>
-        <w:rPr>
-          <w:rFonts w:ascii="Arial" w:hAnsi="Arial" w:cs="Arial"/>
-        </w:rPr>
-        <w:t>Keras contiene varias implementaciones de los bloques constructivos de las redes neuronales como por ejemplo los layers, funciones objetivo, funciones de activación, optimizadores matemáticos.</w:t>
+      <w:proofErr w:type="spellStart"/>
+      <w:r>
+        <w:rPr>
+          <w:rFonts w:ascii="Arial" w:hAnsi="Arial" w:cs="Arial"/>
+        </w:rPr>
+        <w:t>Keras</w:t>
+      </w:r>
+      <w:proofErr w:type="spellEnd"/>
+      <w:r>
+        <w:rPr>
+          <w:rFonts w:ascii="Arial" w:hAnsi="Arial" w:cs="Arial"/>
+        </w:rPr>
+        <w:t xml:space="preserve"> contiene varias implementaciones de los bloques constructivos de las redes neuronales como por ejemplo los </w:t>
+      </w:r>
+      <w:proofErr w:type="spellStart"/>
+      <w:r>
+        <w:rPr>
+          <w:rFonts w:ascii="Arial" w:hAnsi="Arial" w:cs="Arial"/>
+        </w:rPr>
+        <w:t>layers</w:t>
+      </w:r>
+      <w:proofErr w:type="spellEnd"/>
+      <w:r>
+        <w:rPr>
+          <w:rFonts w:ascii="Arial" w:hAnsi="Arial" w:cs="Arial"/>
+        </w:rPr>
+        <w:t>, funciones objetivo, funciones de activación, optimizadores matemáticos.</w:t>
       </w:r>
     </w:p>
     <w:p>
@@ -3587,7 +4005,21 @@
         <w:rPr>
           <w:rFonts w:ascii="Arial" w:hAnsi="Arial" w:cs="Arial"/>
         </w:rPr>
-        <w:t>Su código está alojado en GitHub y existen foros y un canal de Slack de soporte.</w:t>
+        <w:t xml:space="preserve">Su código está alojado en GitHub y existen foros y un canal de </w:t>
+      </w:r>
+      <w:proofErr w:type="spellStart"/>
+      <w:r>
+        <w:rPr>
+          <w:rFonts w:ascii="Arial" w:hAnsi="Arial" w:cs="Arial"/>
+        </w:rPr>
+        <w:t>Slack</w:t>
+      </w:r>
+      <w:proofErr w:type="spellEnd"/>
+      <w:r>
+        <w:rPr>
+          <w:rFonts w:ascii="Arial" w:hAnsi="Arial" w:cs="Arial"/>
+        </w:rPr>
+        <w:t xml:space="preserve"> de soporte.</w:t>
       </w:r>
     </w:p>
     <w:p>
@@ -3601,7 +4033,21 @@
         <w:rPr>
           <w:rFonts w:ascii="Arial" w:hAnsi="Arial" w:cs="Arial"/>
         </w:rPr>
-        <w:t>Además del soporte para las redes neuronales estándar, Keras ofrece soporte para las Redes Neuronales Convolucionales y para las Redes Neuronales Recurrentes.</w:t>
+        <w:t xml:space="preserve">Además del soporte para las redes neuronales estándar, </w:t>
+      </w:r>
+      <w:proofErr w:type="spellStart"/>
+      <w:r>
+        <w:rPr>
+          <w:rFonts w:ascii="Arial" w:hAnsi="Arial" w:cs="Arial"/>
+        </w:rPr>
+        <w:t>Keras</w:t>
+      </w:r>
+      <w:proofErr w:type="spellEnd"/>
+      <w:r>
+        <w:rPr>
+          <w:rFonts w:ascii="Arial" w:hAnsi="Arial" w:cs="Arial"/>
+        </w:rPr>
+        <w:t xml:space="preserve"> ofrece soporte para las Redes Neuronales Convolucionales y para las Redes Neuronales Recurrentes.</w:t>
       </w:r>
     </w:p>
     <w:p>
@@ -3615,7 +4061,21 @@
         <w:rPr>
           <w:rFonts w:ascii="Arial" w:hAnsi="Arial" w:cs="Arial"/>
         </w:rPr>
-        <w:t>Su autor principal y mantenedor ha sido el ingeniero de Google François Chollet.</w:t>
+        <w:t xml:space="preserve">Su autor principal y mantenedor ha sido el ingeniero de Google François </w:t>
+      </w:r>
+      <w:proofErr w:type="spellStart"/>
+      <w:r>
+        <w:rPr>
+          <w:rFonts w:ascii="Arial" w:hAnsi="Arial" w:cs="Arial"/>
+        </w:rPr>
+        <w:t>Chollet</w:t>
+      </w:r>
+      <w:proofErr w:type="spellEnd"/>
+      <w:r>
+        <w:rPr>
+          <w:rFonts w:ascii="Arial" w:hAnsi="Arial" w:cs="Arial"/>
+        </w:rPr>
+        <w:t>.</w:t>
       </w:r>
     </w:p>
     <w:p>
@@ -3638,7 +4098,7 @@
           <w:iCs/>
         </w:rPr>
       </w:pPr>
-      <w:bookmarkStart w:id="10" w:name="_Toc54026064"/>
+      <w:bookmarkStart w:id="10" w:name="_Toc54077028"/>
       <w:r>
         <w:rPr>
           <w:rFonts w:ascii="Arial" w:hAnsi="Arial" w:cs="Arial"/>
@@ -3672,7 +4132,29 @@
           <w:sz w:val="22"/>
           <w:szCs w:val="22"/>
         </w:rPr>
-        <w:t>Antes de instalar la librería IMAGEAI, se debe tener instalado las librerías previamente mencionadas, recomendable en sus ultimas versiones, para lo que también será necesario:</w:t>
+        <w:t xml:space="preserve">Antes de instalar la librería IMAGEAI, se debe tener instalado las librerías previamente mencionadas, recomendable en sus </w:t>
+      </w:r>
+      <w:r>
+        <w:rPr>
+          <w:rStyle w:val="Textoennegrita"/>
+          <w:rFonts w:ascii="Arial" w:hAnsi="Arial" w:cs="Arial"/>
+          <w:b w:val="0"/>
+          <w:bCs w:val="0"/>
+          <w:sz w:val="22"/>
+          <w:szCs w:val="22"/>
+        </w:rPr>
+        <w:t>últimas</w:t>
+      </w:r>
+      <w:r>
+        <w:rPr>
+          <w:rStyle w:val="Textoennegrita"/>
+          <w:rFonts w:ascii="Arial" w:hAnsi="Arial" w:cs="Arial"/>
+          <w:b w:val="0"/>
+          <w:bCs w:val="0"/>
+          <w:sz w:val="22"/>
+          <w:szCs w:val="22"/>
+        </w:rPr>
+        <w:t xml:space="preserve"> versiones, para lo que también será necesario:</w:t>
       </w:r>
     </w:p>
     <w:p>
@@ -3842,7 +4324,7 @@
           <w:lang w:val="es-ES"/>
         </w:rPr>
       </w:pPr>
-      <w:bookmarkStart w:id="11" w:name="_Toc54026065"/>
+      <w:bookmarkStart w:id="11" w:name="_Toc54077029"/>
       <w:r>
         <w:rPr>
           <w:rFonts w:ascii="Arial" w:hAnsi="Arial" w:cs="Arial"/>
@@ -3856,15 +4338,145 @@
     </w:p>
     <w:p>
       <w:pPr>
-        <w:rPr>
-          <w:lang w:val="es-ES"/>
-        </w:rPr>
-      </w:pPr>
-      <w:r>
-        <w:rPr>
-          <w:lang w:val="es-ES"/>
-        </w:rPr>
-        <w:t>Aquí entra todo el proceso del código, podría incluir algunas capturas</w:t>
+        <w:pStyle w:val="Ttulo2"/>
+        <w:rPr>
+          <w:lang w:val="es-ES"/>
+        </w:rPr>
+      </w:pPr>
+      <w:bookmarkStart w:id="12" w:name="_Toc54077030"/>
+      <w:r>
+        <w:rPr>
+          <w:lang w:val="es-ES"/>
+        </w:rPr>
+        <w:t>ALGORITMOS UTILIZADOS</w:t>
+      </w:r>
+      <w:bookmarkEnd w:id="12"/>
+    </w:p>
+    <w:p>
+      <w:pPr>
+        <w:spacing w:line="360" w:lineRule="auto"/>
+        <w:rPr>
+          <w:rFonts w:ascii="Arial" w:hAnsi="Arial" w:cs="Arial"/>
+          <w:lang w:val="es-ES"/>
+        </w:rPr>
+      </w:pPr>
+      <w:r>
+        <w:rPr>
+          <w:rFonts w:ascii="Arial" w:hAnsi="Arial" w:cs="Arial"/>
+          <w:lang w:val="es-ES"/>
+        </w:rPr>
+        <w:t xml:space="preserve">La librería </w:t>
+      </w:r>
+      <w:proofErr w:type="spellStart"/>
+      <w:r>
+        <w:rPr>
+          <w:rFonts w:ascii="Arial" w:hAnsi="Arial" w:cs="Arial"/>
+          <w:lang w:val="es-ES"/>
+        </w:rPr>
+        <w:t>I</w:t>
+      </w:r>
+      <w:r>
+        <w:rPr>
+          <w:rFonts w:ascii="Arial" w:hAnsi="Arial" w:cs="Arial"/>
+          <w:lang w:val="es-ES"/>
+        </w:rPr>
+        <w:t>mageAI</w:t>
+      </w:r>
+      <w:proofErr w:type="spellEnd"/>
+      <w:r>
+        <w:rPr>
+          <w:rFonts w:ascii="Arial" w:hAnsi="Arial" w:cs="Arial"/>
+          <w:lang w:val="es-ES"/>
+        </w:rPr>
+        <w:t xml:space="preserve"> proporciona 4 algoritmos y tipos de modelos diferentes para realizar predicciones de imágenes, entrenados en el conjunto de datos ImageNet-1000. </w:t>
+      </w:r>
+      <w:r>
+        <w:rPr>
+          <w:rFonts w:ascii="Arial" w:hAnsi="Arial" w:cs="Arial"/>
+          <w:lang w:val="es-ES"/>
+        </w:rPr>
+        <w:t>Los 4 algoritmos proporcionados</w:t>
+      </w:r>
+      <w:r>
+        <w:rPr>
+          <w:rFonts w:ascii="Arial" w:hAnsi="Arial" w:cs="Arial"/>
+          <w:lang w:val="es-ES"/>
+        </w:rPr>
+        <w:t xml:space="preserve"> para la predicción de imágenes incluyen </w:t>
+      </w:r>
+      <w:proofErr w:type="spellStart"/>
+      <w:r>
+        <w:rPr>
+          <w:rFonts w:ascii="Arial" w:hAnsi="Arial" w:cs="Arial"/>
+          <w:b/>
+          <w:bCs/>
+          <w:lang w:val="es-ES"/>
+        </w:rPr>
+        <w:t>SqueezeNet</w:t>
+      </w:r>
+      <w:proofErr w:type="spellEnd"/>
+      <w:r>
+        <w:rPr>
+          <w:rFonts w:ascii="Arial" w:hAnsi="Arial" w:cs="Arial"/>
+          <w:b/>
+          <w:bCs/>
+          <w:lang w:val="es-ES"/>
+        </w:rPr>
+        <w:t xml:space="preserve">, </w:t>
+      </w:r>
+      <w:proofErr w:type="spellStart"/>
+      <w:r>
+        <w:rPr>
+          <w:rFonts w:ascii="Arial" w:hAnsi="Arial" w:cs="Arial"/>
+          <w:b/>
+          <w:bCs/>
+          <w:lang w:val="es-ES"/>
+        </w:rPr>
+        <w:t>ResNet</w:t>
+      </w:r>
+      <w:proofErr w:type="spellEnd"/>
+      <w:r>
+        <w:rPr>
+          <w:rFonts w:ascii="Arial" w:hAnsi="Arial" w:cs="Arial"/>
+          <w:b/>
+          <w:bCs/>
+          <w:lang w:val="es-ES"/>
+        </w:rPr>
+        <w:t xml:space="preserve">, InceptionV3 </w:t>
+      </w:r>
+      <w:r>
+        <w:rPr>
+          <w:rFonts w:ascii="Arial" w:hAnsi="Arial" w:cs="Arial"/>
+          <w:lang w:val="es-ES"/>
+        </w:rPr>
+        <w:t>y</w:t>
+      </w:r>
+      <w:r>
+        <w:rPr>
+          <w:rFonts w:ascii="Arial" w:hAnsi="Arial" w:cs="Arial"/>
+          <w:b/>
+          <w:bCs/>
+          <w:lang w:val="es-ES"/>
+        </w:rPr>
+        <w:t xml:space="preserve"> </w:t>
+      </w:r>
+      <w:proofErr w:type="spellStart"/>
+      <w:r>
+        <w:rPr>
+          <w:rFonts w:ascii="Arial" w:hAnsi="Arial" w:cs="Arial"/>
+          <w:b/>
+          <w:bCs/>
+          <w:lang w:val="es-ES"/>
+        </w:rPr>
+        <w:t>DenseNet</w:t>
+      </w:r>
+      <w:proofErr w:type="spellEnd"/>
+      <w:r>
+        <w:rPr>
+          <w:rFonts w:ascii="Arial" w:hAnsi="Arial" w:cs="Arial"/>
+          <w:lang w:val="es-ES"/>
+        </w:rPr>
+        <w:t>.</w:t>
       </w:r>
     </w:p>
     <w:p>
@@ -3883,7 +4495,7 @@
           <w:lang w:val="es-ES"/>
         </w:rPr>
       </w:pPr>
-      <w:bookmarkStart w:id="12" w:name="_Toc54026066"/>
+      <w:bookmarkStart w:id="13" w:name="_Toc54077031"/>
       <w:r>
         <w:rPr>
           <w:rFonts w:ascii="Arial" w:hAnsi="Arial" w:cs="Arial"/>
@@ -3894,7 +4506,7 @@
         <w:lastRenderedPageBreak/>
         <w:t>DISCUSION</w:t>
       </w:r>
-      <w:bookmarkEnd w:id="12"/>
+      <w:bookmarkEnd w:id="13"/>
       <w:r>
         <w:rPr>
           <w:rFonts w:ascii="Arial" w:hAnsi="Arial" w:cs="Arial"/>
@@ -3917,17 +4529,18 @@
           <w:lang w:val="es-ES"/>
         </w:rPr>
       </w:pPr>
-      <w:bookmarkStart w:id="13" w:name="_Toc54026067"/>
+      <w:bookmarkStart w:id="14" w:name="_Toc54077032"/>
       <w:r>
         <w:rPr>
           <w:lang w:val="es-ES"/>
         </w:rPr>
         <w:t>RESULTADOS</w:t>
       </w:r>
-      <w:bookmarkEnd w:id="13"/>
-    </w:p>
-    <w:p>
-      <w:pPr>
+      <w:bookmarkEnd w:id="14"/>
+    </w:p>
+    <w:p>
+      <w:pPr>
+        <w:spacing w:line="360" w:lineRule="auto"/>
         <w:rPr>
           <w:rFonts w:ascii="Arial" w:hAnsi="Arial" w:cs="Arial"/>
           <w:lang w:val="es-ES"/>
@@ -3959,14 +4572,28 @@
           <w:rFonts w:ascii="Arial" w:hAnsi="Arial" w:cs="Arial"/>
           <w:lang w:val="es-ES"/>
         </w:rPr>
-        <w:t>más</w:t>
-      </w:r>
-      <w:r>
-        <w:rPr>
-          <w:rFonts w:ascii="Arial" w:hAnsi="Arial" w:cs="Arial"/>
-          <w:lang w:val="es-ES"/>
-        </w:rPr>
-        <w:t xml:space="preserve"> de 800 </w:t>
+        <w:t>con aproximadamente</w:t>
+      </w:r>
+      <w:r>
+        <w:rPr>
+          <w:rFonts w:ascii="Arial" w:hAnsi="Arial" w:cs="Arial"/>
+          <w:lang w:val="es-ES"/>
+        </w:rPr>
+        <w:t xml:space="preserve"> </w:t>
+      </w:r>
+      <w:r>
+        <w:rPr>
+          <w:rFonts w:ascii="Arial" w:hAnsi="Arial" w:cs="Arial"/>
+          <w:lang w:val="es-ES"/>
+        </w:rPr>
+        <w:t>9</w:t>
+      </w:r>
+      <w:r>
+        <w:rPr>
+          <w:rFonts w:ascii="Arial" w:hAnsi="Arial" w:cs="Arial"/>
+          <w:lang w:val="es-ES"/>
+        </w:rPr>
+        <w:t xml:space="preserve">00 </w:t>
       </w:r>
       <w:r>
         <w:rPr>
@@ -3974,6 +4601,13 @@
           <w:lang w:val="es-ES"/>
         </w:rPr>
         <w:t xml:space="preserve">imágenes </w:t>
+      </w:r>
+      <w:r>
+        <w:rPr>
+          <w:rFonts w:ascii="Arial" w:hAnsi="Arial" w:cs="Arial"/>
+          <w:lang w:val="es-ES"/>
+        </w:rPr>
+        <w:t xml:space="preserve">sobre </w:t>
       </w:r>
       <w:r>
         <w:rPr>
@@ -4005,14 +4639,30 @@
           <w:lang w:val="es-ES"/>
         </w:rPr>
       </w:pPr>
-      <w:bookmarkStart w:id="14" w:name="_Toc54026068"/>
+      <w:bookmarkStart w:id="15" w:name="_Toc54077033"/>
       <w:r>
         <w:rPr>
           <w:lang w:val="es-ES"/>
         </w:rPr>
         <w:t>PROBLEMAS PRESENTADOS</w:t>
       </w:r>
-      <w:bookmarkEnd w:id="14"/>
+      <w:bookmarkEnd w:id="15"/>
+    </w:p>
+    <w:p>
+      <w:pPr>
+        <w:spacing w:line="360" w:lineRule="auto"/>
+        <w:rPr>
+          <w:rFonts w:ascii="Arial" w:hAnsi="Arial" w:cs="Arial"/>
+          <w:lang w:val="es-ES"/>
+        </w:rPr>
+      </w:pPr>
+      <w:r>
+        <w:rPr>
+          <w:rFonts w:ascii="Arial" w:hAnsi="Arial" w:cs="Arial"/>
+          <w:lang w:val="es-ES"/>
+        </w:rPr>
+        <w:t>Un factor que llega a influir en el resultado final son los colores de las imágenes de prueba, ya que este nos arroja un resultado teniendo en cuenta la vestimenta y accesorios de la persona identificada, y los colores de fondo que la acompañan.</w:t>
+      </w:r>
     </w:p>
     <w:p>
       <w:pPr>
@@ -4024,14 +4674,8 @@
     </w:p>
     <w:p>
       <w:pPr>
-        <w:rPr>
-          <w:lang w:val="es-ES"/>
-        </w:rPr>
-      </w:pPr>
-    </w:p>
-    <w:p>
-      <w:pPr>
         <w:pStyle w:val="Ttulo1"/>
+        <w:spacing w:line="360" w:lineRule="auto"/>
         <w:rPr>
           <w:rFonts w:ascii="Arial" w:hAnsi="Arial" w:cs="Arial"/>
           <w:b/>
@@ -4039,7 +4683,7 @@
           <w:lang w:val="es-ES"/>
         </w:rPr>
       </w:pPr>
-      <w:bookmarkStart w:id="15" w:name="_Toc54026069"/>
+      <w:bookmarkStart w:id="16" w:name="_Toc54077034"/>
       <w:r>
         <w:rPr>
           <w:rFonts w:ascii="Arial" w:hAnsi="Arial" w:cs="Arial"/>
@@ -4049,7 +4693,7 @@
         </w:rPr>
         <w:t>CONCLUSION</w:t>
       </w:r>
-      <w:bookmarkEnd w:id="15"/>
+      <w:bookmarkEnd w:id="16"/>
       <w:r>
         <w:rPr>
           <w:rFonts w:ascii="Arial" w:hAnsi="Arial" w:cs="Arial"/>
@@ -4073,14 +4717,44 @@
           <w:rFonts w:ascii="Arial" w:hAnsi="Arial" w:cs="Arial"/>
           <w:lang w:val="es-ES"/>
         </w:rPr>
-        <w:t xml:space="preserve">Como resultado del trabajo llegamos a realizar un correcto entrenamiento de nuestro agente proporcionándole </w:t>
-      </w:r>
-      <w:r>
-        <w:rPr>
-          <w:rFonts w:ascii="Arial" w:hAnsi="Arial" w:cs="Arial"/>
-          <w:lang w:val="es-ES"/>
-        </w:rPr>
-        <w:t>los textos iniciales para poder realizar una predicción sobre el área al que pertenece un documento de texto en el futuro.</w:t>
+        <w:t>Como resultado del trabajo llegamos a realizar un</w:t>
+      </w:r>
+      <w:r>
+        <w:rPr>
+          <w:rFonts w:ascii="Arial" w:hAnsi="Arial" w:cs="Arial"/>
+          <w:lang w:val="es-ES"/>
+        </w:rPr>
+        <w:t>a precisa identificación de las imágenes proporcionadas en base a los resultados de la fase de entrenamiento</w:t>
+      </w:r>
+      <w:r>
+        <w:rPr>
+          <w:rFonts w:ascii="Arial" w:hAnsi="Arial" w:cs="Arial"/>
+          <w:lang w:val="es-ES"/>
+        </w:rPr>
+        <w:t>, teniendo distintas profesiones como temática principal, esto puede enfocarse y entrenar distintos objetos</w:t>
+      </w:r>
+      <w:r>
+        <w:rPr>
+          <w:rFonts w:ascii="Arial" w:hAnsi="Arial" w:cs="Arial"/>
+          <w:lang w:val="es-ES"/>
+        </w:rPr>
+        <w:t>.</w:t>
+      </w:r>
+    </w:p>
+    <w:p>
+      <w:pPr>
+        <w:spacing w:line="360" w:lineRule="auto"/>
+        <w:rPr>
+          <w:rFonts w:ascii="Arial" w:hAnsi="Arial" w:cs="Arial"/>
+          <w:lang w:val="es-ES"/>
+        </w:rPr>
+      </w:pPr>
+      <w:r>
+        <w:rPr>
+          <w:rFonts w:ascii="Arial" w:hAnsi="Arial" w:cs="Arial"/>
+          <w:lang w:val="es-ES"/>
+        </w:rPr>
+        <w:t xml:space="preserve">Siempre se debe tener cuidado de no sobre ajustar el entrenamiento, ya que a posteriori nos puede arrojar resultados muy limitados. </w:t>
       </w:r>
       <w:r>
         <w:rPr>
@@ -4089,6 +4763,15 @@
         </w:rPr>
         <w:t xml:space="preserve"> </w:t>
       </w:r>
+    </w:p>
+    <w:p>
+      <w:pPr>
+        <w:spacing w:after="0" w:line="240" w:lineRule="auto"/>
+        <w:rPr>
+          <w:rFonts w:ascii="Arial" w:hAnsi="Arial" w:cs="Arial"/>
+          <w:lang w:val="es-ES"/>
+        </w:rPr>
+      </w:pPr>
     </w:p>
     <w:p>
       <w:pPr>
@@ -4100,7 +4783,7 @@
           <w:lang w:val="es-ES"/>
         </w:rPr>
       </w:pPr>
-      <w:bookmarkStart w:id="16" w:name="_Toc54026070"/>
+      <w:bookmarkStart w:id="17" w:name="_Toc54077035"/>
       <w:r>
         <w:rPr>
           <w:rFonts w:ascii="Arial" w:hAnsi="Arial" w:cs="Arial"/>
@@ -4110,7 +4793,7 @@
         </w:rPr>
         <w:t>BIBLIOGRAFIA</w:t>
       </w:r>
-      <w:bookmarkEnd w:id="16"/>
+      <w:bookmarkEnd w:id="17"/>
     </w:p>
     <w:p>
       <w:pPr>
@@ -4143,9 +4826,52 @@
           <w:sz w:val="21"/>
           <w:szCs w:val="21"/>
           <w:shd w:val="clear" w:color="auto" w:fill="D7D7D7"/>
-          <w:lang w:val="en-US"/>
-        </w:rPr>
-        <w:t>Moses y John Olafenwa Olafenwa (201</w:t>
+        </w:rPr>
+        <w:t xml:space="preserve">Moses y John </w:t>
+      </w:r>
+      <w:proofErr w:type="spellStart"/>
+      <w:r>
+        <w:rPr>
+          <w:rFonts w:ascii="Georgia" w:hAnsi="Georgia"/>
+          <w:color w:val="000000" w:themeColor="text1"/>
+          <w:sz w:val="21"/>
+          <w:szCs w:val="21"/>
+          <w:shd w:val="clear" w:color="auto" w:fill="D7D7D7"/>
+        </w:rPr>
+        <w:t>Olafenwa</w:t>
+      </w:r>
+      <w:proofErr w:type="spellEnd"/>
+      <w:r>
+        <w:rPr>
+          <w:rFonts w:ascii="Georgia" w:hAnsi="Georgia"/>
+          <w:color w:val="000000" w:themeColor="text1"/>
+          <w:sz w:val="21"/>
+          <w:szCs w:val="21"/>
+          <w:shd w:val="clear" w:color="auto" w:fill="D7D7D7"/>
+        </w:rPr>
+        <w:t xml:space="preserve"> </w:t>
+      </w:r>
+      <w:proofErr w:type="spellStart"/>
+      <w:r>
+        <w:rPr>
+          <w:rFonts w:ascii="Georgia" w:hAnsi="Georgia"/>
+          <w:color w:val="000000" w:themeColor="text1"/>
+          <w:sz w:val="21"/>
+          <w:szCs w:val="21"/>
+          <w:shd w:val="clear" w:color="auto" w:fill="D7D7D7"/>
+        </w:rPr>
+        <w:t>Olafenwa</w:t>
+      </w:r>
+      <w:proofErr w:type="spellEnd"/>
+      <w:r>
+        <w:rPr>
+          <w:rFonts w:ascii="Georgia" w:hAnsi="Georgia"/>
+          <w:color w:val="000000" w:themeColor="text1"/>
+          <w:sz w:val="21"/>
+          <w:szCs w:val="21"/>
+          <w:shd w:val="clear" w:color="auto" w:fill="D7D7D7"/>
+        </w:rPr>
+        <w:t xml:space="preserve"> (2019). </w:t>
       </w:r>
       <w:r>
         <w:rPr>
@@ -4156,8 +4882,10 @@
           <w:shd w:val="clear" w:color="auto" w:fill="D7D7D7"/>
           <w:lang w:val="en-US"/>
         </w:rPr>
-        <w:t>9</w:t>
-      </w:r>
+        <w:t xml:space="preserve">Official English Documentation for </w:t>
+      </w:r>
+      <w:proofErr w:type="spellStart"/>
+      <w:proofErr w:type="gramStart"/>
       <w:r>
         <w:rPr>
           <w:rFonts w:ascii="Georgia" w:hAnsi="Georgia"/>
@@ -4167,7 +4895,31 @@
           <w:shd w:val="clear" w:color="auto" w:fill="D7D7D7"/>
           <w:lang w:val="en-US"/>
         </w:rPr>
-        <w:t xml:space="preserve">). Official English Documentation for ImageAI!.  </w:t>
+        <w:t>ImageAI</w:t>
+      </w:r>
+      <w:proofErr w:type="spellEnd"/>
+      <w:r>
+        <w:rPr>
+          <w:rFonts w:ascii="Georgia" w:hAnsi="Georgia"/>
+          <w:color w:val="000000" w:themeColor="text1"/>
+          <w:sz w:val="21"/>
+          <w:szCs w:val="21"/>
+          <w:shd w:val="clear" w:color="auto" w:fill="D7D7D7"/>
+          <w:lang w:val="en-US"/>
+        </w:rPr>
+        <w:t>!.</w:t>
+      </w:r>
+      <w:proofErr w:type="gramEnd"/>
+      <w:r>
+        <w:rPr>
+          <w:rFonts w:ascii="Georgia" w:hAnsi="Georgia"/>
+          <w:color w:val="000000" w:themeColor="text1"/>
+          <w:sz w:val="21"/>
+          <w:szCs w:val="21"/>
+          <w:shd w:val="clear" w:color="auto" w:fill="D7D7D7"/>
+          <w:lang w:val="en-US"/>
+        </w:rPr>
+        <w:t xml:space="preserve">  </w:t>
       </w:r>
       <w:r>
         <w:rPr>
@@ -4200,18 +4952,7 @@
           <w:szCs w:val="21"/>
           <w:shd w:val="clear" w:color="auto" w:fill="D7D7D7"/>
         </w:rPr>
-        <w:t>i</w:t>
-      </w:r>
-      <w:r>
-        <w:rPr>
-          <w:rFonts w:ascii="Georgia" w:hAnsi="Georgia"/>
-          <w:b/>
-          <w:bCs/>
-          <w:sz w:val="21"/>
-          <w:szCs w:val="21"/>
-          <w:shd w:val="clear" w:color="auto" w:fill="D7D7D7"/>
-        </w:rPr>
-        <w:t>mageai.readthedocs.io</w:t>
+        <w:t>imageai.readthedocs.io</w:t>
       </w:r>
     </w:p>
     <w:p>
@@ -4235,6 +4976,7 @@
         </w:rPr>
         <w:t xml:space="preserve">Wikipedia (2020). </w:t>
       </w:r>
+      <w:proofErr w:type="spellStart"/>
       <w:r>
         <w:rPr>
           <w:rFonts w:ascii="Georgia" w:hAnsi="Georgia"/>
@@ -4245,6 +4987,7 @@
         </w:rPr>
         <w:t>OpenCV</w:t>
       </w:r>
+      <w:proofErr w:type="spellEnd"/>
       <w:r>
         <w:rPr>
           <w:rFonts w:ascii="Georgia" w:hAnsi="Georgia"/>
@@ -4313,6 +5056,7 @@
         </w:rPr>
         <w:t xml:space="preserve">Wikipedia (2020). </w:t>
       </w:r>
+      <w:proofErr w:type="spellStart"/>
       <w:r>
         <w:rPr>
           <w:rFonts w:ascii="Georgia" w:hAnsi="Georgia"/>
@@ -4323,6 +5067,7 @@
         </w:rPr>
         <w:t>TensorFlow</w:t>
       </w:r>
+      <w:proofErr w:type="spellEnd"/>
       <w:r>
         <w:rPr>
           <w:rFonts w:ascii="Georgia" w:hAnsi="Georgia"/>
@@ -4391,6 +5136,7 @@
         </w:rPr>
         <w:t xml:space="preserve">Wikipedia (2020). </w:t>
       </w:r>
+      <w:proofErr w:type="spellStart"/>
       <w:r>
         <w:rPr>
           <w:rFonts w:ascii="Georgia" w:hAnsi="Georgia"/>
@@ -4401,6 +5147,7 @@
         </w:rPr>
         <w:t>Numpy</w:t>
       </w:r>
+      <w:proofErr w:type="spellEnd"/>
       <w:r>
         <w:rPr>
           <w:rFonts w:ascii="Georgia" w:hAnsi="Georgia"/>
@@ -4469,6 +5216,7 @@
         </w:rPr>
         <w:t xml:space="preserve">Wikipedia (2020). </w:t>
       </w:r>
+      <w:proofErr w:type="spellStart"/>
       <w:r>
         <w:rPr>
           <w:rFonts w:ascii="Georgia" w:hAnsi="Georgia"/>
@@ -4479,6 +5227,7 @@
         </w:rPr>
         <w:t>Keras</w:t>
       </w:r>
+      <w:proofErr w:type="spellEnd"/>
       <w:r>
         <w:rPr>
           <w:rFonts w:ascii="Georgia" w:hAnsi="Georgia"/>
@@ -4589,33 +5338,6 @@
         </w:rPr>
         <w:t xml:space="preserve"> </w:t>
       </w:r>
-    </w:p>
-    <w:p>
-      <w:pPr>
-        <w:rPr>
-          <w:rFonts w:ascii="Georgia" w:hAnsi="Georgia"/>
-          <w:color w:val="000000" w:themeColor="text1"/>
-          <w:sz w:val="21"/>
-          <w:szCs w:val="21"/>
-          <w:shd w:val="clear" w:color="auto" w:fill="D7D7D7"/>
-        </w:rPr>
-      </w:pPr>
-    </w:p>
-    <w:p>
-      <w:pPr>
-        <w:rPr>
-          <w:color w:val="000000" w:themeColor="text1"/>
-        </w:rPr>
-      </w:pPr>
-    </w:p>
-    <w:p>
-      <w:pPr>
-        <w:pStyle w:val="Prrafodelista"/>
-        <w:rPr>
-          <w:rFonts w:ascii="Arial" w:hAnsi="Arial" w:cs="Arial"/>
-          <w:lang w:val="es-ES"/>
-        </w:rPr>
-      </w:pPr>
     </w:p>
     <w:sectPr>
       <w:pgSz w:w="12240" w:h="15840" w:code="1"/>

</xml_diff>